<commit_message>
Update Mester Munka minta alapján_uj.docx
</commit_message>
<xml_diff>
--- a/mestermunka/orai/Dokumentacio/Mester Munka minta alapján_uj.docx
+++ b/mestermunka/orai/Dokumentacio/Mester Munka minta alapján_uj.docx
@@ -1,6 +1,6 @@
 
 <file path=word/document.xml><?xml version="1.0" encoding="utf-8"?>
-<w:document xmlns:wpc="http://schemas.microsoft.com/office/word/2010/wordprocessingCanvas" xmlns:cx="http://schemas.microsoft.com/office/drawing/2014/chartex" xmlns:cx1="http://schemas.microsoft.com/office/drawing/2015/9/8/chartex" xmlns:cx2="http://schemas.microsoft.com/office/drawing/2015/10/21/chartex" xmlns:cx3="http://schemas.microsoft.com/office/drawing/2016/5/9/chartex" xmlns:cx4="http://schemas.microsoft.com/office/drawing/2016/5/10/chartex" xmlns:cx5="http://schemas.microsoft.com/office/drawing/2016/5/11/chartex" xmlns:cx6="http://schemas.microsoft.com/office/drawing/2016/5/12/chartex" xmlns:cx7="http://schemas.microsoft.com/office/drawing/2016/5/13/chartex" xmlns:cx8="http://schemas.microsoft.com/office/drawing/2016/5/14/chartex" xmlns:mc="http://schemas.openxmlformats.org/markup-compatibility/2006" xmlns:aink="http://schemas.microsoft.com/office/drawing/2016/ink" xmlns:am3d="http://schemas.microsoft.com/office/drawing/2017/model3d" xmlns:o="urn:schemas-microsoft-com:office:office" xmlns:r="http://schemas.openxmlformats.org/officeDocument/2006/relationships" xmlns:m="http://schemas.openxmlformats.org/officeDocument/2006/math" xmlns:v="urn:schemas-microsoft-com:vml" xmlns:wp14="http://schemas.microsoft.com/office/word/2010/wordprocessingDrawing" xmlns:wp="http://schemas.openxmlformats.org/drawingml/2006/wordprocessingDrawing" xmlns:w10="urn:schemas-microsoft-com:office:word" xmlns:w="http://schemas.openxmlformats.org/wordprocessingml/2006/main" xmlns:w14="http://schemas.microsoft.com/office/word/2010/wordml" xmlns:w15="http://schemas.microsoft.com/office/word/2012/wordml" xmlns:w16cid="http://schemas.microsoft.com/office/word/2016/wordml/cid" xmlns:w16se="http://schemas.microsoft.com/office/word/2015/wordml/symex" xmlns:wpg="http://schemas.microsoft.com/office/word/2010/wordprocessingGroup" xmlns:wpi="http://schemas.microsoft.com/office/word/2010/wordprocessingInk" xmlns:wne="http://schemas.microsoft.com/office/word/2006/wordml" xmlns:wps="http://schemas.microsoft.com/office/word/2010/wordprocessingShape" mc:Ignorable="w14 w15 w16se w16cid wp14">
+<w:document xmlns:wpc="http://schemas.microsoft.com/office/word/2010/wordprocessingCanvas" xmlns:cx="http://schemas.microsoft.com/office/drawing/2014/chartex" xmlns:cx1="http://schemas.microsoft.com/office/drawing/2015/9/8/chartex" xmlns:cx2="http://schemas.microsoft.com/office/drawing/2015/10/21/chartex" xmlns:cx3="http://schemas.microsoft.com/office/drawing/2016/5/9/chartex" xmlns:cx4="http://schemas.microsoft.com/office/drawing/2016/5/10/chartex" xmlns:cx5="http://schemas.microsoft.com/office/drawing/2016/5/11/chartex" xmlns:cx6="http://schemas.microsoft.com/office/drawing/2016/5/12/chartex" xmlns:cx7="http://schemas.microsoft.com/office/drawing/2016/5/13/chartex" xmlns:cx8="http://schemas.microsoft.com/office/drawing/2016/5/14/chartex" xmlns:mc="http://schemas.openxmlformats.org/markup-compatibility/2006" xmlns:aink="http://schemas.microsoft.com/office/drawing/2016/ink" xmlns:am3d="http://schemas.microsoft.com/office/drawing/2017/model3d" xmlns:o="urn:schemas-microsoft-com:office:office" xmlns:oel="http://schemas.microsoft.com/office/2019/extlst" xmlns:r="http://schemas.openxmlformats.org/officeDocument/2006/relationships" xmlns:m="http://schemas.openxmlformats.org/officeDocument/2006/math" xmlns:v="urn:schemas-microsoft-com:vml" xmlns:wp14="http://schemas.microsoft.com/office/word/2010/wordprocessingDrawing" xmlns:wp="http://schemas.openxmlformats.org/drawingml/2006/wordprocessingDrawing" xmlns:w10="urn:schemas-microsoft-com:office:word" xmlns:w="http://schemas.openxmlformats.org/wordprocessingml/2006/main" xmlns:w14="http://schemas.microsoft.com/office/word/2010/wordml" xmlns:w15="http://schemas.microsoft.com/office/word/2012/wordml" xmlns:w16cex="http://schemas.microsoft.com/office/word/2018/wordml/cex" xmlns:w16cid="http://schemas.microsoft.com/office/word/2016/wordml/cid" xmlns:w16="http://schemas.microsoft.com/office/word/2018/wordml" xmlns:w16du="http://schemas.microsoft.com/office/word/2023/wordml/word16du" xmlns:w16sdtdh="http://schemas.microsoft.com/office/word/2020/wordml/sdtdatahash" xmlns:w16sdtfl="http://schemas.microsoft.com/office/word/2024/wordml/sdtformatlock" xmlns:w16se="http://schemas.microsoft.com/office/word/2015/wordml/symex" xmlns:wpg="http://schemas.microsoft.com/office/word/2010/wordprocessingGroup" xmlns:wpi="http://schemas.microsoft.com/office/word/2010/wordprocessingInk" xmlns:wne="http://schemas.microsoft.com/office/word/2006/wordml" xmlns:wps="http://schemas.microsoft.com/office/word/2010/wordprocessingShape" mc:Ignorable="w14 w15 w16se w16cid w16 w16cex w16sdtdh w16sdtfl w16du wp14">
   <w:body>
     <w:p>
       <w:pPr>
@@ -352,8 +352,6 @@
         </w:rPr>
         <w:t>s</w:t>
       </w:r>
-      <w:bookmarkStart w:id="0" w:name="_GoBack"/>
-      <w:bookmarkEnd w:id="0"/>
     </w:p>
     <w:p>
       <w:pPr>
@@ -2680,11 +2678,11 @@
         </w:rPr>
       </w:pPr>
       <w:r>
-        <w:object w:dxaOrig="3107" w:dyaOrig="3107">
-          <v:rect id="rectole0000000000" o:spid="_x0000_i1025" style="width:155.4pt;height:155.4pt" o:ole="" o:preferrelative="t" stroked="f">
+        <w:object w:dxaOrig="3107" w:dyaOrig="3107" w14:anchorId="41037FC0">
+          <v:rect id="rectole0000000000" o:spid="_x0000_i1025" style="width:155.25pt;height:155.25pt" o:ole="" o:preferrelative="t" stroked="f">
             <v:imagedata r:id="rId7" o:title=""/>
           </v:rect>
-          <o:OLEObject Type="Embed" ProgID="StaticMetafile" ShapeID="rectole0000000000" DrawAspect="Content" ObjectID="_1805543590" r:id="rId8"/>
+          <o:OLEObject Type="Embed" ProgID="StaticMetafile" ShapeID="rectole0000000000" DrawAspect="Content" ObjectID="_1805622513" r:id="rId8"/>
         </w:object>
       </w:r>
       <w:r>
@@ -2702,11 +2700,11 @@
         <w:t xml:space="preserve">  </w:t>
       </w:r>
       <w:r>
-        <w:object w:dxaOrig="3888" w:dyaOrig="3888">
-          <v:rect id="rectole0000000001" o:spid="_x0000_i1026" style="width:194.4pt;height:194.4pt" o:ole="" o:preferrelative="t" stroked="f">
+        <w:object w:dxaOrig="3888" w:dyaOrig="3888" w14:anchorId="3E48BB3F">
+          <v:rect id="rectole0000000001" o:spid="_x0000_i1026" style="width:194.25pt;height:194.25pt" o:ole="" o:preferrelative="t" stroked="f">
             <v:imagedata r:id="rId9" o:title=""/>
           </v:rect>
-          <o:OLEObject Type="Embed" ProgID="StaticMetafile" ShapeID="rectole0000000001" DrawAspect="Content" ObjectID="_1805543591" r:id="rId10"/>
+          <o:OLEObject Type="Embed" ProgID="StaticMetafile" ShapeID="rectole0000000001" DrawAspect="Content" ObjectID="_1805622514" r:id="rId10"/>
         </w:object>
       </w:r>
     </w:p>
@@ -5513,6 +5511,47 @@
     </w:p>
     <w:p>
       <w:pPr>
+        <w:keepNext/>
+        <w:keepLines/>
+        <w:spacing w:before="200" w:after="120" w:line="360" w:lineRule="auto"/>
+        <w:ind w:left="576"/>
+        <w:rPr>
+          <w:rFonts w:ascii="Calibri" w:eastAsia="Calibri" w:hAnsi="Calibri" w:cs="Calibri"/>
+          <w:color w:val="090B05"/>
+          <w:sz w:val="26"/>
+        </w:rPr>
+      </w:pPr>
+      <w:r>
+        <w:rPr>
+          <w:rFonts w:ascii="Calibri" w:eastAsia="Calibri" w:hAnsi="Calibri" w:cs="Calibri"/>
+          <w:b/>
+          <w:bCs/>
+          <w:color w:val="090B05"/>
+          <w:sz w:val="26"/>
+        </w:rPr>
+        <w:t>Sabján Patrik:</w:t>
+      </w:r>
+      <w:r>
+        <w:rPr>
+          <w:rFonts w:ascii="Calibri" w:eastAsia="Calibri" w:hAnsi="Calibri" w:cs="Calibri"/>
+          <w:b/>
+          <w:bCs/>
+          <w:color w:val="090B05"/>
+          <w:sz w:val="26"/>
+        </w:rPr>
+        <w:t xml:space="preserve"> </w:t>
+      </w:r>
+      <w:r>
+        <w:rPr>
+          <w:rFonts w:ascii="Calibri" w:eastAsia="Calibri" w:hAnsi="Calibri" w:cs="Calibri"/>
+          <w:color w:val="090B05"/>
+          <w:sz w:val="26"/>
+        </w:rPr>
+        <w:t>Én úgy éreztem magam, hogy fejlődtem ugyan úgy, mint a többiek és a csapat munkák is fejlődött a múlthoz képest és ez a projekt közben is. A saját tudásom programozással kapcsolatban is jobb lett és vissza nézve a projekt kezdetére azt kell mondanom, hogy ha megtehetném akkor máshogy álltam volna hozzá, de ezek az ötletek miatt már túl nagy és nehéz lett volna a projektünket egy bemutatható állapotba hozni.</w:t>
+      </w:r>
+    </w:p>
+    <w:p>
+      <w:pPr>
         <w:spacing w:after="120" w:line="360" w:lineRule="auto"/>
         <w:ind w:firstLine="340"/>
         <w:rPr>
@@ -5656,7 +5695,15 @@
           <w:rFonts w:ascii="Calibri" w:eastAsia="Calibri" w:hAnsi="Calibri" w:cs="Calibri"/>
           <w:sz w:val="28"/>
         </w:rPr>
-        <w:t>Az első kép bemutatja a chat beszélgetések alapvető megjelenését, ahol a felhasználó csak a fő bejegyzéseket látja. Ez az alapértelmezett állapot, ami tiszta, átlátható és egyszerű navigációt biztosít. Azonban, amikor a felhasználó rá kattint egy-egy bejegyzésre, a második képen látható módon lenyílnak a kapcsolódó kommentek, válaszok és egyéb hozzászólások, amelyek gazdagítják a beszélgetést és részletesebb interakciót tesznek lehetővé. Ez a rendszer lehetővé teszi a felhasználók számára, hogy könnyen hozzáférjenek a teljes beszélgetéshez, miközben az alapfelület rendkívül tiszta és könnyen kezelhető marad. Ezzel a megoldással tehát a chat funkció egy sokkal gazdagabb és interaktívabb élményt biztosít.</w:t>
+        <w:t xml:space="preserve">Az első kép bemutatja a chat beszélgetések alapvető megjelenését, ahol a felhasználó csak a fő bejegyzéseket látja. Ez az alapértelmezett állapot, ami tiszta, átlátható és egyszerű navigációt biztosít. Azonban, amikor a felhasználó rá kattint egy-egy bejegyzésre, a második képen látható módon lenyílnak a kapcsolódó kommentek, válaszok és egyéb hozzászólások, amelyek gazdagítják </w:t>
+      </w:r>
+      <w:r>
+        <w:rPr>
+          <w:rFonts w:ascii="Calibri" w:eastAsia="Calibri" w:hAnsi="Calibri" w:cs="Calibri"/>
+          <w:sz w:val="28"/>
+        </w:rPr>
+        <w:lastRenderedPageBreak/>
+        <w:t>a beszélgetést és részletesebb interakciót tesznek lehetővé. Ez a rendszer lehetővé teszi a felhasználók számára, hogy könnyen hozzáférjenek a teljes beszélgetéshez, miközben az alapfelület rendkívül tiszta és könnyen kezelhető marad. Ezzel a megoldással tehát a chat funkció egy sokkal gazdagabb és interaktívabb élményt biztosít.</w:t>
       </w:r>
     </w:p>
     <w:p>
@@ -5669,19 +5716,19 @@
         </w:rPr>
       </w:pPr>
       <w:r>
-        <w:object w:dxaOrig="2692" w:dyaOrig="4677">
-          <v:rect id="_x0000_i1027" style="width:134.4pt;height:234pt" o:ole="" o:preferrelative="t" stroked="f">
+        <w:object w:dxaOrig="2692" w:dyaOrig="4677" w14:anchorId="07443934">
+          <v:rect id="_x0000_i1027" style="width:134.25pt;height:234pt" o:ole="" o:preferrelative="t" stroked="f">
             <v:imagedata r:id="rId11" o:title=""/>
           </v:rect>
-          <o:OLEObject Type="Embed" ProgID="StaticMetafile" ShapeID="_x0000_i1027" DrawAspect="Content" ObjectID="_1805543592" r:id="rId12"/>
+          <o:OLEObject Type="Embed" ProgID="StaticMetafile" ShapeID="_x0000_i1027" DrawAspect="Content" ObjectID="_1805622515" r:id="rId12"/>
         </w:object>
       </w:r>
       <w:r>
-        <w:object w:dxaOrig="2976" w:dyaOrig="4778">
-          <v:rect id="_x0000_i1028" style="width:148.8pt;height:239.4pt" o:ole="" o:preferrelative="t" stroked="f">
+        <w:object w:dxaOrig="2976" w:dyaOrig="4778" w14:anchorId="5F534725">
+          <v:rect id="_x0000_i1028" style="width:148.5pt;height:239.25pt" o:ole="" o:preferrelative="t" stroked="f">
             <v:imagedata r:id="rId13" o:title=""/>
           </v:rect>
-          <o:OLEObject Type="Embed" ProgID="StaticMetafile" ShapeID="_x0000_i1028" DrawAspect="Content" ObjectID="_1805543593" r:id="rId14"/>
+          <o:OLEObject Type="Embed" ProgID="StaticMetafile" ShapeID="_x0000_i1028" DrawAspect="Content" ObjectID="_1805622516" r:id="rId14"/>
         </w:object>
       </w:r>
     </w:p>
@@ -5992,23 +6039,13 @@
           <w:szCs w:val="32"/>
         </w:rPr>
       </w:pPr>
-      <w:proofErr w:type="spellStart"/>
       <w:r>
         <w:rPr>
           <w:rFonts w:eastAsia="Cambria"/>
           <w:sz w:val="32"/>
           <w:szCs w:val="32"/>
         </w:rPr>
-        <w:t>Stack</w:t>
-      </w:r>
-      <w:proofErr w:type="spellEnd"/>
-      <w:r>
-        <w:rPr>
-          <w:rFonts w:eastAsia="Cambria"/>
-          <w:sz w:val="32"/>
-          <w:szCs w:val="32"/>
-        </w:rPr>
-        <w:t xml:space="preserve"> Overflow: 2025.03.12 A feltűnő problémák miatt, mindig más téma.</w:t>
+        <w:t>Stack Overflow: 2025.03.12 A feltűnő problémák miatt, mindig más téma.</w:t>
       </w:r>
     </w:p>
     <w:p>
@@ -6135,7 +6172,7 @@
 </file>
 
 <file path=word/endnotes.xml><?xml version="1.0" encoding="utf-8"?>
-<w:endnotes xmlns:wpc="http://schemas.microsoft.com/office/word/2010/wordprocessingCanvas" xmlns:cx="http://schemas.microsoft.com/office/drawing/2014/chartex" xmlns:cx1="http://schemas.microsoft.com/office/drawing/2015/9/8/chartex" xmlns:cx2="http://schemas.microsoft.com/office/drawing/2015/10/21/chartex" xmlns:cx3="http://schemas.microsoft.com/office/drawing/2016/5/9/chartex" xmlns:cx4="http://schemas.microsoft.com/office/drawing/2016/5/10/chartex" xmlns:cx5="http://schemas.microsoft.com/office/drawing/2016/5/11/chartex" xmlns:cx6="http://schemas.microsoft.com/office/drawing/2016/5/12/chartex" xmlns:cx7="http://schemas.microsoft.com/office/drawing/2016/5/13/chartex" xmlns:cx8="http://schemas.microsoft.com/office/drawing/2016/5/14/chartex" xmlns:mc="http://schemas.openxmlformats.org/markup-compatibility/2006" xmlns:aink="http://schemas.microsoft.com/office/drawing/2016/ink" xmlns:am3d="http://schemas.microsoft.com/office/drawing/2017/model3d" xmlns:o="urn:schemas-microsoft-com:office:office" xmlns:r="http://schemas.openxmlformats.org/officeDocument/2006/relationships" xmlns:m="http://schemas.openxmlformats.org/officeDocument/2006/math" xmlns:v="urn:schemas-microsoft-com:vml" xmlns:wp14="http://schemas.microsoft.com/office/word/2010/wordprocessingDrawing" xmlns:wp="http://schemas.openxmlformats.org/drawingml/2006/wordprocessingDrawing" xmlns:w10="urn:schemas-microsoft-com:office:word" xmlns:w="http://schemas.openxmlformats.org/wordprocessingml/2006/main" xmlns:w14="http://schemas.microsoft.com/office/word/2010/wordml" xmlns:w15="http://schemas.microsoft.com/office/word/2012/wordml" xmlns:w16cid="http://schemas.microsoft.com/office/word/2016/wordml/cid" xmlns:w16se="http://schemas.microsoft.com/office/word/2015/wordml/symex" xmlns:wpg="http://schemas.microsoft.com/office/word/2010/wordprocessingGroup" xmlns:wpi="http://schemas.microsoft.com/office/word/2010/wordprocessingInk" xmlns:wne="http://schemas.microsoft.com/office/word/2006/wordml" xmlns:wps="http://schemas.microsoft.com/office/word/2010/wordprocessingShape" mc:Ignorable="w14 w15 w16se w16cid wp14">
+<w:endnotes xmlns:wpc="http://schemas.microsoft.com/office/word/2010/wordprocessingCanvas" xmlns:cx="http://schemas.microsoft.com/office/drawing/2014/chartex" xmlns:cx1="http://schemas.microsoft.com/office/drawing/2015/9/8/chartex" xmlns:cx2="http://schemas.microsoft.com/office/drawing/2015/10/21/chartex" xmlns:cx3="http://schemas.microsoft.com/office/drawing/2016/5/9/chartex" xmlns:cx4="http://schemas.microsoft.com/office/drawing/2016/5/10/chartex" xmlns:cx5="http://schemas.microsoft.com/office/drawing/2016/5/11/chartex" xmlns:cx6="http://schemas.microsoft.com/office/drawing/2016/5/12/chartex" xmlns:cx7="http://schemas.microsoft.com/office/drawing/2016/5/13/chartex" xmlns:cx8="http://schemas.microsoft.com/office/drawing/2016/5/14/chartex" xmlns:mc="http://schemas.openxmlformats.org/markup-compatibility/2006" xmlns:aink="http://schemas.microsoft.com/office/drawing/2016/ink" xmlns:am3d="http://schemas.microsoft.com/office/drawing/2017/model3d" xmlns:o="urn:schemas-microsoft-com:office:office" xmlns:oel="http://schemas.microsoft.com/office/2019/extlst" xmlns:r="http://schemas.openxmlformats.org/officeDocument/2006/relationships" xmlns:m="http://schemas.openxmlformats.org/officeDocument/2006/math" xmlns:v="urn:schemas-microsoft-com:vml" xmlns:wp14="http://schemas.microsoft.com/office/word/2010/wordprocessingDrawing" xmlns:wp="http://schemas.openxmlformats.org/drawingml/2006/wordprocessingDrawing" xmlns:w10="urn:schemas-microsoft-com:office:word" xmlns:w="http://schemas.openxmlformats.org/wordprocessingml/2006/main" xmlns:w14="http://schemas.microsoft.com/office/word/2010/wordml" xmlns:w15="http://schemas.microsoft.com/office/word/2012/wordml" xmlns:w16cex="http://schemas.microsoft.com/office/word/2018/wordml/cex" xmlns:w16cid="http://schemas.microsoft.com/office/word/2016/wordml/cid" xmlns:w16="http://schemas.microsoft.com/office/word/2018/wordml" xmlns:w16du="http://schemas.microsoft.com/office/word/2023/wordml/word16du" xmlns:w16sdtdh="http://schemas.microsoft.com/office/word/2020/wordml/sdtdatahash" xmlns:w16sdtfl="http://schemas.microsoft.com/office/word/2024/wordml/sdtformatlock" xmlns:w16se="http://schemas.microsoft.com/office/word/2015/wordml/symex" xmlns:wpg="http://schemas.microsoft.com/office/word/2010/wordprocessingGroup" xmlns:wpi="http://schemas.microsoft.com/office/word/2010/wordprocessingInk" xmlns:wne="http://schemas.microsoft.com/office/word/2006/wordml" xmlns:wps="http://schemas.microsoft.com/office/word/2010/wordprocessingShape" mc:Ignorable="w14 w15 w16se w16cid w16 w16cex w16sdtdh w16sdtfl w16du wp14">
   <w:endnote w:type="separator" w:id="-1">
     <w:p>
       <w:pPr>
@@ -6160,7 +6197,7 @@
 </file>
 
 <file path=word/footnotes.xml><?xml version="1.0" encoding="utf-8"?>
-<w:footnotes xmlns:wpc="http://schemas.microsoft.com/office/word/2010/wordprocessingCanvas" xmlns:cx="http://schemas.microsoft.com/office/drawing/2014/chartex" xmlns:cx1="http://schemas.microsoft.com/office/drawing/2015/9/8/chartex" xmlns:cx2="http://schemas.microsoft.com/office/drawing/2015/10/21/chartex" xmlns:cx3="http://schemas.microsoft.com/office/drawing/2016/5/9/chartex" xmlns:cx4="http://schemas.microsoft.com/office/drawing/2016/5/10/chartex" xmlns:cx5="http://schemas.microsoft.com/office/drawing/2016/5/11/chartex" xmlns:cx6="http://schemas.microsoft.com/office/drawing/2016/5/12/chartex" xmlns:cx7="http://schemas.microsoft.com/office/drawing/2016/5/13/chartex" xmlns:cx8="http://schemas.microsoft.com/office/drawing/2016/5/14/chartex" xmlns:mc="http://schemas.openxmlformats.org/markup-compatibility/2006" xmlns:aink="http://schemas.microsoft.com/office/drawing/2016/ink" xmlns:am3d="http://schemas.microsoft.com/office/drawing/2017/model3d" xmlns:o="urn:schemas-microsoft-com:office:office" xmlns:r="http://schemas.openxmlformats.org/officeDocument/2006/relationships" xmlns:m="http://schemas.openxmlformats.org/officeDocument/2006/math" xmlns:v="urn:schemas-microsoft-com:vml" xmlns:wp14="http://schemas.microsoft.com/office/word/2010/wordprocessingDrawing" xmlns:wp="http://schemas.openxmlformats.org/drawingml/2006/wordprocessingDrawing" xmlns:w10="urn:schemas-microsoft-com:office:word" xmlns:w="http://schemas.openxmlformats.org/wordprocessingml/2006/main" xmlns:w14="http://schemas.microsoft.com/office/word/2010/wordml" xmlns:w15="http://schemas.microsoft.com/office/word/2012/wordml" xmlns:w16cid="http://schemas.microsoft.com/office/word/2016/wordml/cid" xmlns:w16se="http://schemas.microsoft.com/office/word/2015/wordml/symex" xmlns:wpg="http://schemas.microsoft.com/office/word/2010/wordprocessingGroup" xmlns:wpi="http://schemas.microsoft.com/office/word/2010/wordprocessingInk" xmlns:wne="http://schemas.microsoft.com/office/word/2006/wordml" xmlns:wps="http://schemas.microsoft.com/office/word/2010/wordprocessingShape" mc:Ignorable="w14 w15 w16se w16cid wp14">
+<w:footnotes xmlns:wpc="http://schemas.microsoft.com/office/word/2010/wordprocessingCanvas" xmlns:cx="http://schemas.microsoft.com/office/drawing/2014/chartex" xmlns:cx1="http://schemas.microsoft.com/office/drawing/2015/9/8/chartex" xmlns:cx2="http://schemas.microsoft.com/office/drawing/2015/10/21/chartex" xmlns:cx3="http://schemas.microsoft.com/office/drawing/2016/5/9/chartex" xmlns:cx4="http://schemas.microsoft.com/office/drawing/2016/5/10/chartex" xmlns:cx5="http://schemas.microsoft.com/office/drawing/2016/5/11/chartex" xmlns:cx6="http://schemas.microsoft.com/office/drawing/2016/5/12/chartex" xmlns:cx7="http://schemas.microsoft.com/office/drawing/2016/5/13/chartex" xmlns:cx8="http://schemas.microsoft.com/office/drawing/2016/5/14/chartex" xmlns:mc="http://schemas.openxmlformats.org/markup-compatibility/2006" xmlns:aink="http://schemas.microsoft.com/office/drawing/2016/ink" xmlns:am3d="http://schemas.microsoft.com/office/drawing/2017/model3d" xmlns:o="urn:schemas-microsoft-com:office:office" xmlns:oel="http://schemas.microsoft.com/office/2019/extlst" xmlns:r="http://schemas.openxmlformats.org/officeDocument/2006/relationships" xmlns:m="http://schemas.openxmlformats.org/officeDocument/2006/math" xmlns:v="urn:schemas-microsoft-com:vml" xmlns:wp14="http://schemas.microsoft.com/office/word/2010/wordprocessingDrawing" xmlns:wp="http://schemas.openxmlformats.org/drawingml/2006/wordprocessingDrawing" xmlns:w10="urn:schemas-microsoft-com:office:word" xmlns:w="http://schemas.openxmlformats.org/wordprocessingml/2006/main" xmlns:w14="http://schemas.microsoft.com/office/word/2010/wordml" xmlns:w15="http://schemas.microsoft.com/office/word/2012/wordml" xmlns:w16cex="http://schemas.microsoft.com/office/word/2018/wordml/cex" xmlns:w16cid="http://schemas.microsoft.com/office/word/2016/wordml/cid" xmlns:w16="http://schemas.microsoft.com/office/word/2018/wordml" xmlns:w16du="http://schemas.microsoft.com/office/word/2023/wordml/word16du" xmlns:w16sdtdh="http://schemas.microsoft.com/office/word/2020/wordml/sdtdatahash" xmlns:w16sdtfl="http://schemas.microsoft.com/office/word/2024/wordml/sdtformatlock" xmlns:w16se="http://schemas.microsoft.com/office/word/2015/wordml/symex" xmlns:wpg="http://schemas.microsoft.com/office/word/2010/wordprocessingGroup" xmlns:wpi="http://schemas.microsoft.com/office/word/2010/wordprocessingInk" xmlns:wne="http://schemas.microsoft.com/office/word/2006/wordml" xmlns:wps="http://schemas.microsoft.com/office/word/2010/wordprocessingShape" mc:Ignorable="w14 w15 w16se w16cid w16 w16cex w16sdtdh w16sdtfl w16du wp14">
   <w:footnote w:type="separator" w:id="-1">
     <w:p>
       <w:pPr>
@@ -6185,7 +6222,7 @@
 </file>
 
 <file path=word/numbering.xml><?xml version="1.0" encoding="utf-8"?>
-<w:numbering xmlns:wpc="http://schemas.microsoft.com/office/word/2010/wordprocessingCanvas" xmlns:cx="http://schemas.microsoft.com/office/drawing/2014/chartex" xmlns:cx1="http://schemas.microsoft.com/office/drawing/2015/9/8/chartex" xmlns:cx2="http://schemas.microsoft.com/office/drawing/2015/10/21/chartex" xmlns:cx3="http://schemas.microsoft.com/office/drawing/2016/5/9/chartex" xmlns:cx4="http://schemas.microsoft.com/office/drawing/2016/5/10/chartex" xmlns:cx5="http://schemas.microsoft.com/office/drawing/2016/5/11/chartex" xmlns:cx6="http://schemas.microsoft.com/office/drawing/2016/5/12/chartex" xmlns:cx7="http://schemas.microsoft.com/office/drawing/2016/5/13/chartex" xmlns:cx8="http://schemas.microsoft.com/office/drawing/2016/5/14/chartex" xmlns:mc="http://schemas.openxmlformats.org/markup-compatibility/2006" xmlns:aink="http://schemas.microsoft.com/office/drawing/2016/ink" xmlns:am3d="http://schemas.microsoft.com/office/drawing/2017/model3d" xmlns:o="urn:schemas-microsoft-com:office:office" xmlns:r="http://schemas.openxmlformats.org/officeDocument/2006/relationships" xmlns:m="http://schemas.openxmlformats.org/officeDocument/2006/math" xmlns:v="urn:schemas-microsoft-com:vml" xmlns:wp14="http://schemas.microsoft.com/office/word/2010/wordprocessingDrawing" xmlns:wp="http://schemas.openxmlformats.org/drawingml/2006/wordprocessingDrawing" xmlns:w10="urn:schemas-microsoft-com:office:word" xmlns:w="http://schemas.openxmlformats.org/wordprocessingml/2006/main" xmlns:w14="http://schemas.microsoft.com/office/word/2010/wordml" xmlns:w15="http://schemas.microsoft.com/office/word/2012/wordml" xmlns:w16cid="http://schemas.microsoft.com/office/word/2016/wordml/cid" xmlns:w16se="http://schemas.microsoft.com/office/word/2015/wordml/symex" xmlns:wpg="http://schemas.microsoft.com/office/word/2010/wordprocessingGroup" xmlns:wpi="http://schemas.microsoft.com/office/word/2010/wordprocessingInk" xmlns:wne="http://schemas.microsoft.com/office/word/2006/wordml" xmlns:wps="http://schemas.microsoft.com/office/word/2010/wordprocessingShape" mc:Ignorable="w14 w15 w16se w16cid wp14">
+<w:numbering xmlns:wpc="http://schemas.microsoft.com/office/word/2010/wordprocessingCanvas" xmlns:cx="http://schemas.microsoft.com/office/drawing/2014/chartex" xmlns:cx1="http://schemas.microsoft.com/office/drawing/2015/9/8/chartex" xmlns:cx2="http://schemas.microsoft.com/office/drawing/2015/10/21/chartex" xmlns:cx3="http://schemas.microsoft.com/office/drawing/2016/5/9/chartex" xmlns:cx4="http://schemas.microsoft.com/office/drawing/2016/5/10/chartex" xmlns:cx5="http://schemas.microsoft.com/office/drawing/2016/5/11/chartex" xmlns:cx6="http://schemas.microsoft.com/office/drawing/2016/5/12/chartex" xmlns:cx7="http://schemas.microsoft.com/office/drawing/2016/5/13/chartex" xmlns:cx8="http://schemas.microsoft.com/office/drawing/2016/5/14/chartex" xmlns:mc="http://schemas.openxmlformats.org/markup-compatibility/2006" xmlns:aink="http://schemas.microsoft.com/office/drawing/2016/ink" xmlns:am3d="http://schemas.microsoft.com/office/drawing/2017/model3d" xmlns:o="urn:schemas-microsoft-com:office:office" xmlns:oel="http://schemas.microsoft.com/office/2019/extlst" xmlns:r="http://schemas.openxmlformats.org/officeDocument/2006/relationships" xmlns:m="http://schemas.openxmlformats.org/officeDocument/2006/math" xmlns:v="urn:schemas-microsoft-com:vml" xmlns:wp14="http://schemas.microsoft.com/office/word/2010/wordprocessingDrawing" xmlns:wp="http://schemas.openxmlformats.org/drawingml/2006/wordprocessingDrawing" xmlns:w10="urn:schemas-microsoft-com:office:word" xmlns:w="http://schemas.openxmlformats.org/wordprocessingml/2006/main" xmlns:w14="http://schemas.microsoft.com/office/word/2010/wordml" xmlns:w15="http://schemas.microsoft.com/office/word/2012/wordml" xmlns:w16cex="http://schemas.microsoft.com/office/word/2018/wordml/cex" xmlns:w16cid="http://schemas.microsoft.com/office/word/2016/wordml/cid" xmlns:w16="http://schemas.microsoft.com/office/word/2018/wordml" xmlns:w16du="http://schemas.microsoft.com/office/word/2023/wordml/word16du" xmlns:w16sdtdh="http://schemas.microsoft.com/office/word/2020/wordml/sdtdatahash" xmlns:w16sdtfl="http://schemas.microsoft.com/office/word/2024/wordml/sdtformatlock" xmlns:w16se="http://schemas.microsoft.com/office/word/2015/wordml/symex" xmlns:wpg="http://schemas.microsoft.com/office/word/2010/wordprocessingGroup" xmlns:wpi="http://schemas.microsoft.com/office/word/2010/wordprocessingInk" xmlns:wne="http://schemas.microsoft.com/office/word/2006/wordml" xmlns:wps="http://schemas.microsoft.com/office/word/2010/wordprocessingShape" mc:Ignorable="w14 w15 w16se w16cid w16 w16cex w16sdtdh w16sdtfl w16du wp14">
   <w:abstractNum w:abstractNumId="0" w15:restartNumberingAfterBreak="0">
     <w:nsid w:val="0D036A1D"/>
     <w:multiLevelType w:val="multilevel"/>
@@ -7829,104 +7866,104 @@
       <w:lvlJc w:val="left"/>
     </w:lvl>
   </w:abstractNum>
-  <w:num w:numId="1">
+  <w:num w:numId="1" w16cid:durableId="1274631660">
     <w:abstractNumId w:val="6"/>
   </w:num>
-  <w:num w:numId="2">
+  <w:num w:numId="2" w16cid:durableId="1539320070">
     <w:abstractNumId w:val="12"/>
   </w:num>
-  <w:num w:numId="3">
+  <w:num w:numId="3" w16cid:durableId="668294621">
     <w:abstractNumId w:val="28"/>
   </w:num>
-  <w:num w:numId="4">
+  <w:num w:numId="4" w16cid:durableId="393818843">
     <w:abstractNumId w:val="11"/>
   </w:num>
-  <w:num w:numId="5">
+  <w:num w:numId="5" w16cid:durableId="5404847">
     <w:abstractNumId w:val="4"/>
   </w:num>
-  <w:num w:numId="6">
+  <w:num w:numId="6" w16cid:durableId="1592935022">
     <w:abstractNumId w:val="21"/>
   </w:num>
-  <w:num w:numId="7">
+  <w:num w:numId="7" w16cid:durableId="35933370">
     <w:abstractNumId w:val="3"/>
   </w:num>
-  <w:num w:numId="8">
+  <w:num w:numId="8" w16cid:durableId="1516461746">
     <w:abstractNumId w:val="24"/>
   </w:num>
-  <w:num w:numId="9">
+  <w:num w:numId="9" w16cid:durableId="796535307">
     <w:abstractNumId w:val="1"/>
   </w:num>
-  <w:num w:numId="10">
+  <w:num w:numId="10" w16cid:durableId="517622481">
     <w:abstractNumId w:val="14"/>
   </w:num>
-  <w:num w:numId="11">
+  <w:num w:numId="11" w16cid:durableId="748043417">
     <w:abstractNumId w:val="30"/>
   </w:num>
-  <w:num w:numId="12">
+  <w:num w:numId="12" w16cid:durableId="1976133810">
     <w:abstractNumId w:val="5"/>
   </w:num>
-  <w:num w:numId="13">
+  <w:num w:numId="13" w16cid:durableId="278076495">
     <w:abstractNumId w:val="29"/>
   </w:num>
-  <w:num w:numId="14">
+  <w:num w:numId="14" w16cid:durableId="940725442">
     <w:abstractNumId w:val="15"/>
   </w:num>
-  <w:num w:numId="15">
+  <w:num w:numId="15" w16cid:durableId="262878748">
     <w:abstractNumId w:val="22"/>
   </w:num>
-  <w:num w:numId="16">
+  <w:num w:numId="16" w16cid:durableId="215895750">
     <w:abstractNumId w:val="2"/>
   </w:num>
-  <w:num w:numId="17">
+  <w:num w:numId="17" w16cid:durableId="119498638">
     <w:abstractNumId w:val="27"/>
   </w:num>
-  <w:num w:numId="18">
+  <w:num w:numId="18" w16cid:durableId="1639607308">
     <w:abstractNumId w:val="9"/>
   </w:num>
-  <w:num w:numId="19">
+  <w:num w:numId="19" w16cid:durableId="2039774110">
     <w:abstractNumId w:val="25"/>
   </w:num>
-  <w:num w:numId="20">
+  <w:num w:numId="20" w16cid:durableId="1342242925">
     <w:abstractNumId w:val="18"/>
   </w:num>
-  <w:num w:numId="21">
+  <w:num w:numId="21" w16cid:durableId="981808006">
     <w:abstractNumId w:val="10"/>
   </w:num>
-  <w:num w:numId="22">
+  <w:num w:numId="22" w16cid:durableId="932055784">
     <w:abstractNumId w:val="19"/>
   </w:num>
-  <w:num w:numId="23">
+  <w:num w:numId="23" w16cid:durableId="1113553774">
     <w:abstractNumId w:val="17"/>
   </w:num>
-  <w:num w:numId="24">
+  <w:num w:numId="24" w16cid:durableId="1297489284">
     <w:abstractNumId w:val="13"/>
   </w:num>
-  <w:num w:numId="25">
+  <w:num w:numId="25" w16cid:durableId="687414952">
     <w:abstractNumId w:val="20"/>
   </w:num>
-  <w:num w:numId="26">
+  <w:num w:numId="26" w16cid:durableId="1864320512">
     <w:abstractNumId w:val="0"/>
   </w:num>
-  <w:num w:numId="27">
+  <w:num w:numId="27" w16cid:durableId="218326841">
     <w:abstractNumId w:val="26"/>
   </w:num>
-  <w:num w:numId="28">
+  <w:num w:numId="28" w16cid:durableId="1412846808">
     <w:abstractNumId w:val="7"/>
   </w:num>
-  <w:num w:numId="29">
+  <w:num w:numId="29" w16cid:durableId="1041905588">
     <w:abstractNumId w:val="23"/>
   </w:num>
-  <w:num w:numId="30">
+  <w:num w:numId="30" w16cid:durableId="1346204367">
     <w:abstractNumId w:val="8"/>
   </w:num>
-  <w:num w:numId="31">
+  <w:num w:numId="31" w16cid:durableId="550654457">
     <w:abstractNumId w:val="16"/>
   </w:num>
 </w:numbering>
 </file>
 
 <file path=word/styles.xml><?xml version="1.0" encoding="utf-8"?>
-<w:styles xmlns:mc="http://schemas.openxmlformats.org/markup-compatibility/2006" xmlns:r="http://schemas.openxmlformats.org/officeDocument/2006/relationships" xmlns:w="http://schemas.openxmlformats.org/wordprocessingml/2006/main" xmlns:w14="http://schemas.microsoft.com/office/word/2010/wordml" xmlns:w15="http://schemas.microsoft.com/office/word/2012/wordml" xmlns:w16cid="http://schemas.microsoft.com/office/word/2016/wordml/cid" xmlns:w16se="http://schemas.microsoft.com/office/word/2015/wordml/symex" mc:Ignorable="w14 w15 w16se w16cid">
+<w:styles xmlns:mc="http://schemas.openxmlformats.org/markup-compatibility/2006" xmlns:r="http://schemas.openxmlformats.org/officeDocument/2006/relationships" xmlns:w="http://schemas.openxmlformats.org/wordprocessingml/2006/main" xmlns:w14="http://schemas.microsoft.com/office/word/2010/wordml" xmlns:w15="http://schemas.microsoft.com/office/word/2012/wordml" xmlns:w16cex="http://schemas.microsoft.com/office/word/2018/wordml/cex" xmlns:w16cid="http://schemas.microsoft.com/office/word/2016/wordml/cid" xmlns:w16="http://schemas.microsoft.com/office/word/2018/wordml" xmlns:w16du="http://schemas.microsoft.com/office/word/2023/wordml/word16du" xmlns:w16sdtdh="http://schemas.microsoft.com/office/word/2020/wordml/sdtdatahash" xmlns:w16sdtfl="http://schemas.microsoft.com/office/word/2024/wordml/sdtformatlock" xmlns:w16se="http://schemas.microsoft.com/office/word/2015/wordml/symex" mc:Ignorable="w14 w15 w16se w16cid w16 w16cex w16sdtdh w16sdtfl w16du">
   <w:docDefaults>
     <w:rPrDefault>
       <w:rPr>
@@ -7942,7 +7979,7 @@
       </w:pPr>
     </w:pPrDefault>
   </w:docDefaults>
-  <w:latentStyles w:defLockedState="0" w:defUIPriority="99" w:defSemiHidden="0" w:defUnhideWhenUsed="0" w:defQFormat="0" w:count="375">
+  <w:latentStyles w:defLockedState="0" w:defUIPriority="99" w:defSemiHidden="0" w:defUnhideWhenUsed="0" w:defQFormat="0" w:count="376">
     <w:lsdException w:name="Normal" w:uiPriority="0" w:qFormat="1"/>
     <w:lsdException w:name="heading 1" w:uiPriority="9" w:qFormat="1"/>
     <w:lsdException w:name="heading 2" w:semiHidden="1" w:uiPriority="9" w:unhideWhenUsed="1" w:qFormat="1"/>
@@ -8318,6 +8355,7 @@
     <w:lsdException w:name="Smart Hyperlink" w:semiHidden="1" w:unhideWhenUsed="1"/>
     <w:lsdException w:name="Hashtag" w:semiHidden="1" w:unhideWhenUsed="1"/>
     <w:lsdException w:name="Unresolved Mention" w:semiHidden="1" w:unhideWhenUsed="1"/>
+    <w:lsdException w:name="Smart Link" w:semiHidden="1" w:unhideWhenUsed="1"/>
   </w:latentStyles>
   <w:style w:type="paragraph" w:default="1" w:styleId="Norml">
     <w:name w:val="Normal"/>

</xml_diff>

<commit_message>
Dokumentáció bővítése a minták alapján
</commit_message>
<xml_diff>
--- a/mestermunka/orai/Dokumentacio/Mester Munka minta alapján_uj.docx
+++ b/mestermunka/orai/Dokumentacio/Mester Munka minta alapján_uj.docx
@@ -1,6 +1,6 @@
 
 <file path=word/document.xml><?xml version="1.0" encoding="utf-8"?>
-<w:document xmlns:wpc="http://schemas.microsoft.com/office/word/2010/wordprocessingCanvas" xmlns:cx="http://schemas.microsoft.com/office/drawing/2014/chartex" xmlns:cx1="http://schemas.microsoft.com/office/drawing/2015/9/8/chartex" xmlns:cx2="http://schemas.microsoft.com/office/drawing/2015/10/21/chartex" xmlns:cx3="http://schemas.microsoft.com/office/drawing/2016/5/9/chartex" xmlns:cx4="http://schemas.microsoft.com/office/drawing/2016/5/10/chartex" xmlns:cx5="http://schemas.microsoft.com/office/drawing/2016/5/11/chartex" xmlns:cx6="http://schemas.microsoft.com/office/drawing/2016/5/12/chartex" xmlns:cx7="http://schemas.microsoft.com/office/drawing/2016/5/13/chartex" xmlns:cx8="http://schemas.microsoft.com/office/drawing/2016/5/14/chartex" xmlns:mc="http://schemas.openxmlformats.org/markup-compatibility/2006" xmlns:aink="http://schemas.microsoft.com/office/drawing/2016/ink" xmlns:am3d="http://schemas.microsoft.com/office/drawing/2017/model3d" xmlns:o="urn:schemas-microsoft-com:office:office" xmlns:r="http://schemas.openxmlformats.org/officeDocument/2006/relationships" xmlns:m="http://schemas.openxmlformats.org/officeDocument/2006/math" xmlns:v="urn:schemas-microsoft-com:vml" xmlns:wp14="http://schemas.microsoft.com/office/word/2010/wordprocessingDrawing" xmlns:wp="http://schemas.openxmlformats.org/drawingml/2006/wordprocessingDrawing" xmlns:w10="urn:schemas-microsoft-com:office:word" xmlns:w="http://schemas.openxmlformats.org/wordprocessingml/2006/main" xmlns:w14="http://schemas.microsoft.com/office/word/2010/wordml" xmlns:w15="http://schemas.microsoft.com/office/word/2012/wordml" xmlns:w16cid="http://schemas.microsoft.com/office/word/2016/wordml/cid" xmlns:w16se="http://schemas.microsoft.com/office/word/2015/wordml/symex" xmlns:wpg="http://schemas.microsoft.com/office/word/2010/wordprocessingGroup" xmlns:wpi="http://schemas.microsoft.com/office/word/2010/wordprocessingInk" xmlns:wne="http://schemas.microsoft.com/office/word/2006/wordml" xmlns:wps="http://schemas.microsoft.com/office/word/2010/wordprocessingShape" mc:Ignorable="w14 w15 w16se w16cid wp14">
+<w:document xmlns:wpc="http://schemas.microsoft.com/office/word/2010/wordprocessingCanvas" xmlns:cx="http://schemas.microsoft.com/office/drawing/2014/chartex" xmlns:cx1="http://schemas.microsoft.com/office/drawing/2015/9/8/chartex" xmlns:cx2="http://schemas.microsoft.com/office/drawing/2015/10/21/chartex" xmlns:cx3="http://schemas.microsoft.com/office/drawing/2016/5/9/chartex" xmlns:cx4="http://schemas.microsoft.com/office/drawing/2016/5/10/chartex" xmlns:cx5="http://schemas.microsoft.com/office/drawing/2016/5/11/chartex" xmlns:cx6="http://schemas.microsoft.com/office/drawing/2016/5/12/chartex" xmlns:cx7="http://schemas.microsoft.com/office/drawing/2016/5/13/chartex" xmlns:cx8="http://schemas.microsoft.com/office/drawing/2016/5/14/chartex" xmlns:mc="http://schemas.openxmlformats.org/markup-compatibility/2006" xmlns:aink="http://schemas.microsoft.com/office/drawing/2016/ink" xmlns:am3d="http://schemas.microsoft.com/office/drawing/2017/model3d" xmlns:o="urn:schemas-microsoft-com:office:office" xmlns:oel="http://schemas.microsoft.com/office/2019/extlst" xmlns:r="http://schemas.openxmlformats.org/officeDocument/2006/relationships" xmlns:m="http://schemas.openxmlformats.org/officeDocument/2006/math" xmlns:v="urn:schemas-microsoft-com:vml" xmlns:wp14="http://schemas.microsoft.com/office/word/2010/wordprocessingDrawing" xmlns:wp="http://schemas.openxmlformats.org/drawingml/2006/wordprocessingDrawing" xmlns:w10="urn:schemas-microsoft-com:office:word" xmlns:w="http://schemas.openxmlformats.org/wordprocessingml/2006/main" xmlns:w14="http://schemas.microsoft.com/office/word/2010/wordml" xmlns:w15="http://schemas.microsoft.com/office/word/2012/wordml" xmlns:w16cex="http://schemas.microsoft.com/office/word/2018/wordml/cex" xmlns:w16cid="http://schemas.microsoft.com/office/word/2016/wordml/cid" xmlns:w16="http://schemas.microsoft.com/office/word/2018/wordml" xmlns:w16du="http://schemas.microsoft.com/office/word/2023/wordml/word16du" xmlns:w16sdtdh="http://schemas.microsoft.com/office/word/2020/wordml/sdtdatahash" xmlns:w16sdtfl="http://schemas.microsoft.com/office/word/2024/wordml/sdtformatlock" xmlns:w16se="http://schemas.microsoft.com/office/word/2015/wordml/symex" xmlns:wpg="http://schemas.microsoft.com/office/word/2010/wordprocessingGroup" xmlns:wpi="http://schemas.microsoft.com/office/word/2010/wordprocessingInk" xmlns:wne="http://schemas.microsoft.com/office/word/2006/wordml" xmlns:wps="http://schemas.microsoft.com/office/word/2010/wordprocessingShape" mc:Ignorable="w14 w15 w16se w16cid w16 w16cex w16sdtdh w16sdtfl w16du wp14">
   <w:body>
     <w:p>
       <w:pPr>
@@ -12,12 +12,21 @@
           <w:sz w:val="24"/>
         </w:rPr>
       </w:pPr>
-      <w:r>
-        <w:rPr>
-          <w:rFonts w:ascii="Times New Roman" w:eastAsia="Times New Roman" w:hAnsi="Times New Roman" w:cs="Times New Roman"/>
-          <w:sz w:val="24"/>
-        </w:rPr>
-        <w:t>BGSzC Pestszentlőrinci Közgazdasági és Informatikai Szakgimnáziuma</w:t>
+      <w:proofErr w:type="spellStart"/>
+      <w:r>
+        <w:rPr>
+          <w:rFonts w:ascii="Times New Roman" w:eastAsia="Times New Roman" w:hAnsi="Times New Roman" w:cs="Times New Roman"/>
+          <w:sz w:val="24"/>
+        </w:rPr>
+        <w:t>BGSzC</w:t>
+      </w:r>
+      <w:proofErr w:type="spellEnd"/>
+      <w:r>
+        <w:rPr>
+          <w:rFonts w:ascii="Times New Roman" w:eastAsia="Times New Roman" w:hAnsi="Times New Roman" w:cs="Times New Roman"/>
+          <w:sz w:val="24"/>
+        </w:rPr>
+        <w:t xml:space="preserve"> Pestszentlőrinci Közgazdasági és Informatikai Szakgimnáziuma</w:t>
       </w:r>
     </w:p>
     <w:p>
@@ -278,6 +287,47 @@
           <w:sz w:val="24"/>
         </w:rPr>
       </w:pPr>
+      <w:r>
+        <w:rPr>
+          <w:rFonts w:ascii="Times New Roman" w:eastAsia="Times New Roman" w:hAnsi="Times New Roman" w:cs="Times New Roman"/>
+          <w:sz w:val="24"/>
+        </w:rPr>
+        <w:t>Korábban tanult anyag</w:t>
+      </w:r>
+    </w:p>
+    <w:p>
+      <w:pPr>
+        <w:spacing w:after="120" w:line="360" w:lineRule="auto"/>
+        <w:ind w:firstLine="340"/>
+        <w:rPr>
+          <w:rFonts w:ascii="Times New Roman" w:eastAsia="Times New Roman" w:hAnsi="Times New Roman" w:cs="Times New Roman"/>
+          <w:sz w:val="24"/>
+        </w:rPr>
+      </w:pPr>
+      <w:r>
+        <w:rPr>
+          <w:rFonts w:ascii="Times New Roman" w:eastAsia="Times New Roman" w:hAnsi="Times New Roman" w:cs="Times New Roman"/>
+          <w:sz w:val="24"/>
+        </w:rPr>
+        <w:t>Gyakorlati ismeret</w:t>
+      </w:r>
+    </w:p>
+    <w:p>
+      <w:pPr>
+        <w:spacing w:after="120" w:line="360" w:lineRule="auto"/>
+        <w:ind w:firstLine="340"/>
+        <w:rPr>
+          <w:rFonts w:ascii="Times New Roman" w:eastAsia="Times New Roman" w:hAnsi="Times New Roman" w:cs="Times New Roman"/>
+          <w:sz w:val="24"/>
+        </w:rPr>
+      </w:pPr>
+      <w:r>
+        <w:rPr>
+          <w:rFonts w:ascii="Times New Roman" w:eastAsia="Times New Roman" w:hAnsi="Times New Roman" w:cs="Times New Roman"/>
+          <w:sz w:val="24"/>
+        </w:rPr>
+        <w:t>Elméleti tudás</w:t>
+      </w:r>
     </w:p>
     <w:p>
       <w:pPr>
@@ -352,8 +402,6 @@
         </w:rPr>
         <w:t>s</w:t>
       </w:r>
-      <w:bookmarkStart w:id="0" w:name="_GoBack"/>
-      <w:bookmarkEnd w:id="0"/>
     </w:p>
     <w:p>
       <w:pPr>
@@ -386,8 +434,17 @@
           <w:rFonts w:ascii="Times New Roman" w:eastAsia="Times New Roman" w:hAnsi="Times New Roman" w:cs="Times New Roman"/>
           <w:sz w:val="24"/>
         </w:rPr>
-        <w:t>Visual Studio</w:t>
-      </w:r>
+        <w:t xml:space="preserve">Visual </w:t>
+      </w:r>
+      <w:proofErr w:type="spellStart"/>
+      <w:r>
+        <w:rPr>
+          <w:rFonts w:ascii="Times New Roman" w:eastAsia="Times New Roman" w:hAnsi="Times New Roman" w:cs="Times New Roman"/>
+          <w:sz w:val="24"/>
+        </w:rPr>
+        <w:t>Studio</w:t>
+      </w:r>
+      <w:proofErr w:type="spellEnd"/>
     </w:p>
     <w:p>
       <w:pPr>
@@ -403,8 +460,33 @@
           <w:rFonts w:ascii="Times New Roman" w:eastAsia="Times New Roman" w:hAnsi="Times New Roman" w:cs="Times New Roman"/>
           <w:sz w:val="24"/>
         </w:rPr>
-        <w:t>Visual Studio Code</w:t>
-      </w:r>
+        <w:t xml:space="preserve">Visual </w:t>
+      </w:r>
+      <w:proofErr w:type="spellStart"/>
+      <w:r>
+        <w:rPr>
+          <w:rFonts w:ascii="Times New Roman" w:eastAsia="Times New Roman" w:hAnsi="Times New Roman" w:cs="Times New Roman"/>
+          <w:sz w:val="24"/>
+        </w:rPr>
+        <w:t>Studio</w:t>
+      </w:r>
+      <w:proofErr w:type="spellEnd"/>
+      <w:r>
+        <w:rPr>
+          <w:rFonts w:ascii="Times New Roman" w:eastAsia="Times New Roman" w:hAnsi="Times New Roman" w:cs="Times New Roman"/>
+          <w:sz w:val="24"/>
+        </w:rPr>
+        <w:t xml:space="preserve"> </w:t>
+      </w:r>
+      <w:proofErr w:type="spellStart"/>
+      <w:r>
+        <w:rPr>
+          <w:rFonts w:ascii="Times New Roman" w:eastAsia="Times New Roman" w:hAnsi="Times New Roman" w:cs="Times New Roman"/>
+          <w:sz w:val="24"/>
+        </w:rPr>
+        <w:t>Code</w:t>
+      </w:r>
+      <w:proofErr w:type="spellEnd"/>
     </w:p>
     <w:p>
       <w:pPr>
@@ -415,13 +497,31 @@
           <w:sz w:val="24"/>
         </w:rPr>
       </w:pPr>
-      <w:r>
-        <w:rPr>
-          <w:rFonts w:ascii="Times New Roman" w:eastAsia="Times New Roman" w:hAnsi="Times New Roman" w:cs="Times New Roman"/>
-          <w:sz w:val="24"/>
-        </w:rPr>
-        <w:t>MySQL Workbench</w:t>
-      </w:r>
+      <w:proofErr w:type="spellStart"/>
+      <w:r>
+        <w:rPr>
+          <w:rFonts w:ascii="Times New Roman" w:eastAsia="Times New Roman" w:hAnsi="Times New Roman" w:cs="Times New Roman"/>
+          <w:sz w:val="24"/>
+        </w:rPr>
+        <w:t>MySQL</w:t>
+      </w:r>
+      <w:proofErr w:type="spellEnd"/>
+      <w:r>
+        <w:rPr>
+          <w:rFonts w:ascii="Times New Roman" w:eastAsia="Times New Roman" w:hAnsi="Times New Roman" w:cs="Times New Roman"/>
+          <w:sz w:val="24"/>
+        </w:rPr>
+        <w:t xml:space="preserve"> </w:t>
+      </w:r>
+      <w:proofErr w:type="spellStart"/>
+      <w:r>
+        <w:rPr>
+          <w:rFonts w:ascii="Times New Roman" w:eastAsia="Times New Roman" w:hAnsi="Times New Roman" w:cs="Times New Roman"/>
+          <w:sz w:val="24"/>
+        </w:rPr>
+        <w:t>Workbench</w:t>
+      </w:r>
+      <w:proofErr w:type="spellEnd"/>
     </w:p>
     <w:p>
       <w:pPr>
@@ -454,8 +554,17 @@
           <w:rFonts w:ascii="Times New Roman" w:eastAsia="Times New Roman" w:hAnsi="Times New Roman" w:cs="Times New Roman"/>
           <w:sz w:val="24"/>
         </w:rPr>
-        <w:t>GitHub Desktop</w:t>
-      </w:r>
+        <w:t xml:space="preserve">GitHub </w:t>
+      </w:r>
+      <w:proofErr w:type="spellStart"/>
+      <w:r>
+        <w:rPr>
+          <w:rFonts w:ascii="Times New Roman" w:eastAsia="Times New Roman" w:hAnsi="Times New Roman" w:cs="Times New Roman"/>
+          <w:sz w:val="24"/>
+        </w:rPr>
+        <w:t>Desktop</w:t>
+      </w:r>
+      <w:proofErr w:type="spellEnd"/>
     </w:p>
     <w:p>
       <w:pPr>
@@ -483,12 +592,21 @@
           <w:sz w:val="24"/>
         </w:rPr>
       </w:pPr>
-      <w:r>
-        <w:rPr>
-          <w:rFonts w:ascii="Times New Roman" w:eastAsia="Times New Roman" w:hAnsi="Times New Roman" w:cs="Times New Roman"/>
-          <w:sz w:val="24"/>
-        </w:rPr>
-        <w:t>Grok (Képek generálása)</w:t>
+      <w:proofErr w:type="spellStart"/>
+      <w:r>
+        <w:rPr>
+          <w:rFonts w:ascii="Times New Roman" w:eastAsia="Times New Roman" w:hAnsi="Times New Roman" w:cs="Times New Roman"/>
+          <w:sz w:val="24"/>
+        </w:rPr>
+        <w:t>Grok</w:t>
+      </w:r>
+      <w:proofErr w:type="spellEnd"/>
+      <w:r>
+        <w:rPr>
+          <w:rFonts w:ascii="Times New Roman" w:eastAsia="Times New Roman" w:hAnsi="Times New Roman" w:cs="Times New Roman"/>
+          <w:sz w:val="24"/>
+        </w:rPr>
+        <w:t xml:space="preserve"> (Képek generálása)</w:t>
       </w:r>
     </w:p>
     <w:p>
@@ -500,13 +618,31 @@
           <w:sz w:val="24"/>
         </w:rPr>
       </w:pPr>
-      <w:r>
-        <w:rPr>
-          <w:rFonts w:ascii="Times New Roman" w:eastAsia="Times New Roman" w:hAnsi="Times New Roman" w:cs="Times New Roman"/>
-          <w:sz w:val="24"/>
-        </w:rPr>
-        <w:t>Power Point</w:t>
-      </w:r>
+      <w:proofErr w:type="spellStart"/>
+      <w:r>
+        <w:rPr>
+          <w:rFonts w:ascii="Times New Roman" w:eastAsia="Times New Roman" w:hAnsi="Times New Roman" w:cs="Times New Roman"/>
+          <w:sz w:val="24"/>
+        </w:rPr>
+        <w:t>Power</w:t>
+      </w:r>
+      <w:proofErr w:type="spellEnd"/>
+      <w:r>
+        <w:rPr>
+          <w:rFonts w:ascii="Times New Roman" w:eastAsia="Times New Roman" w:hAnsi="Times New Roman" w:cs="Times New Roman"/>
+          <w:sz w:val="24"/>
+        </w:rPr>
+        <w:t xml:space="preserve"> </w:t>
+      </w:r>
+      <w:proofErr w:type="spellStart"/>
+      <w:r>
+        <w:rPr>
+          <w:rFonts w:ascii="Times New Roman" w:eastAsia="Times New Roman" w:hAnsi="Times New Roman" w:cs="Times New Roman"/>
+          <w:sz w:val="24"/>
+        </w:rPr>
+        <w:t>Point</w:t>
+      </w:r>
+      <w:proofErr w:type="spellEnd"/>
     </w:p>
     <w:p>
       <w:pPr>
@@ -588,7 +724,23 @@
           <w:rFonts w:ascii="Times New Roman" w:eastAsia="Times New Roman" w:hAnsi="Times New Roman" w:cs="Times New Roman"/>
           <w:sz w:val="28"/>
         </w:rPr>
-        <w:t xml:space="preserve"> Egy olyan weboldalt készítünk, ami egy játékhoz rengeteg kisegítő és elmagyarázó tippeket tartalmaz. A játék meg egy saját magunk által készített szöveges alapú dungeon crawler lesz.</w:t>
+        <w:t xml:space="preserve"> Egy olyan weboldalt készítünk, ami egy játékhoz rengeteg kisegítő és elmagyarázó tippeket tartalmaz. A játék meg egy saját magunk által készített szöveges alapú </w:t>
+      </w:r>
+      <w:proofErr w:type="spellStart"/>
+      <w:r>
+        <w:rPr>
+          <w:rFonts w:ascii="Times New Roman" w:eastAsia="Times New Roman" w:hAnsi="Times New Roman" w:cs="Times New Roman"/>
+          <w:sz w:val="28"/>
+        </w:rPr>
+        <w:t>dungeon</w:t>
+      </w:r>
+      <w:proofErr w:type="spellEnd"/>
+      <w:r>
+        <w:rPr>
+          <w:rFonts w:ascii="Times New Roman" w:eastAsia="Times New Roman" w:hAnsi="Times New Roman" w:cs="Times New Roman"/>
+          <w:sz w:val="28"/>
+        </w:rPr>
+        <w:t xml:space="preserve"> crawler lesz.</w:t>
       </w:r>
     </w:p>
     <w:p>
@@ -632,7 +784,135 @@
           <w:rFonts w:ascii="Times New Roman" w:eastAsia="Times New Roman" w:hAnsi="Times New Roman" w:cs="Times New Roman"/>
           <w:sz w:val="28"/>
         </w:rPr>
-        <w:t xml:space="preserve"> Szöveges alapú, avagy grafikailag szerény lesz. Fő menü fiók kezeléssel pl.:(új felhasználó hozzáadása), tutorial, város ezen belül boltok és küldetések és innen lehet a dungeon-t is elkezdeni. Dungeon egyszerű felfedezése (előre, hátra, pihenés és elhagyás). Harc rendszer legkomplexebb rész. Inventory felhasználható tárgyakkal pl.:(Healing potion). Companions avagy csapat társak</w:t>
+        <w:t xml:space="preserve"> Szöveges alapú, avagy </w:t>
+      </w:r>
+      <w:proofErr w:type="spellStart"/>
+      <w:r>
+        <w:rPr>
+          <w:rFonts w:ascii="Times New Roman" w:eastAsia="Times New Roman" w:hAnsi="Times New Roman" w:cs="Times New Roman"/>
+          <w:sz w:val="28"/>
+        </w:rPr>
+        <w:t>grafikailag</w:t>
+      </w:r>
+      <w:proofErr w:type="spellEnd"/>
+      <w:r>
+        <w:rPr>
+          <w:rFonts w:ascii="Times New Roman" w:eastAsia="Times New Roman" w:hAnsi="Times New Roman" w:cs="Times New Roman"/>
+          <w:sz w:val="28"/>
+        </w:rPr>
+        <w:t xml:space="preserve"> szerény lesz. Fő menü fiók kezeléssel pl.:(új felhasználó hozzáadása), </w:t>
+      </w:r>
+      <w:proofErr w:type="spellStart"/>
+      <w:r>
+        <w:rPr>
+          <w:rFonts w:ascii="Times New Roman" w:eastAsia="Times New Roman" w:hAnsi="Times New Roman" w:cs="Times New Roman"/>
+          <w:sz w:val="28"/>
+        </w:rPr>
+        <w:t>tutorial</w:t>
+      </w:r>
+      <w:proofErr w:type="spellEnd"/>
+      <w:r>
+        <w:rPr>
+          <w:rFonts w:ascii="Times New Roman" w:eastAsia="Times New Roman" w:hAnsi="Times New Roman" w:cs="Times New Roman"/>
+          <w:sz w:val="28"/>
+        </w:rPr>
+        <w:t xml:space="preserve">, város ezen belül boltok és küldetések és innen lehet a </w:t>
+      </w:r>
+      <w:proofErr w:type="spellStart"/>
+      <w:r>
+        <w:rPr>
+          <w:rFonts w:ascii="Times New Roman" w:eastAsia="Times New Roman" w:hAnsi="Times New Roman" w:cs="Times New Roman"/>
+          <w:sz w:val="28"/>
+        </w:rPr>
+        <w:t>dungeon</w:t>
+      </w:r>
+      <w:proofErr w:type="spellEnd"/>
+      <w:r>
+        <w:rPr>
+          <w:rFonts w:ascii="Times New Roman" w:eastAsia="Times New Roman" w:hAnsi="Times New Roman" w:cs="Times New Roman"/>
+          <w:sz w:val="28"/>
+        </w:rPr>
+        <w:t xml:space="preserve">-t is elkezdeni. </w:t>
+      </w:r>
+      <w:proofErr w:type="spellStart"/>
+      <w:r>
+        <w:rPr>
+          <w:rFonts w:ascii="Times New Roman" w:eastAsia="Times New Roman" w:hAnsi="Times New Roman" w:cs="Times New Roman"/>
+          <w:sz w:val="28"/>
+        </w:rPr>
+        <w:t>Dungeon</w:t>
+      </w:r>
+      <w:proofErr w:type="spellEnd"/>
+      <w:r>
+        <w:rPr>
+          <w:rFonts w:ascii="Times New Roman" w:eastAsia="Times New Roman" w:hAnsi="Times New Roman" w:cs="Times New Roman"/>
+          <w:sz w:val="28"/>
+        </w:rPr>
+        <w:t xml:space="preserve"> egyszerű felfedezése (előre, hátra, pihenés és elhagyás). Harc rendszer legkomplexebb rész. </w:t>
+      </w:r>
+      <w:proofErr w:type="spellStart"/>
+      <w:r>
+        <w:rPr>
+          <w:rFonts w:ascii="Times New Roman" w:eastAsia="Times New Roman" w:hAnsi="Times New Roman" w:cs="Times New Roman"/>
+          <w:sz w:val="28"/>
+        </w:rPr>
+        <w:t>Inventory</w:t>
+      </w:r>
+      <w:proofErr w:type="spellEnd"/>
+      <w:r>
+        <w:rPr>
+          <w:rFonts w:ascii="Times New Roman" w:eastAsia="Times New Roman" w:hAnsi="Times New Roman" w:cs="Times New Roman"/>
+          <w:sz w:val="28"/>
+        </w:rPr>
+        <w:t xml:space="preserve"> felhasználható tárgyakkal pl.:(</w:t>
+      </w:r>
+      <w:proofErr w:type="spellStart"/>
+      <w:r>
+        <w:rPr>
+          <w:rFonts w:ascii="Times New Roman" w:eastAsia="Times New Roman" w:hAnsi="Times New Roman" w:cs="Times New Roman"/>
+          <w:sz w:val="28"/>
+        </w:rPr>
+        <w:t>Healing</w:t>
+      </w:r>
+      <w:proofErr w:type="spellEnd"/>
+      <w:r>
+        <w:rPr>
+          <w:rFonts w:ascii="Times New Roman" w:eastAsia="Times New Roman" w:hAnsi="Times New Roman" w:cs="Times New Roman"/>
+          <w:sz w:val="28"/>
+        </w:rPr>
+        <w:t xml:space="preserve"> </w:t>
+      </w:r>
+      <w:proofErr w:type="spellStart"/>
+      <w:r>
+        <w:rPr>
+          <w:rFonts w:ascii="Times New Roman" w:eastAsia="Times New Roman" w:hAnsi="Times New Roman" w:cs="Times New Roman"/>
+          <w:sz w:val="28"/>
+        </w:rPr>
+        <w:t>potion</w:t>
+      </w:r>
+      <w:proofErr w:type="spellEnd"/>
+      <w:r>
+        <w:rPr>
+          <w:rFonts w:ascii="Times New Roman" w:eastAsia="Times New Roman" w:hAnsi="Times New Roman" w:cs="Times New Roman"/>
+          <w:sz w:val="28"/>
+        </w:rPr>
+        <w:t xml:space="preserve">). </w:t>
+      </w:r>
+      <w:proofErr w:type="spellStart"/>
+      <w:r>
+        <w:rPr>
+          <w:rFonts w:ascii="Times New Roman" w:eastAsia="Times New Roman" w:hAnsi="Times New Roman" w:cs="Times New Roman"/>
+          <w:sz w:val="28"/>
+        </w:rPr>
+        <w:t>Companions</w:t>
+      </w:r>
+      <w:proofErr w:type="spellEnd"/>
+      <w:r>
+        <w:rPr>
+          <w:rFonts w:ascii="Times New Roman" w:eastAsia="Times New Roman" w:hAnsi="Times New Roman" w:cs="Times New Roman"/>
+          <w:sz w:val="28"/>
+        </w:rPr>
+        <w:t xml:space="preserve"> avagy csapat társak</w:t>
       </w:r>
     </w:p>
     <w:p>
@@ -958,7 +1238,151 @@
           <w:rFonts w:ascii="Times New Roman" w:eastAsia="Times New Roman" w:hAnsi="Times New Roman" w:cs="Times New Roman"/>
           <w:sz w:val="28"/>
         </w:rPr>
-        <w:t>Ellenfelek: Id, név, leírás, DEF, MDEF, HP, SP, MP, ATK, Passive [tömb szerű], Skill [tömb szerű], Magic [tömb szerű], Race (id), Ai (id), Dungeon (id).</w:t>
+        <w:t xml:space="preserve">Ellenfelek: </w:t>
+      </w:r>
+      <w:proofErr w:type="spellStart"/>
+      <w:r>
+        <w:rPr>
+          <w:rFonts w:ascii="Times New Roman" w:eastAsia="Times New Roman" w:hAnsi="Times New Roman" w:cs="Times New Roman"/>
+          <w:sz w:val="28"/>
+        </w:rPr>
+        <w:t>Id</w:t>
+      </w:r>
+      <w:proofErr w:type="spellEnd"/>
+      <w:r>
+        <w:rPr>
+          <w:rFonts w:ascii="Times New Roman" w:eastAsia="Times New Roman" w:hAnsi="Times New Roman" w:cs="Times New Roman"/>
+          <w:sz w:val="28"/>
+        </w:rPr>
+        <w:t xml:space="preserve">, név, leírás, DEF, MDEF, HP, SP, MP, ATK, </w:t>
+      </w:r>
+      <w:proofErr w:type="spellStart"/>
+      <w:r>
+        <w:rPr>
+          <w:rFonts w:ascii="Times New Roman" w:eastAsia="Times New Roman" w:hAnsi="Times New Roman" w:cs="Times New Roman"/>
+          <w:sz w:val="28"/>
+        </w:rPr>
+        <w:t>Passive</w:t>
+      </w:r>
+      <w:proofErr w:type="spellEnd"/>
+      <w:r>
+        <w:rPr>
+          <w:rFonts w:ascii="Times New Roman" w:eastAsia="Times New Roman" w:hAnsi="Times New Roman" w:cs="Times New Roman"/>
+          <w:sz w:val="28"/>
+        </w:rPr>
+        <w:t xml:space="preserve"> [tömb szerű], </w:t>
+      </w:r>
+      <w:proofErr w:type="spellStart"/>
+      <w:r>
+        <w:rPr>
+          <w:rFonts w:ascii="Times New Roman" w:eastAsia="Times New Roman" w:hAnsi="Times New Roman" w:cs="Times New Roman"/>
+          <w:sz w:val="28"/>
+        </w:rPr>
+        <w:t>Skill</w:t>
+      </w:r>
+      <w:proofErr w:type="spellEnd"/>
+      <w:r>
+        <w:rPr>
+          <w:rFonts w:ascii="Times New Roman" w:eastAsia="Times New Roman" w:hAnsi="Times New Roman" w:cs="Times New Roman"/>
+          <w:sz w:val="28"/>
+        </w:rPr>
+        <w:t xml:space="preserve"> [tömb szerű], </w:t>
+      </w:r>
+      <w:proofErr w:type="spellStart"/>
+      <w:r>
+        <w:rPr>
+          <w:rFonts w:ascii="Times New Roman" w:eastAsia="Times New Roman" w:hAnsi="Times New Roman" w:cs="Times New Roman"/>
+          <w:sz w:val="28"/>
+        </w:rPr>
+        <w:t>Magic</w:t>
+      </w:r>
+      <w:proofErr w:type="spellEnd"/>
+      <w:r>
+        <w:rPr>
+          <w:rFonts w:ascii="Times New Roman" w:eastAsia="Times New Roman" w:hAnsi="Times New Roman" w:cs="Times New Roman"/>
+          <w:sz w:val="28"/>
+        </w:rPr>
+        <w:t xml:space="preserve"> [tömb szerű], Race (</w:t>
+      </w:r>
+      <w:proofErr w:type="spellStart"/>
+      <w:r>
+        <w:rPr>
+          <w:rFonts w:ascii="Times New Roman" w:eastAsia="Times New Roman" w:hAnsi="Times New Roman" w:cs="Times New Roman"/>
+          <w:sz w:val="28"/>
+        </w:rPr>
+        <w:t>id</w:t>
+      </w:r>
+      <w:proofErr w:type="spellEnd"/>
+      <w:r>
+        <w:rPr>
+          <w:rFonts w:ascii="Times New Roman" w:eastAsia="Times New Roman" w:hAnsi="Times New Roman" w:cs="Times New Roman"/>
+          <w:sz w:val="28"/>
+        </w:rPr>
+        <w:t xml:space="preserve">), </w:t>
+      </w:r>
+      <w:proofErr w:type="spellStart"/>
+      <w:r>
+        <w:rPr>
+          <w:rFonts w:ascii="Times New Roman" w:eastAsia="Times New Roman" w:hAnsi="Times New Roman" w:cs="Times New Roman"/>
+          <w:sz w:val="28"/>
+        </w:rPr>
+        <w:t>Ai</w:t>
+      </w:r>
+      <w:proofErr w:type="spellEnd"/>
+      <w:r>
+        <w:rPr>
+          <w:rFonts w:ascii="Times New Roman" w:eastAsia="Times New Roman" w:hAnsi="Times New Roman" w:cs="Times New Roman"/>
+          <w:sz w:val="28"/>
+        </w:rPr>
+        <w:t xml:space="preserve"> (</w:t>
+      </w:r>
+      <w:proofErr w:type="spellStart"/>
+      <w:r>
+        <w:rPr>
+          <w:rFonts w:ascii="Times New Roman" w:eastAsia="Times New Roman" w:hAnsi="Times New Roman" w:cs="Times New Roman"/>
+          <w:sz w:val="28"/>
+        </w:rPr>
+        <w:t>id</w:t>
+      </w:r>
+      <w:proofErr w:type="spellEnd"/>
+      <w:r>
+        <w:rPr>
+          <w:rFonts w:ascii="Times New Roman" w:eastAsia="Times New Roman" w:hAnsi="Times New Roman" w:cs="Times New Roman"/>
+          <w:sz w:val="28"/>
+        </w:rPr>
+        <w:t xml:space="preserve">), </w:t>
+      </w:r>
+      <w:proofErr w:type="spellStart"/>
+      <w:r>
+        <w:rPr>
+          <w:rFonts w:ascii="Times New Roman" w:eastAsia="Times New Roman" w:hAnsi="Times New Roman" w:cs="Times New Roman"/>
+          <w:sz w:val="28"/>
+        </w:rPr>
+        <w:t>Dungeon</w:t>
+      </w:r>
+      <w:proofErr w:type="spellEnd"/>
+      <w:r>
+        <w:rPr>
+          <w:rFonts w:ascii="Times New Roman" w:eastAsia="Times New Roman" w:hAnsi="Times New Roman" w:cs="Times New Roman"/>
+          <w:sz w:val="28"/>
+        </w:rPr>
+        <w:t xml:space="preserve"> (</w:t>
+      </w:r>
+      <w:proofErr w:type="spellStart"/>
+      <w:r>
+        <w:rPr>
+          <w:rFonts w:ascii="Times New Roman" w:eastAsia="Times New Roman" w:hAnsi="Times New Roman" w:cs="Times New Roman"/>
+          <w:sz w:val="28"/>
+        </w:rPr>
+        <w:t>id</w:t>
+      </w:r>
+      <w:proofErr w:type="spellEnd"/>
+      <w:r>
+        <w:rPr>
+          <w:rFonts w:ascii="Times New Roman" w:eastAsia="Times New Roman" w:hAnsi="Times New Roman" w:cs="Times New Roman"/>
+          <w:sz w:val="28"/>
+        </w:rPr>
+        <w:t>).</w:t>
       </w:r>
     </w:p>
     <w:p>
@@ -980,7 +1404,103 @@
           <w:rFonts w:ascii="Times New Roman" w:eastAsia="Times New Roman" w:hAnsi="Times New Roman" w:cs="Times New Roman"/>
           <w:sz w:val="28"/>
         </w:rPr>
-        <w:t xml:space="preserve">Fegyverek: Id, név, ATK, leírás, Special Effect [tömb szerű], Crit Chance, Crit Damage, Sebzés típus, hatótáv, </w:t>
+        <w:t xml:space="preserve">Fegyverek: </w:t>
+      </w:r>
+      <w:proofErr w:type="spellStart"/>
+      <w:r>
+        <w:rPr>
+          <w:rFonts w:ascii="Times New Roman" w:eastAsia="Times New Roman" w:hAnsi="Times New Roman" w:cs="Times New Roman"/>
+          <w:sz w:val="28"/>
+        </w:rPr>
+        <w:t>Id</w:t>
+      </w:r>
+      <w:proofErr w:type="spellEnd"/>
+      <w:r>
+        <w:rPr>
+          <w:rFonts w:ascii="Times New Roman" w:eastAsia="Times New Roman" w:hAnsi="Times New Roman" w:cs="Times New Roman"/>
+          <w:sz w:val="28"/>
+        </w:rPr>
+        <w:t xml:space="preserve">, név, ATK, leírás, </w:t>
+      </w:r>
+      <w:proofErr w:type="spellStart"/>
+      <w:r>
+        <w:rPr>
+          <w:rFonts w:ascii="Times New Roman" w:eastAsia="Times New Roman" w:hAnsi="Times New Roman" w:cs="Times New Roman"/>
+          <w:sz w:val="28"/>
+        </w:rPr>
+        <w:t>Special</w:t>
+      </w:r>
+      <w:proofErr w:type="spellEnd"/>
+      <w:r>
+        <w:rPr>
+          <w:rFonts w:ascii="Times New Roman" w:eastAsia="Times New Roman" w:hAnsi="Times New Roman" w:cs="Times New Roman"/>
+          <w:sz w:val="28"/>
+        </w:rPr>
+        <w:t xml:space="preserve"> </w:t>
+      </w:r>
+      <w:proofErr w:type="spellStart"/>
+      <w:r>
+        <w:rPr>
+          <w:rFonts w:ascii="Times New Roman" w:eastAsia="Times New Roman" w:hAnsi="Times New Roman" w:cs="Times New Roman"/>
+          <w:sz w:val="28"/>
+        </w:rPr>
+        <w:t>Effect</w:t>
+      </w:r>
+      <w:proofErr w:type="spellEnd"/>
+      <w:r>
+        <w:rPr>
+          <w:rFonts w:ascii="Times New Roman" w:eastAsia="Times New Roman" w:hAnsi="Times New Roman" w:cs="Times New Roman"/>
+          <w:sz w:val="28"/>
+        </w:rPr>
+        <w:t xml:space="preserve"> [tömb szerű], </w:t>
+      </w:r>
+      <w:proofErr w:type="spellStart"/>
+      <w:r>
+        <w:rPr>
+          <w:rFonts w:ascii="Times New Roman" w:eastAsia="Times New Roman" w:hAnsi="Times New Roman" w:cs="Times New Roman"/>
+          <w:sz w:val="28"/>
+        </w:rPr>
+        <w:t>Crit</w:t>
+      </w:r>
+      <w:proofErr w:type="spellEnd"/>
+      <w:r>
+        <w:rPr>
+          <w:rFonts w:ascii="Times New Roman" w:eastAsia="Times New Roman" w:hAnsi="Times New Roman" w:cs="Times New Roman"/>
+          <w:sz w:val="28"/>
+        </w:rPr>
+        <w:t xml:space="preserve"> Chance, </w:t>
+      </w:r>
+      <w:proofErr w:type="spellStart"/>
+      <w:r>
+        <w:rPr>
+          <w:rFonts w:ascii="Times New Roman" w:eastAsia="Times New Roman" w:hAnsi="Times New Roman" w:cs="Times New Roman"/>
+          <w:sz w:val="28"/>
+        </w:rPr>
+        <w:t>Crit</w:t>
+      </w:r>
+      <w:proofErr w:type="spellEnd"/>
+      <w:r>
+        <w:rPr>
+          <w:rFonts w:ascii="Times New Roman" w:eastAsia="Times New Roman" w:hAnsi="Times New Roman" w:cs="Times New Roman"/>
+          <w:sz w:val="28"/>
+        </w:rPr>
+        <w:t xml:space="preserve"> </w:t>
+      </w:r>
+      <w:proofErr w:type="spellStart"/>
+      <w:r>
+        <w:rPr>
+          <w:rFonts w:ascii="Times New Roman" w:eastAsia="Times New Roman" w:hAnsi="Times New Roman" w:cs="Times New Roman"/>
+          <w:sz w:val="28"/>
+        </w:rPr>
+        <w:t>Damage</w:t>
+      </w:r>
+      <w:proofErr w:type="spellEnd"/>
+      <w:r>
+        <w:rPr>
+          <w:rFonts w:ascii="Times New Roman" w:eastAsia="Times New Roman" w:hAnsi="Times New Roman" w:cs="Times New Roman"/>
+          <w:sz w:val="28"/>
+        </w:rPr>
+        <w:t xml:space="preserve">, Sebzés típus, hatótáv, </w:t>
       </w:r>
       <w:r>
         <w:rPr>
@@ -1010,7 +1530,119 @@
           <w:rFonts w:ascii="Times New Roman" w:eastAsia="Times New Roman" w:hAnsi="Times New Roman" w:cs="Times New Roman"/>
           <w:sz w:val="28"/>
         </w:rPr>
-        <w:t>Képességek: Id, név, leírás, Sebzés típus, Special Effect [tömb szerű], Crit Chance, Crit Damage, hatótáv, SPCost, CD.</w:t>
+        <w:t xml:space="preserve">Képességek: </w:t>
+      </w:r>
+      <w:proofErr w:type="spellStart"/>
+      <w:r>
+        <w:rPr>
+          <w:rFonts w:ascii="Times New Roman" w:eastAsia="Times New Roman" w:hAnsi="Times New Roman" w:cs="Times New Roman"/>
+          <w:sz w:val="28"/>
+        </w:rPr>
+        <w:t>Id</w:t>
+      </w:r>
+      <w:proofErr w:type="spellEnd"/>
+      <w:r>
+        <w:rPr>
+          <w:rFonts w:ascii="Times New Roman" w:eastAsia="Times New Roman" w:hAnsi="Times New Roman" w:cs="Times New Roman"/>
+          <w:sz w:val="28"/>
+        </w:rPr>
+        <w:t xml:space="preserve">, név, leírás, Sebzés típus, </w:t>
+      </w:r>
+      <w:proofErr w:type="spellStart"/>
+      <w:r>
+        <w:rPr>
+          <w:rFonts w:ascii="Times New Roman" w:eastAsia="Times New Roman" w:hAnsi="Times New Roman" w:cs="Times New Roman"/>
+          <w:sz w:val="28"/>
+        </w:rPr>
+        <w:t>Special</w:t>
+      </w:r>
+      <w:proofErr w:type="spellEnd"/>
+      <w:r>
+        <w:rPr>
+          <w:rFonts w:ascii="Times New Roman" w:eastAsia="Times New Roman" w:hAnsi="Times New Roman" w:cs="Times New Roman"/>
+          <w:sz w:val="28"/>
+        </w:rPr>
+        <w:t xml:space="preserve"> </w:t>
+      </w:r>
+      <w:proofErr w:type="spellStart"/>
+      <w:r>
+        <w:rPr>
+          <w:rFonts w:ascii="Times New Roman" w:eastAsia="Times New Roman" w:hAnsi="Times New Roman" w:cs="Times New Roman"/>
+          <w:sz w:val="28"/>
+        </w:rPr>
+        <w:t>Effect</w:t>
+      </w:r>
+      <w:proofErr w:type="spellEnd"/>
+      <w:r>
+        <w:rPr>
+          <w:rFonts w:ascii="Times New Roman" w:eastAsia="Times New Roman" w:hAnsi="Times New Roman" w:cs="Times New Roman"/>
+          <w:sz w:val="28"/>
+        </w:rPr>
+        <w:t xml:space="preserve"> [tömb szerű], </w:t>
+      </w:r>
+      <w:proofErr w:type="spellStart"/>
+      <w:r>
+        <w:rPr>
+          <w:rFonts w:ascii="Times New Roman" w:eastAsia="Times New Roman" w:hAnsi="Times New Roman" w:cs="Times New Roman"/>
+          <w:sz w:val="28"/>
+        </w:rPr>
+        <w:t>Crit</w:t>
+      </w:r>
+      <w:proofErr w:type="spellEnd"/>
+      <w:r>
+        <w:rPr>
+          <w:rFonts w:ascii="Times New Roman" w:eastAsia="Times New Roman" w:hAnsi="Times New Roman" w:cs="Times New Roman"/>
+          <w:sz w:val="28"/>
+        </w:rPr>
+        <w:t xml:space="preserve"> Chance, </w:t>
+      </w:r>
+      <w:proofErr w:type="spellStart"/>
+      <w:r>
+        <w:rPr>
+          <w:rFonts w:ascii="Times New Roman" w:eastAsia="Times New Roman" w:hAnsi="Times New Roman" w:cs="Times New Roman"/>
+          <w:sz w:val="28"/>
+        </w:rPr>
+        <w:t>Crit</w:t>
+      </w:r>
+      <w:proofErr w:type="spellEnd"/>
+      <w:r>
+        <w:rPr>
+          <w:rFonts w:ascii="Times New Roman" w:eastAsia="Times New Roman" w:hAnsi="Times New Roman" w:cs="Times New Roman"/>
+          <w:sz w:val="28"/>
+        </w:rPr>
+        <w:t xml:space="preserve"> </w:t>
+      </w:r>
+      <w:proofErr w:type="spellStart"/>
+      <w:r>
+        <w:rPr>
+          <w:rFonts w:ascii="Times New Roman" w:eastAsia="Times New Roman" w:hAnsi="Times New Roman" w:cs="Times New Roman"/>
+          <w:sz w:val="28"/>
+        </w:rPr>
+        <w:t>Damage</w:t>
+      </w:r>
+      <w:proofErr w:type="spellEnd"/>
+      <w:r>
+        <w:rPr>
+          <w:rFonts w:ascii="Times New Roman" w:eastAsia="Times New Roman" w:hAnsi="Times New Roman" w:cs="Times New Roman"/>
+          <w:sz w:val="28"/>
+        </w:rPr>
+        <w:t xml:space="preserve">, hatótáv, </w:t>
+      </w:r>
+      <w:proofErr w:type="spellStart"/>
+      <w:r>
+        <w:rPr>
+          <w:rFonts w:ascii="Times New Roman" w:eastAsia="Times New Roman" w:hAnsi="Times New Roman" w:cs="Times New Roman"/>
+          <w:sz w:val="28"/>
+        </w:rPr>
+        <w:t>SPCost</w:t>
+      </w:r>
+      <w:proofErr w:type="spellEnd"/>
+      <w:r>
+        <w:rPr>
+          <w:rFonts w:ascii="Times New Roman" w:eastAsia="Times New Roman" w:hAnsi="Times New Roman" w:cs="Times New Roman"/>
+          <w:sz w:val="28"/>
+        </w:rPr>
+        <w:t>, CD.</w:t>
       </w:r>
     </w:p>
     <w:p>
@@ -1032,7 +1664,119 @@
           <w:rFonts w:ascii="Times New Roman" w:eastAsia="Times New Roman" w:hAnsi="Times New Roman" w:cs="Times New Roman"/>
           <w:sz w:val="28"/>
         </w:rPr>
-        <w:t>Mágiák: Id, ATK, név, leírás, Sebzés típus, Special Effect [tömb szerű], Crit Chance, Crit Damage, hatótáv, MPCost, CD.</w:t>
+        <w:t xml:space="preserve">Mágiák: </w:t>
+      </w:r>
+      <w:proofErr w:type="spellStart"/>
+      <w:r>
+        <w:rPr>
+          <w:rFonts w:ascii="Times New Roman" w:eastAsia="Times New Roman" w:hAnsi="Times New Roman" w:cs="Times New Roman"/>
+          <w:sz w:val="28"/>
+        </w:rPr>
+        <w:t>Id</w:t>
+      </w:r>
+      <w:proofErr w:type="spellEnd"/>
+      <w:r>
+        <w:rPr>
+          <w:rFonts w:ascii="Times New Roman" w:eastAsia="Times New Roman" w:hAnsi="Times New Roman" w:cs="Times New Roman"/>
+          <w:sz w:val="28"/>
+        </w:rPr>
+        <w:t xml:space="preserve">, ATK, név, leírás, Sebzés típus, </w:t>
+      </w:r>
+      <w:proofErr w:type="spellStart"/>
+      <w:r>
+        <w:rPr>
+          <w:rFonts w:ascii="Times New Roman" w:eastAsia="Times New Roman" w:hAnsi="Times New Roman" w:cs="Times New Roman"/>
+          <w:sz w:val="28"/>
+        </w:rPr>
+        <w:t>Special</w:t>
+      </w:r>
+      <w:proofErr w:type="spellEnd"/>
+      <w:r>
+        <w:rPr>
+          <w:rFonts w:ascii="Times New Roman" w:eastAsia="Times New Roman" w:hAnsi="Times New Roman" w:cs="Times New Roman"/>
+          <w:sz w:val="28"/>
+        </w:rPr>
+        <w:t xml:space="preserve"> </w:t>
+      </w:r>
+      <w:proofErr w:type="spellStart"/>
+      <w:r>
+        <w:rPr>
+          <w:rFonts w:ascii="Times New Roman" w:eastAsia="Times New Roman" w:hAnsi="Times New Roman" w:cs="Times New Roman"/>
+          <w:sz w:val="28"/>
+        </w:rPr>
+        <w:t>Effect</w:t>
+      </w:r>
+      <w:proofErr w:type="spellEnd"/>
+      <w:r>
+        <w:rPr>
+          <w:rFonts w:ascii="Times New Roman" w:eastAsia="Times New Roman" w:hAnsi="Times New Roman" w:cs="Times New Roman"/>
+          <w:sz w:val="28"/>
+        </w:rPr>
+        <w:t xml:space="preserve"> [tömb szerű], </w:t>
+      </w:r>
+      <w:proofErr w:type="spellStart"/>
+      <w:r>
+        <w:rPr>
+          <w:rFonts w:ascii="Times New Roman" w:eastAsia="Times New Roman" w:hAnsi="Times New Roman" w:cs="Times New Roman"/>
+          <w:sz w:val="28"/>
+        </w:rPr>
+        <w:t>Crit</w:t>
+      </w:r>
+      <w:proofErr w:type="spellEnd"/>
+      <w:r>
+        <w:rPr>
+          <w:rFonts w:ascii="Times New Roman" w:eastAsia="Times New Roman" w:hAnsi="Times New Roman" w:cs="Times New Roman"/>
+          <w:sz w:val="28"/>
+        </w:rPr>
+        <w:t xml:space="preserve"> Chance, </w:t>
+      </w:r>
+      <w:proofErr w:type="spellStart"/>
+      <w:r>
+        <w:rPr>
+          <w:rFonts w:ascii="Times New Roman" w:eastAsia="Times New Roman" w:hAnsi="Times New Roman" w:cs="Times New Roman"/>
+          <w:sz w:val="28"/>
+        </w:rPr>
+        <w:t>Crit</w:t>
+      </w:r>
+      <w:proofErr w:type="spellEnd"/>
+      <w:r>
+        <w:rPr>
+          <w:rFonts w:ascii="Times New Roman" w:eastAsia="Times New Roman" w:hAnsi="Times New Roman" w:cs="Times New Roman"/>
+          <w:sz w:val="28"/>
+        </w:rPr>
+        <w:t xml:space="preserve"> </w:t>
+      </w:r>
+      <w:proofErr w:type="spellStart"/>
+      <w:r>
+        <w:rPr>
+          <w:rFonts w:ascii="Times New Roman" w:eastAsia="Times New Roman" w:hAnsi="Times New Roman" w:cs="Times New Roman"/>
+          <w:sz w:val="28"/>
+        </w:rPr>
+        <w:t>Damage</w:t>
+      </w:r>
+      <w:proofErr w:type="spellEnd"/>
+      <w:r>
+        <w:rPr>
+          <w:rFonts w:ascii="Times New Roman" w:eastAsia="Times New Roman" w:hAnsi="Times New Roman" w:cs="Times New Roman"/>
+          <w:sz w:val="28"/>
+        </w:rPr>
+        <w:t xml:space="preserve">, hatótáv, </w:t>
+      </w:r>
+      <w:proofErr w:type="spellStart"/>
+      <w:r>
+        <w:rPr>
+          <w:rFonts w:ascii="Times New Roman" w:eastAsia="Times New Roman" w:hAnsi="Times New Roman" w:cs="Times New Roman"/>
+          <w:sz w:val="28"/>
+        </w:rPr>
+        <w:t>MPCost</w:t>
+      </w:r>
+      <w:proofErr w:type="spellEnd"/>
+      <w:r>
+        <w:rPr>
+          <w:rFonts w:ascii="Times New Roman" w:eastAsia="Times New Roman" w:hAnsi="Times New Roman" w:cs="Times New Roman"/>
+          <w:sz w:val="28"/>
+        </w:rPr>
+        <w:t>, CD.</w:t>
       </w:r>
     </w:p>
     <w:p>
@@ -1054,7 +1798,23 @@
           <w:rFonts w:ascii="Times New Roman" w:eastAsia="Times New Roman" w:hAnsi="Times New Roman" w:cs="Times New Roman"/>
           <w:sz w:val="28"/>
         </w:rPr>
-        <w:t>Fajok: Id, név, leírás, halálos [tömb szerű], gyenge [tömb szerű], ellenáll [tömb szerű], eltűr [tömb szerű], semlegesít [tömb szerű] (sebzés típusok).</w:t>
+        <w:t xml:space="preserve">Fajok: </w:t>
+      </w:r>
+      <w:proofErr w:type="spellStart"/>
+      <w:r>
+        <w:rPr>
+          <w:rFonts w:ascii="Times New Roman" w:eastAsia="Times New Roman" w:hAnsi="Times New Roman" w:cs="Times New Roman"/>
+          <w:sz w:val="28"/>
+        </w:rPr>
+        <w:t>Id</w:t>
+      </w:r>
+      <w:proofErr w:type="spellEnd"/>
+      <w:r>
+        <w:rPr>
+          <w:rFonts w:ascii="Times New Roman" w:eastAsia="Times New Roman" w:hAnsi="Times New Roman" w:cs="Times New Roman"/>
+          <w:sz w:val="28"/>
+        </w:rPr>
+        <w:t>, név, leírás, halálos [tömb szerű], gyenge [tömb szerű], ellenáll [tömb szerű], eltűr [tömb szerű], semlegesít [tömb szerű] (sebzés típusok).</w:t>
       </w:r>
     </w:p>
     <w:p>
@@ -1076,7 +1836,71 @@
           <w:rFonts w:ascii="Times New Roman" w:eastAsia="Times New Roman" w:hAnsi="Times New Roman" w:cs="Times New Roman"/>
           <w:sz w:val="28"/>
         </w:rPr>
-        <w:t>Páncélzatok: Id, név, leírás, DEF, MDEF, Special Effect [tömb szerű], Type, ár.</w:t>
+        <w:t xml:space="preserve">Páncélzatok: </w:t>
+      </w:r>
+      <w:proofErr w:type="spellStart"/>
+      <w:r>
+        <w:rPr>
+          <w:rFonts w:ascii="Times New Roman" w:eastAsia="Times New Roman" w:hAnsi="Times New Roman" w:cs="Times New Roman"/>
+          <w:sz w:val="28"/>
+        </w:rPr>
+        <w:t>Id</w:t>
+      </w:r>
+      <w:proofErr w:type="spellEnd"/>
+      <w:r>
+        <w:rPr>
+          <w:rFonts w:ascii="Times New Roman" w:eastAsia="Times New Roman" w:hAnsi="Times New Roman" w:cs="Times New Roman"/>
+          <w:sz w:val="28"/>
+        </w:rPr>
+        <w:t xml:space="preserve">, név, leírás, DEF, MDEF, </w:t>
+      </w:r>
+      <w:proofErr w:type="spellStart"/>
+      <w:r>
+        <w:rPr>
+          <w:rFonts w:ascii="Times New Roman" w:eastAsia="Times New Roman" w:hAnsi="Times New Roman" w:cs="Times New Roman"/>
+          <w:sz w:val="28"/>
+        </w:rPr>
+        <w:t>Special</w:t>
+      </w:r>
+      <w:proofErr w:type="spellEnd"/>
+      <w:r>
+        <w:rPr>
+          <w:rFonts w:ascii="Times New Roman" w:eastAsia="Times New Roman" w:hAnsi="Times New Roman" w:cs="Times New Roman"/>
+          <w:sz w:val="28"/>
+        </w:rPr>
+        <w:t xml:space="preserve"> </w:t>
+      </w:r>
+      <w:proofErr w:type="spellStart"/>
+      <w:r>
+        <w:rPr>
+          <w:rFonts w:ascii="Times New Roman" w:eastAsia="Times New Roman" w:hAnsi="Times New Roman" w:cs="Times New Roman"/>
+          <w:sz w:val="28"/>
+        </w:rPr>
+        <w:t>Effect</w:t>
+      </w:r>
+      <w:proofErr w:type="spellEnd"/>
+      <w:r>
+        <w:rPr>
+          <w:rFonts w:ascii="Times New Roman" w:eastAsia="Times New Roman" w:hAnsi="Times New Roman" w:cs="Times New Roman"/>
+          <w:sz w:val="28"/>
+        </w:rPr>
+        <w:t xml:space="preserve"> [tömb szerű], </w:t>
+      </w:r>
+      <w:proofErr w:type="spellStart"/>
+      <w:r>
+        <w:rPr>
+          <w:rFonts w:ascii="Times New Roman" w:eastAsia="Times New Roman" w:hAnsi="Times New Roman" w:cs="Times New Roman"/>
+          <w:sz w:val="28"/>
+        </w:rPr>
+        <w:t>Type</w:t>
+      </w:r>
+      <w:proofErr w:type="spellEnd"/>
+      <w:r>
+        <w:rPr>
+          <w:rFonts w:ascii="Times New Roman" w:eastAsia="Times New Roman" w:hAnsi="Times New Roman" w:cs="Times New Roman"/>
+          <w:sz w:val="28"/>
+        </w:rPr>
+        <w:t>, ár.</w:t>
       </w:r>
     </w:p>
     <w:p>
@@ -1098,7 +1922,23 @@
           <w:rFonts w:ascii="Times New Roman" w:eastAsia="Times New Roman" w:hAnsi="Times New Roman" w:cs="Times New Roman"/>
           <w:sz w:val="28"/>
         </w:rPr>
-        <w:t>Passzív képességek: Id, név, leírás, befolyásol [tömb szerű].</w:t>
+        <w:t xml:space="preserve">Passzív képességek: </w:t>
+      </w:r>
+      <w:proofErr w:type="spellStart"/>
+      <w:r>
+        <w:rPr>
+          <w:rFonts w:ascii="Times New Roman" w:eastAsia="Times New Roman" w:hAnsi="Times New Roman" w:cs="Times New Roman"/>
+          <w:sz w:val="28"/>
+        </w:rPr>
+        <w:t>Id</w:t>
+      </w:r>
+      <w:proofErr w:type="spellEnd"/>
+      <w:r>
+        <w:rPr>
+          <w:rFonts w:ascii="Times New Roman" w:eastAsia="Times New Roman" w:hAnsi="Times New Roman" w:cs="Times New Roman"/>
+          <w:sz w:val="28"/>
+        </w:rPr>
+        <w:t>, név, leírás, befolyásol [tömb szerű].</w:t>
       </w:r>
     </w:p>
     <w:p>
@@ -1120,7 +1960,23 @@
           <w:rFonts w:ascii="Times New Roman" w:eastAsia="Times New Roman" w:hAnsi="Times New Roman" w:cs="Times New Roman"/>
           <w:sz w:val="28"/>
         </w:rPr>
-        <w:t>Különleges képességek: Id, név, leírás, befolyásol [tömb szerű].</w:t>
+        <w:t xml:space="preserve">Különleges képességek: </w:t>
+      </w:r>
+      <w:proofErr w:type="spellStart"/>
+      <w:r>
+        <w:rPr>
+          <w:rFonts w:ascii="Times New Roman" w:eastAsia="Times New Roman" w:hAnsi="Times New Roman" w:cs="Times New Roman"/>
+          <w:sz w:val="28"/>
+        </w:rPr>
+        <w:t>Id</w:t>
+      </w:r>
+      <w:proofErr w:type="spellEnd"/>
+      <w:r>
+        <w:rPr>
+          <w:rFonts w:ascii="Times New Roman" w:eastAsia="Times New Roman" w:hAnsi="Times New Roman" w:cs="Times New Roman"/>
+          <w:sz w:val="28"/>
+        </w:rPr>
+        <w:t>, név, leírás, befolyásol [tömb szerű].</w:t>
       </w:r>
     </w:p>
     <w:p>
@@ -1142,7 +1998,23 @@
           <w:rFonts w:ascii="Times New Roman" w:eastAsia="Times New Roman" w:hAnsi="Times New Roman" w:cs="Times New Roman"/>
           <w:sz w:val="28"/>
         </w:rPr>
-        <w:t>Buff-ok &amp; Debuff-ok: Id, név, leírás, befolyásol [tömb szerű].</w:t>
+        <w:t xml:space="preserve">Buff-ok &amp; Debuff-ok: </w:t>
+      </w:r>
+      <w:proofErr w:type="spellStart"/>
+      <w:r>
+        <w:rPr>
+          <w:rFonts w:ascii="Times New Roman" w:eastAsia="Times New Roman" w:hAnsi="Times New Roman" w:cs="Times New Roman"/>
+          <w:sz w:val="28"/>
+        </w:rPr>
+        <w:t>Id</w:t>
+      </w:r>
+      <w:proofErr w:type="spellEnd"/>
+      <w:r>
+        <w:rPr>
+          <w:rFonts w:ascii="Times New Roman" w:eastAsia="Times New Roman" w:hAnsi="Times New Roman" w:cs="Times New Roman"/>
+          <w:sz w:val="28"/>
+        </w:rPr>
+        <w:t>, név, leírás, befolyásol [tömb szerű].</w:t>
       </w:r>
     </w:p>
     <w:p>
@@ -1159,12 +2031,37 @@
           <w:sz w:val="28"/>
         </w:rPr>
       </w:pPr>
-      <w:r>
-        <w:rPr>
-          <w:rFonts w:ascii="Times New Roman" w:eastAsia="Times New Roman" w:hAnsi="Times New Roman" w:cs="Times New Roman"/>
-          <w:sz w:val="28"/>
-        </w:rPr>
-        <w:t>Dungeon-ok: Id, név, mélység, leírás, arany jutalom, tapasztalat jutalom</w:t>
+      <w:proofErr w:type="spellStart"/>
+      <w:r>
+        <w:rPr>
+          <w:rFonts w:ascii="Times New Roman" w:eastAsia="Times New Roman" w:hAnsi="Times New Roman" w:cs="Times New Roman"/>
+          <w:sz w:val="28"/>
+        </w:rPr>
+        <w:t>Dungeon</w:t>
+      </w:r>
+      <w:proofErr w:type="spellEnd"/>
+      <w:r>
+        <w:rPr>
+          <w:rFonts w:ascii="Times New Roman" w:eastAsia="Times New Roman" w:hAnsi="Times New Roman" w:cs="Times New Roman"/>
+          <w:sz w:val="28"/>
+        </w:rPr>
+        <w:t xml:space="preserve">-ok: </w:t>
+      </w:r>
+      <w:proofErr w:type="spellStart"/>
+      <w:r>
+        <w:rPr>
+          <w:rFonts w:ascii="Times New Roman" w:eastAsia="Times New Roman" w:hAnsi="Times New Roman" w:cs="Times New Roman"/>
+          <w:sz w:val="28"/>
+        </w:rPr>
+        <w:t>Id</w:t>
+      </w:r>
+      <w:proofErr w:type="spellEnd"/>
+      <w:r>
+        <w:rPr>
+          <w:rFonts w:ascii="Times New Roman" w:eastAsia="Times New Roman" w:hAnsi="Times New Roman" w:cs="Times New Roman"/>
+          <w:sz w:val="28"/>
+        </w:rPr>
+        <w:t>, név, mélység, leírás, arany jutalom, tapasztalat jutalom</w:t>
       </w:r>
     </w:p>
     <w:p>
@@ -1186,7 +2083,119 @@
           <w:rFonts w:ascii="Times New Roman" w:eastAsia="Times New Roman" w:hAnsi="Times New Roman" w:cs="Times New Roman"/>
           <w:sz w:val="28"/>
         </w:rPr>
-        <w:t>Hősök: Id, név, DEF, MDEF, HP, SP, MP, lvl, exp, Race (Id/név), fegyverek [3 elemes tömb], páncélok [4 elemes tömb], Passive [tömb szerű], Skill [tömb szerű], Magic [tömb szerű].</w:t>
+        <w:t xml:space="preserve">Hősök: </w:t>
+      </w:r>
+      <w:proofErr w:type="spellStart"/>
+      <w:r>
+        <w:rPr>
+          <w:rFonts w:ascii="Times New Roman" w:eastAsia="Times New Roman" w:hAnsi="Times New Roman" w:cs="Times New Roman"/>
+          <w:sz w:val="28"/>
+        </w:rPr>
+        <w:t>Id</w:t>
+      </w:r>
+      <w:proofErr w:type="spellEnd"/>
+      <w:r>
+        <w:rPr>
+          <w:rFonts w:ascii="Times New Roman" w:eastAsia="Times New Roman" w:hAnsi="Times New Roman" w:cs="Times New Roman"/>
+          <w:sz w:val="28"/>
+        </w:rPr>
+        <w:t xml:space="preserve">, név, DEF, MDEF, HP, SP, MP, </w:t>
+      </w:r>
+      <w:proofErr w:type="spellStart"/>
+      <w:r>
+        <w:rPr>
+          <w:rFonts w:ascii="Times New Roman" w:eastAsia="Times New Roman" w:hAnsi="Times New Roman" w:cs="Times New Roman"/>
+          <w:sz w:val="28"/>
+        </w:rPr>
+        <w:t>lvl</w:t>
+      </w:r>
+      <w:proofErr w:type="spellEnd"/>
+      <w:r>
+        <w:rPr>
+          <w:rFonts w:ascii="Times New Roman" w:eastAsia="Times New Roman" w:hAnsi="Times New Roman" w:cs="Times New Roman"/>
+          <w:sz w:val="28"/>
+        </w:rPr>
+        <w:t xml:space="preserve">, </w:t>
+      </w:r>
+      <w:proofErr w:type="spellStart"/>
+      <w:r>
+        <w:rPr>
+          <w:rFonts w:ascii="Times New Roman" w:eastAsia="Times New Roman" w:hAnsi="Times New Roman" w:cs="Times New Roman"/>
+          <w:sz w:val="28"/>
+        </w:rPr>
+        <w:t>exp</w:t>
+      </w:r>
+      <w:proofErr w:type="spellEnd"/>
+      <w:r>
+        <w:rPr>
+          <w:rFonts w:ascii="Times New Roman" w:eastAsia="Times New Roman" w:hAnsi="Times New Roman" w:cs="Times New Roman"/>
+          <w:sz w:val="28"/>
+        </w:rPr>
+        <w:t>, Race (</w:t>
+      </w:r>
+      <w:proofErr w:type="spellStart"/>
+      <w:r>
+        <w:rPr>
+          <w:rFonts w:ascii="Times New Roman" w:eastAsia="Times New Roman" w:hAnsi="Times New Roman" w:cs="Times New Roman"/>
+          <w:sz w:val="28"/>
+        </w:rPr>
+        <w:t>Id</w:t>
+      </w:r>
+      <w:proofErr w:type="spellEnd"/>
+      <w:r>
+        <w:rPr>
+          <w:rFonts w:ascii="Times New Roman" w:eastAsia="Times New Roman" w:hAnsi="Times New Roman" w:cs="Times New Roman"/>
+          <w:sz w:val="28"/>
+        </w:rPr>
+        <w:t xml:space="preserve">/név), fegyverek [3 elemes tömb], páncélok [4 elemes tömb], </w:t>
+      </w:r>
+      <w:proofErr w:type="spellStart"/>
+      <w:r>
+        <w:rPr>
+          <w:rFonts w:ascii="Times New Roman" w:eastAsia="Times New Roman" w:hAnsi="Times New Roman" w:cs="Times New Roman"/>
+          <w:sz w:val="28"/>
+        </w:rPr>
+        <w:t>Passive</w:t>
+      </w:r>
+      <w:proofErr w:type="spellEnd"/>
+      <w:r>
+        <w:rPr>
+          <w:rFonts w:ascii="Times New Roman" w:eastAsia="Times New Roman" w:hAnsi="Times New Roman" w:cs="Times New Roman"/>
+          <w:sz w:val="28"/>
+        </w:rPr>
+        <w:t xml:space="preserve"> [tömb szerű], </w:t>
+      </w:r>
+      <w:proofErr w:type="spellStart"/>
+      <w:r>
+        <w:rPr>
+          <w:rFonts w:ascii="Times New Roman" w:eastAsia="Times New Roman" w:hAnsi="Times New Roman" w:cs="Times New Roman"/>
+          <w:sz w:val="28"/>
+        </w:rPr>
+        <w:t>Skill</w:t>
+      </w:r>
+      <w:proofErr w:type="spellEnd"/>
+      <w:r>
+        <w:rPr>
+          <w:rFonts w:ascii="Times New Roman" w:eastAsia="Times New Roman" w:hAnsi="Times New Roman" w:cs="Times New Roman"/>
+          <w:sz w:val="28"/>
+        </w:rPr>
+        <w:t xml:space="preserve"> [tömb szerű], </w:t>
+      </w:r>
+      <w:proofErr w:type="spellStart"/>
+      <w:r>
+        <w:rPr>
+          <w:rFonts w:ascii="Times New Roman" w:eastAsia="Times New Roman" w:hAnsi="Times New Roman" w:cs="Times New Roman"/>
+          <w:sz w:val="28"/>
+        </w:rPr>
+        <w:t>Magic</w:t>
+      </w:r>
+      <w:proofErr w:type="spellEnd"/>
+      <w:r>
+        <w:rPr>
+          <w:rFonts w:ascii="Times New Roman" w:eastAsia="Times New Roman" w:hAnsi="Times New Roman" w:cs="Times New Roman"/>
+          <w:sz w:val="28"/>
+        </w:rPr>
+        <w:t xml:space="preserve"> [tömb szerű].</w:t>
       </w:r>
     </w:p>
     <w:p>
@@ -1209,7 +2218,135 @@
           <w:sz w:val="28"/>
         </w:rPr>
         <w:lastRenderedPageBreak/>
-        <w:t>Környezeti veszélyek: Id, név, leírás, ATK, Crit Chance, Crit Damage, Sebzés típus, Special Effect [tömb szerű], Dungeon (id).</w:t>
+        <w:t xml:space="preserve">Környezeti veszélyek: </w:t>
+      </w:r>
+      <w:proofErr w:type="spellStart"/>
+      <w:r>
+        <w:rPr>
+          <w:rFonts w:ascii="Times New Roman" w:eastAsia="Times New Roman" w:hAnsi="Times New Roman" w:cs="Times New Roman"/>
+          <w:sz w:val="28"/>
+        </w:rPr>
+        <w:t>Id</w:t>
+      </w:r>
+      <w:proofErr w:type="spellEnd"/>
+      <w:r>
+        <w:rPr>
+          <w:rFonts w:ascii="Times New Roman" w:eastAsia="Times New Roman" w:hAnsi="Times New Roman" w:cs="Times New Roman"/>
+          <w:sz w:val="28"/>
+        </w:rPr>
+        <w:t xml:space="preserve">, név, leírás, ATK, </w:t>
+      </w:r>
+      <w:proofErr w:type="spellStart"/>
+      <w:r>
+        <w:rPr>
+          <w:rFonts w:ascii="Times New Roman" w:eastAsia="Times New Roman" w:hAnsi="Times New Roman" w:cs="Times New Roman"/>
+          <w:sz w:val="28"/>
+        </w:rPr>
+        <w:t>Crit</w:t>
+      </w:r>
+      <w:proofErr w:type="spellEnd"/>
+      <w:r>
+        <w:rPr>
+          <w:rFonts w:ascii="Times New Roman" w:eastAsia="Times New Roman" w:hAnsi="Times New Roman" w:cs="Times New Roman"/>
+          <w:sz w:val="28"/>
+        </w:rPr>
+        <w:t xml:space="preserve"> Chance, </w:t>
+      </w:r>
+      <w:proofErr w:type="spellStart"/>
+      <w:r>
+        <w:rPr>
+          <w:rFonts w:ascii="Times New Roman" w:eastAsia="Times New Roman" w:hAnsi="Times New Roman" w:cs="Times New Roman"/>
+          <w:sz w:val="28"/>
+        </w:rPr>
+        <w:t>Crit</w:t>
+      </w:r>
+      <w:proofErr w:type="spellEnd"/>
+      <w:r>
+        <w:rPr>
+          <w:rFonts w:ascii="Times New Roman" w:eastAsia="Times New Roman" w:hAnsi="Times New Roman" w:cs="Times New Roman"/>
+          <w:sz w:val="28"/>
+        </w:rPr>
+        <w:t xml:space="preserve"> </w:t>
+      </w:r>
+      <w:proofErr w:type="spellStart"/>
+      <w:r>
+        <w:rPr>
+          <w:rFonts w:ascii="Times New Roman" w:eastAsia="Times New Roman" w:hAnsi="Times New Roman" w:cs="Times New Roman"/>
+          <w:sz w:val="28"/>
+        </w:rPr>
+        <w:t>Damage</w:t>
+      </w:r>
+      <w:proofErr w:type="spellEnd"/>
+      <w:r>
+        <w:rPr>
+          <w:rFonts w:ascii="Times New Roman" w:eastAsia="Times New Roman" w:hAnsi="Times New Roman" w:cs="Times New Roman"/>
+          <w:sz w:val="28"/>
+        </w:rPr>
+        <w:t xml:space="preserve">, Sebzés típus, </w:t>
+      </w:r>
+      <w:proofErr w:type="spellStart"/>
+      <w:r>
+        <w:rPr>
+          <w:rFonts w:ascii="Times New Roman" w:eastAsia="Times New Roman" w:hAnsi="Times New Roman" w:cs="Times New Roman"/>
+          <w:sz w:val="28"/>
+        </w:rPr>
+        <w:t>Special</w:t>
+      </w:r>
+      <w:proofErr w:type="spellEnd"/>
+      <w:r>
+        <w:rPr>
+          <w:rFonts w:ascii="Times New Roman" w:eastAsia="Times New Roman" w:hAnsi="Times New Roman" w:cs="Times New Roman"/>
+          <w:sz w:val="28"/>
+        </w:rPr>
+        <w:t xml:space="preserve"> </w:t>
+      </w:r>
+      <w:proofErr w:type="spellStart"/>
+      <w:r>
+        <w:rPr>
+          <w:rFonts w:ascii="Times New Roman" w:eastAsia="Times New Roman" w:hAnsi="Times New Roman" w:cs="Times New Roman"/>
+          <w:sz w:val="28"/>
+        </w:rPr>
+        <w:t>Effect</w:t>
+      </w:r>
+      <w:proofErr w:type="spellEnd"/>
+      <w:r>
+        <w:rPr>
+          <w:rFonts w:ascii="Times New Roman" w:eastAsia="Times New Roman" w:hAnsi="Times New Roman" w:cs="Times New Roman"/>
+          <w:sz w:val="28"/>
+        </w:rPr>
+        <w:t xml:space="preserve"> [tömb szerű], </w:t>
+      </w:r>
+      <w:proofErr w:type="spellStart"/>
+      <w:r>
+        <w:rPr>
+          <w:rFonts w:ascii="Times New Roman" w:eastAsia="Times New Roman" w:hAnsi="Times New Roman" w:cs="Times New Roman"/>
+          <w:sz w:val="28"/>
+        </w:rPr>
+        <w:t>Dungeon</w:t>
+      </w:r>
+      <w:proofErr w:type="spellEnd"/>
+      <w:r>
+        <w:rPr>
+          <w:rFonts w:ascii="Times New Roman" w:eastAsia="Times New Roman" w:hAnsi="Times New Roman" w:cs="Times New Roman"/>
+          <w:sz w:val="28"/>
+        </w:rPr>
+        <w:t xml:space="preserve"> (</w:t>
+      </w:r>
+      <w:proofErr w:type="spellStart"/>
+      <w:r>
+        <w:rPr>
+          <w:rFonts w:ascii="Times New Roman" w:eastAsia="Times New Roman" w:hAnsi="Times New Roman" w:cs="Times New Roman"/>
+          <w:sz w:val="28"/>
+        </w:rPr>
+        <w:t>id</w:t>
+      </w:r>
+      <w:proofErr w:type="spellEnd"/>
+      <w:r>
+        <w:rPr>
+          <w:rFonts w:ascii="Times New Roman" w:eastAsia="Times New Roman" w:hAnsi="Times New Roman" w:cs="Times New Roman"/>
+          <w:sz w:val="28"/>
+        </w:rPr>
+        <w:t>).</w:t>
       </w:r>
     </w:p>
     <w:p>
@@ -1231,7 +2368,55 @@
           <w:rFonts w:ascii="Times New Roman" w:eastAsia="Times New Roman" w:hAnsi="Times New Roman" w:cs="Times New Roman"/>
           <w:sz w:val="28"/>
         </w:rPr>
-        <w:t>Felhasználható tárgyak: Id, név, leírás, Special Effect [tömb szerű], ár.</w:t>
+        <w:t xml:space="preserve">Felhasználható tárgyak: </w:t>
+      </w:r>
+      <w:proofErr w:type="spellStart"/>
+      <w:r>
+        <w:rPr>
+          <w:rFonts w:ascii="Times New Roman" w:eastAsia="Times New Roman" w:hAnsi="Times New Roman" w:cs="Times New Roman"/>
+          <w:sz w:val="28"/>
+        </w:rPr>
+        <w:t>Id</w:t>
+      </w:r>
+      <w:proofErr w:type="spellEnd"/>
+      <w:r>
+        <w:rPr>
+          <w:rFonts w:ascii="Times New Roman" w:eastAsia="Times New Roman" w:hAnsi="Times New Roman" w:cs="Times New Roman"/>
+          <w:sz w:val="28"/>
+        </w:rPr>
+        <w:t xml:space="preserve">, név, leírás, </w:t>
+      </w:r>
+      <w:proofErr w:type="spellStart"/>
+      <w:r>
+        <w:rPr>
+          <w:rFonts w:ascii="Times New Roman" w:eastAsia="Times New Roman" w:hAnsi="Times New Roman" w:cs="Times New Roman"/>
+          <w:sz w:val="28"/>
+        </w:rPr>
+        <w:t>Special</w:t>
+      </w:r>
+      <w:proofErr w:type="spellEnd"/>
+      <w:r>
+        <w:rPr>
+          <w:rFonts w:ascii="Times New Roman" w:eastAsia="Times New Roman" w:hAnsi="Times New Roman" w:cs="Times New Roman"/>
+          <w:sz w:val="28"/>
+        </w:rPr>
+        <w:t xml:space="preserve"> </w:t>
+      </w:r>
+      <w:proofErr w:type="spellStart"/>
+      <w:r>
+        <w:rPr>
+          <w:rFonts w:ascii="Times New Roman" w:eastAsia="Times New Roman" w:hAnsi="Times New Roman" w:cs="Times New Roman"/>
+          <w:sz w:val="28"/>
+        </w:rPr>
+        <w:t>Effect</w:t>
+      </w:r>
+      <w:proofErr w:type="spellEnd"/>
+      <w:r>
+        <w:rPr>
+          <w:rFonts w:ascii="Times New Roman" w:eastAsia="Times New Roman" w:hAnsi="Times New Roman" w:cs="Times New Roman"/>
+          <w:sz w:val="28"/>
+        </w:rPr>
+        <w:t xml:space="preserve"> [tömb szerű], ár.</w:t>
       </w:r>
     </w:p>
     <w:p>
@@ -1261,7 +2446,23 @@
           <w:rFonts w:ascii="Times New Roman" w:eastAsia="Times New Roman" w:hAnsi="Times New Roman" w:cs="Times New Roman"/>
           <w:sz w:val="28"/>
         </w:rPr>
-        <w:t>: A felhasználó megkapja a fájlokat egy zip mappában.</w:t>
+        <w:t xml:space="preserve">: A felhasználó megkapja a fájlokat egy </w:t>
+      </w:r>
+      <w:proofErr w:type="spellStart"/>
+      <w:r>
+        <w:rPr>
+          <w:rFonts w:ascii="Times New Roman" w:eastAsia="Times New Roman" w:hAnsi="Times New Roman" w:cs="Times New Roman"/>
+          <w:sz w:val="28"/>
+        </w:rPr>
+        <w:t>zip</w:t>
+      </w:r>
+      <w:proofErr w:type="spellEnd"/>
+      <w:r>
+        <w:rPr>
+          <w:rFonts w:ascii="Times New Roman" w:eastAsia="Times New Roman" w:hAnsi="Times New Roman" w:cs="Times New Roman"/>
+          <w:sz w:val="28"/>
+        </w:rPr>
+        <w:t xml:space="preserve"> mappában.</w:t>
       </w:r>
     </w:p>
     <w:p>
@@ -1405,7 +2606,23 @@
           <w:rFonts w:ascii="Times New Roman" w:eastAsia="Times New Roman" w:hAnsi="Times New Roman" w:cs="Times New Roman"/>
           <w:sz w:val="24"/>
         </w:rPr>
-        <w:t>A .NET és bármi, ami képes egy exe fájlt lefuttatni.</w:t>
+        <w:t xml:space="preserve">A .NET és bármi, ami képes egy </w:t>
+      </w:r>
+      <w:proofErr w:type="spellStart"/>
+      <w:r>
+        <w:rPr>
+          <w:rFonts w:ascii="Times New Roman" w:eastAsia="Times New Roman" w:hAnsi="Times New Roman" w:cs="Times New Roman"/>
+          <w:sz w:val="24"/>
+        </w:rPr>
+        <w:t>exe</w:t>
+      </w:r>
+      <w:proofErr w:type="spellEnd"/>
+      <w:r>
+        <w:rPr>
+          <w:rFonts w:ascii="Times New Roman" w:eastAsia="Times New Roman" w:hAnsi="Times New Roman" w:cs="Times New Roman"/>
+          <w:sz w:val="24"/>
+        </w:rPr>
+        <w:t xml:space="preserve"> fájlt lefuttatni.</w:t>
       </w:r>
     </w:p>
     <w:p>
@@ -1424,7 +2641,43 @@
           <w:color w:val="FF0000"/>
           <w:sz w:val="24"/>
         </w:rPr>
-        <w:t xml:space="preserve">Le kell írni, hogy mely operációs rendszere(ke)n fut a program, és milyen egyéb szoftver komponensek szükségesek a működéshez (pl. .NET, DirectX, esetleg adatbázis-szerver és adatbázis-állományok stb.) A beadott CD-n ezeknek is ott kell lenniük. </w:t>
+        <w:t>Le kell írni, hogy mely operációs rendszere(</w:t>
+      </w:r>
+      <w:proofErr w:type="spellStart"/>
+      <w:r>
+        <w:rPr>
+          <w:rFonts w:ascii="Times New Roman" w:eastAsia="Times New Roman" w:hAnsi="Times New Roman" w:cs="Times New Roman"/>
+          <w:color w:val="FF0000"/>
+          <w:sz w:val="24"/>
+        </w:rPr>
+        <w:t>ke</w:t>
+      </w:r>
+      <w:proofErr w:type="spellEnd"/>
+      <w:r>
+        <w:rPr>
+          <w:rFonts w:ascii="Times New Roman" w:eastAsia="Times New Roman" w:hAnsi="Times New Roman" w:cs="Times New Roman"/>
+          <w:color w:val="FF0000"/>
+          <w:sz w:val="24"/>
+        </w:rPr>
+        <w:t xml:space="preserve">)n fut a program, és milyen egyéb szoftver komponensek szükségesek a működéshez (pl. .NET, </w:t>
+      </w:r>
+      <w:proofErr w:type="spellStart"/>
+      <w:r>
+        <w:rPr>
+          <w:rFonts w:ascii="Times New Roman" w:eastAsia="Times New Roman" w:hAnsi="Times New Roman" w:cs="Times New Roman"/>
+          <w:color w:val="FF0000"/>
+          <w:sz w:val="24"/>
+        </w:rPr>
+        <w:t>DirectX</w:t>
+      </w:r>
+      <w:proofErr w:type="spellEnd"/>
+      <w:r>
+        <w:rPr>
+          <w:rFonts w:ascii="Times New Roman" w:eastAsia="Times New Roman" w:hAnsi="Times New Roman" w:cs="Times New Roman"/>
+          <w:color w:val="FF0000"/>
+          <w:sz w:val="24"/>
+        </w:rPr>
+        <w:t xml:space="preserve">, esetleg adatbázis-szerver és adatbázis-állományok stb.) A beadott CD-n ezeknek is ott kell lenniük. </w:t>
       </w:r>
     </w:p>
     <w:p>
@@ -1633,7 +2886,39 @@
           <w:rFonts w:ascii="Times New Roman" w:eastAsia="Times New Roman" w:hAnsi="Times New Roman" w:cs="Times New Roman"/>
           <w:sz w:val="28"/>
         </w:rPr>
-        <w:t>: A Dungeon Valley Explorer egy szöveges (a jövőben lehet kombinált grafikai elemekkel) alapú dungeon crawler.</w:t>
+        <w:t xml:space="preserve">: A </w:t>
+      </w:r>
+      <w:proofErr w:type="spellStart"/>
+      <w:r>
+        <w:rPr>
+          <w:rFonts w:ascii="Times New Roman" w:eastAsia="Times New Roman" w:hAnsi="Times New Roman" w:cs="Times New Roman"/>
+          <w:sz w:val="28"/>
+        </w:rPr>
+        <w:t>Dungeon</w:t>
+      </w:r>
+      <w:proofErr w:type="spellEnd"/>
+      <w:r>
+        <w:rPr>
+          <w:rFonts w:ascii="Times New Roman" w:eastAsia="Times New Roman" w:hAnsi="Times New Roman" w:cs="Times New Roman"/>
+          <w:sz w:val="28"/>
+        </w:rPr>
+        <w:t xml:space="preserve"> Valley Explorer egy szöveges (a jövőben lehet kombinált grafikai elemekkel) alapú </w:t>
+      </w:r>
+      <w:proofErr w:type="spellStart"/>
+      <w:r>
+        <w:rPr>
+          <w:rFonts w:ascii="Times New Roman" w:eastAsia="Times New Roman" w:hAnsi="Times New Roman" w:cs="Times New Roman"/>
+          <w:sz w:val="28"/>
+        </w:rPr>
+        <w:t>dungeon</w:t>
+      </w:r>
+      <w:proofErr w:type="spellEnd"/>
+      <w:r>
+        <w:rPr>
+          <w:rFonts w:ascii="Times New Roman" w:eastAsia="Times New Roman" w:hAnsi="Times New Roman" w:cs="Times New Roman"/>
+          <w:sz w:val="28"/>
+        </w:rPr>
+        <w:t xml:space="preserve"> crawler.</w:t>
       </w:r>
     </w:p>
     <w:p>
@@ -1663,7 +2948,39 @@
           <w:rFonts w:ascii="Times New Roman" w:eastAsia="Times New Roman" w:hAnsi="Times New Roman" w:cs="Times New Roman"/>
           <w:sz w:val="28"/>
         </w:rPr>
-        <w:t>: A mentések külön save file-ok lesznek, amik mappák formájában hozódnak létre, amiben a külön egybefüggő dolgok pl.:(az összes hős és hogy meg vannak-e szerezve) egy text fájlban lesz tárolva. Ezeket a mappákat a program futtatása közben el lehet nevezni és a program elején meg lehet őket a nevük alapján nyitni és folytatni onnan, ahol befejezte. Egy dungeon felfedezése közben nem lehet menteni csak a városban és nincs automatikus mentés sem.</w:t>
+        <w:t xml:space="preserve">: A mentések külön </w:t>
+      </w:r>
+      <w:proofErr w:type="spellStart"/>
+      <w:r>
+        <w:rPr>
+          <w:rFonts w:ascii="Times New Roman" w:eastAsia="Times New Roman" w:hAnsi="Times New Roman" w:cs="Times New Roman"/>
+          <w:sz w:val="28"/>
+        </w:rPr>
+        <w:t>save</w:t>
+      </w:r>
+      <w:proofErr w:type="spellEnd"/>
+      <w:r>
+        <w:rPr>
+          <w:rFonts w:ascii="Times New Roman" w:eastAsia="Times New Roman" w:hAnsi="Times New Roman" w:cs="Times New Roman"/>
+          <w:sz w:val="28"/>
+        </w:rPr>
+        <w:t xml:space="preserve"> file-ok lesznek, amik mappák formájában hozódnak létre, amiben a külön egybefüggő dolgok pl.:(az összes hős és hogy meg vannak-e szerezve) egy text fájlban lesz tárolva. Ezeket a mappákat a program futtatása közben el lehet nevezni és a program elején meg lehet őket a nevük alapján nyitni és folytatni onnan, ahol befejezte. Egy </w:t>
+      </w:r>
+      <w:proofErr w:type="spellStart"/>
+      <w:r>
+        <w:rPr>
+          <w:rFonts w:ascii="Times New Roman" w:eastAsia="Times New Roman" w:hAnsi="Times New Roman" w:cs="Times New Roman"/>
+          <w:sz w:val="28"/>
+        </w:rPr>
+        <w:t>dungeon</w:t>
+      </w:r>
+      <w:proofErr w:type="spellEnd"/>
+      <w:r>
+        <w:rPr>
+          <w:rFonts w:ascii="Times New Roman" w:eastAsia="Times New Roman" w:hAnsi="Times New Roman" w:cs="Times New Roman"/>
+          <w:sz w:val="28"/>
+        </w:rPr>
+        <w:t xml:space="preserve"> felfedezése közben nem lehet menteni csak a városban és nincs automatikus mentés sem.</w:t>
       </w:r>
     </w:p>
     <w:p>
@@ -1693,7 +3010,39 @@
           <w:rFonts w:ascii="Times New Roman" w:eastAsia="Times New Roman" w:hAnsi="Times New Roman" w:cs="Times New Roman"/>
           <w:sz w:val="28"/>
         </w:rPr>
-        <w:t>: A program elindításakor a játék adatait (szörnyek, special effectek) beolvassa és eltárolja gyorsabb elérésért és egyszerű módosításért. A mentések között ilyenkor lehet választani egy már létező mentést vagy az új játék között.</w:t>
+        <w:t xml:space="preserve">: A program elindításakor a játék adatait (szörnyek, </w:t>
+      </w:r>
+      <w:proofErr w:type="spellStart"/>
+      <w:r>
+        <w:rPr>
+          <w:rFonts w:ascii="Times New Roman" w:eastAsia="Times New Roman" w:hAnsi="Times New Roman" w:cs="Times New Roman"/>
+          <w:sz w:val="28"/>
+        </w:rPr>
+        <w:t>special</w:t>
+      </w:r>
+      <w:proofErr w:type="spellEnd"/>
+      <w:r>
+        <w:rPr>
+          <w:rFonts w:ascii="Times New Roman" w:eastAsia="Times New Roman" w:hAnsi="Times New Roman" w:cs="Times New Roman"/>
+          <w:sz w:val="28"/>
+        </w:rPr>
+        <w:t xml:space="preserve"> </w:t>
+      </w:r>
+      <w:proofErr w:type="spellStart"/>
+      <w:r>
+        <w:rPr>
+          <w:rFonts w:ascii="Times New Roman" w:eastAsia="Times New Roman" w:hAnsi="Times New Roman" w:cs="Times New Roman"/>
+          <w:sz w:val="28"/>
+        </w:rPr>
+        <w:t>effectek</w:t>
+      </w:r>
+      <w:proofErr w:type="spellEnd"/>
+      <w:r>
+        <w:rPr>
+          <w:rFonts w:ascii="Times New Roman" w:eastAsia="Times New Roman" w:hAnsi="Times New Roman" w:cs="Times New Roman"/>
+          <w:sz w:val="28"/>
+        </w:rPr>
+        <w:t>) beolvassa és eltárolja gyorsabb elérésért és egyszerű módosításért. A mentések között ilyenkor lehet választani egy már létező mentést vagy az új játék között.</w:t>
       </w:r>
     </w:p>
     <w:p>
@@ -1770,20 +3119,46 @@
           <w:sz w:val="28"/>
         </w:rPr>
       </w:pPr>
+      <w:proofErr w:type="spellStart"/>
       <w:r>
         <w:rPr>
           <w:rFonts w:ascii="Times New Roman" w:eastAsia="Times New Roman" w:hAnsi="Times New Roman" w:cs="Times New Roman"/>
           <w:sz w:val="28"/>
           <w:u w:val="single"/>
         </w:rPr>
-        <w:t>Tutorial:</w:t>
-      </w:r>
-      <w:r>
-        <w:rPr>
-          <w:rFonts w:ascii="Times New Roman" w:eastAsia="Times New Roman" w:hAnsi="Times New Roman" w:cs="Times New Roman"/>
-          <w:sz w:val="28"/>
-        </w:rPr>
-        <w:t xml:space="preserve"> Egy új játék kezdetekor, ha a játékos úgy dönt, hogy akarja a tutorial-t megcsinálni akkor a játék elején egy elmagyarázó segítő folyamaton végig viszi a játékost, ami a játék fő részét érthetően elmagyarázza az oda figyelő személyeknek.</w:t>
+        <w:t>Tutorial</w:t>
+      </w:r>
+      <w:proofErr w:type="spellEnd"/>
+      <w:r>
+        <w:rPr>
+          <w:rFonts w:ascii="Times New Roman" w:eastAsia="Times New Roman" w:hAnsi="Times New Roman" w:cs="Times New Roman"/>
+          <w:sz w:val="28"/>
+          <w:u w:val="single"/>
+        </w:rPr>
+        <w:t>:</w:t>
+      </w:r>
+      <w:r>
+        <w:rPr>
+          <w:rFonts w:ascii="Times New Roman" w:eastAsia="Times New Roman" w:hAnsi="Times New Roman" w:cs="Times New Roman"/>
+          <w:sz w:val="28"/>
+        </w:rPr>
+        <w:t xml:space="preserve"> Egy új játék kezdetekor, ha a játékos úgy dönt, hogy akarja a </w:t>
+      </w:r>
+      <w:proofErr w:type="spellStart"/>
+      <w:r>
+        <w:rPr>
+          <w:rFonts w:ascii="Times New Roman" w:eastAsia="Times New Roman" w:hAnsi="Times New Roman" w:cs="Times New Roman"/>
+          <w:sz w:val="28"/>
+        </w:rPr>
+        <w:t>tutorial</w:t>
+      </w:r>
+      <w:proofErr w:type="spellEnd"/>
+      <w:r>
+        <w:rPr>
+          <w:rFonts w:ascii="Times New Roman" w:eastAsia="Times New Roman" w:hAnsi="Times New Roman" w:cs="Times New Roman"/>
+          <w:sz w:val="28"/>
+        </w:rPr>
+        <w:t>-t megcsinálni akkor a játék elején egy elmagyarázó segítő folyamaton végig viszi a játékost, ami a játék fő részét érthetően elmagyarázza az oda figyelő személyeknek.</w:t>
       </w:r>
     </w:p>
     <w:p>
@@ -1813,7 +3188,55 @@
           <w:rFonts w:ascii="Times New Roman" w:eastAsia="Times New Roman" w:hAnsi="Times New Roman" w:cs="Times New Roman"/>
           <w:sz w:val="28"/>
         </w:rPr>
-        <w:t xml:space="preserve"> A Tutorial ide is kiér. A város maga a játékon belüli hub avagy a főtér. Itt található minden, ami a játékon belül van (kivéve a dungeon crawler tényleges része) pl.:(küldetések, kovács, kereskedő). Itt lehet menteni, csapatott építeni, felhasználható tárgyakat venni és felszerelkezni különböző fegyverekkel és páncélokkal.</w:t>
+        <w:t xml:space="preserve"> A </w:t>
+      </w:r>
+      <w:proofErr w:type="spellStart"/>
+      <w:r>
+        <w:rPr>
+          <w:rFonts w:ascii="Times New Roman" w:eastAsia="Times New Roman" w:hAnsi="Times New Roman" w:cs="Times New Roman"/>
+          <w:sz w:val="28"/>
+        </w:rPr>
+        <w:t>Tutorial</w:t>
+      </w:r>
+      <w:proofErr w:type="spellEnd"/>
+      <w:r>
+        <w:rPr>
+          <w:rFonts w:ascii="Times New Roman" w:eastAsia="Times New Roman" w:hAnsi="Times New Roman" w:cs="Times New Roman"/>
+          <w:sz w:val="28"/>
+        </w:rPr>
+        <w:t xml:space="preserve"> ide is kiér. A város maga a játékon belüli </w:t>
+      </w:r>
+      <w:proofErr w:type="spellStart"/>
+      <w:r>
+        <w:rPr>
+          <w:rFonts w:ascii="Times New Roman" w:eastAsia="Times New Roman" w:hAnsi="Times New Roman" w:cs="Times New Roman"/>
+          <w:sz w:val="28"/>
+        </w:rPr>
+        <w:t>hub</w:t>
+      </w:r>
+      <w:proofErr w:type="spellEnd"/>
+      <w:r>
+        <w:rPr>
+          <w:rFonts w:ascii="Times New Roman" w:eastAsia="Times New Roman" w:hAnsi="Times New Roman" w:cs="Times New Roman"/>
+          <w:sz w:val="28"/>
+        </w:rPr>
+        <w:t xml:space="preserve"> avagy a főtér. Itt található minden, ami a játékon belül van (kivéve a </w:t>
+      </w:r>
+      <w:proofErr w:type="spellStart"/>
+      <w:r>
+        <w:rPr>
+          <w:rFonts w:ascii="Times New Roman" w:eastAsia="Times New Roman" w:hAnsi="Times New Roman" w:cs="Times New Roman"/>
+          <w:sz w:val="28"/>
+        </w:rPr>
+        <w:t>dungeon</w:t>
+      </w:r>
+      <w:proofErr w:type="spellEnd"/>
+      <w:r>
+        <w:rPr>
+          <w:rFonts w:ascii="Times New Roman" w:eastAsia="Times New Roman" w:hAnsi="Times New Roman" w:cs="Times New Roman"/>
+          <w:sz w:val="28"/>
+        </w:rPr>
+        <w:t xml:space="preserve"> crawler tényleges része) pl.:(küldetések, kovács, kereskedő). Itt lehet menteni, csapatott építeni, felhasználható tárgyakat venni és felszerelkezni különböző fegyverekkel és páncélokkal.</w:t>
       </w:r>
     </w:p>
     <w:p>
@@ -1874,7 +3297,71 @@
           <w:rFonts w:ascii="Times New Roman" w:eastAsia="Times New Roman" w:hAnsi="Times New Roman" w:cs="Times New Roman"/>
           <w:sz w:val="28"/>
         </w:rPr>
-        <w:t>: A játékosok itt tudják maguknak, illetve a csapat társainak megvenni a különböző bájitalokat. (Healing potion, mana potion). A játék elején zárva van és egy későbbi küldetés után nyílik meg. Az alkimistának az üzletét lehet fejleszteni pénzzel és pár küldetéssel, amivel több bájitalt tud egyszerre ajánlani egy nagyobb választékból és akár tud egy két leárazást is adni. Az alap bájitalok szintjét is lehet közvetlenül fejleszteni</w:t>
+        <w:t>: A játékosok itt tudják maguknak, illetve a csapat társainak megvenni a különböző bájitalokat. (</w:t>
+      </w:r>
+      <w:proofErr w:type="spellStart"/>
+      <w:r>
+        <w:rPr>
+          <w:rFonts w:ascii="Times New Roman" w:eastAsia="Times New Roman" w:hAnsi="Times New Roman" w:cs="Times New Roman"/>
+          <w:sz w:val="28"/>
+        </w:rPr>
+        <w:t>Healing</w:t>
+      </w:r>
+      <w:proofErr w:type="spellEnd"/>
+      <w:r>
+        <w:rPr>
+          <w:rFonts w:ascii="Times New Roman" w:eastAsia="Times New Roman" w:hAnsi="Times New Roman" w:cs="Times New Roman"/>
+          <w:sz w:val="28"/>
+        </w:rPr>
+        <w:t xml:space="preserve"> </w:t>
+      </w:r>
+      <w:proofErr w:type="spellStart"/>
+      <w:r>
+        <w:rPr>
+          <w:rFonts w:ascii="Times New Roman" w:eastAsia="Times New Roman" w:hAnsi="Times New Roman" w:cs="Times New Roman"/>
+          <w:sz w:val="28"/>
+        </w:rPr>
+        <w:t>potion</w:t>
+      </w:r>
+      <w:proofErr w:type="spellEnd"/>
+      <w:r>
+        <w:rPr>
+          <w:rFonts w:ascii="Times New Roman" w:eastAsia="Times New Roman" w:hAnsi="Times New Roman" w:cs="Times New Roman"/>
+          <w:sz w:val="28"/>
+        </w:rPr>
+        <w:t xml:space="preserve">, </w:t>
+      </w:r>
+      <w:proofErr w:type="spellStart"/>
+      <w:r>
+        <w:rPr>
+          <w:rFonts w:ascii="Times New Roman" w:eastAsia="Times New Roman" w:hAnsi="Times New Roman" w:cs="Times New Roman"/>
+          <w:sz w:val="28"/>
+        </w:rPr>
+        <w:t>mana</w:t>
+      </w:r>
+      <w:proofErr w:type="spellEnd"/>
+      <w:r>
+        <w:rPr>
+          <w:rFonts w:ascii="Times New Roman" w:eastAsia="Times New Roman" w:hAnsi="Times New Roman" w:cs="Times New Roman"/>
+          <w:sz w:val="28"/>
+        </w:rPr>
+        <w:t xml:space="preserve"> </w:t>
+      </w:r>
+      <w:proofErr w:type="spellStart"/>
+      <w:r>
+        <w:rPr>
+          <w:rFonts w:ascii="Times New Roman" w:eastAsia="Times New Roman" w:hAnsi="Times New Roman" w:cs="Times New Roman"/>
+          <w:sz w:val="28"/>
+        </w:rPr>
+        <w:t>potion</w:t>
+      </w:r>
+      <w:proofErr w:type="spellEnd"/>
+      <w:r>
+        <w:rPr>
+          <w:rFonts w:ascii="Times New Roman" w:eastAsia="Times New Roman" w:hAnsi="Times New Roman" w:cs="Times New Roman"/>
+          <w:sz w:val="28"/>
+        </w:rPr>
+        <w:t>). A játék elején zárva van és egy későbbi küldetés után nyílik meg. Az alkimistának az üzletét lehet fejleszteni pénzzel és pár küldetéssel, amivel több bájitalt tud egyszerre ajánlani egy nagyobb választékból és akár tud egy két leárazást is adni. Az alap bájitalok szintjét is lehet közvetlenül fejleszteni</w:t>
       </w:r>
     </w:p>
     <w:p>
@@ -1904,7 +3391,23 @@
           <w:rFonts w:ascii="Times New Roman" w:eastAsia="Times New Roman" w:hAnsi="Times New Roman" w:cs="Times New Roman"/>
           <w:sz w:val="28"/>
         </w:rPr>
-        <w:t>: A kocsmárostól lehet venni és enni ételeket és italokat, amik egy ideiglenes buff-ot fognak adni a főhősnek vagy a csapattársainak vagy az egész csapatnak. A játéksorán csak a kocsmában való pihenés után lehet szintet lépni addig az összegyűjtött tapasztalat csak gyűlik és vár a felhasználásra.</w:t>
+        <w:t xml:space="preserve">: A kocsmárostól lehet venni és enni ételeket és italokat, amik egy ideiglenes </w:t>
+      </w:r>
+      <w:proofErr w:type="spellStart"/>
+      <w:r>
+        <w:rPr>
+          <w:rFonts w:ascii="Times New Roman" w:eastAsia="Times New Roman" w:hAnsi="Times New Roman" w:cs="Times New Roman"/>
+          <w:sz w:val="28"/>
+        </w:rPr>
+        <w:t>buff</w:t>
+      </w:r>
+      <w:proofErr w:type="spellEnd"/>
+      <w:r>
+        <w:rPr>
+          <w:rFonts w:ascii="Times New Roman" w:eastAsia="Times New Roman" w:hAnsi="Times New Roman" w:cs="Times New Roman"/>
+          <w:sz w:val="28"/>
+        </w:rPr>
+        <w:t>-ot fognak adni a főhősnek vagy a csapattársainak vagy az egész csapatnak. A játéksorán csak a kocsmában való pihenés után lehet szintet lépni addig az összegyűjtött tapasztalat csak gyűlik és vár a felhasználásra.</w:t>
       </w:r>
     </w:p>
     <w:p>
@@ -1952,13 +3455,41 @@
           <w:sz w:val="28"/>
         </w:rPr>
       </w:pPr>
+      <w:proofErr w:type="spellStart"/>
       <w:r>
         <w:rPr>
           <w:rFonts w:ascii="Times New Roman" w:eastAsia="Times New Roman" w:hAnsi="Times New Roman" w:cs="Times New Roman"/>
           <w:sz w:val="28"/>
           <w:u w:val="single"/>
         </w:rPr>
-        <w:t>Adventurer’s guild:</w:t>
+        <w:t>Adventurer’s</w:t>
+      </w:r>
+      <w:proofErr w:type="spellEnd"/>
+      <w:r>
+        <w:rPr>
+          <w:rFonts w:ascii="Times New Roman" w:eastAsia="Times New Roman" w:hAnsi="Times New Roman" w:cs="Times New Roman"/>
+          <w:sz w:val="28"/>
+          <w:u w:val="single"/>
+        </w:rPr>
+        <w:t xml:space="preserve"> </w:t>
+      </w:r>
+      <w:proofErr w:type="spellStart"/>
+      <w:r>
+        <w:rPr>
+          <w:rFonts w:ascii="Times New Roman" w:eastAsia="Times New Roman" w:hAnsi="Times New Roman" w:cs="Times New Roman"/>
+          <w:sz w:val="28"/>
+          <w:u w:val="single"/>
+        </w:rPr>
+        <w:t>guild</w:t>
+      </w:r>
+      <w:proofErr w:type="spellEnd"/>
+      <w:r>
+        <w:rPr>
+          <w:rFonts w:ascii="Times New Roman" w:eastAsia="Times New Roman" w:hAnsi="Times New Roman" w:cs="Times New Roman"/>
+          <w:sz w:val="28"/>
+          <w:u w:val="single"/>
+        </w:rPr>
+        <w:t>:</w:t>
       </w:r>
       <w:r>
         <w:rPr>
@@ -1996,7 +3527,23 @@
           <w:rFonts w:ascii="Times New Roman" w:eastAsia="Times New Roman" w:hAnsi="Times New Roman" w:cs="Times New Roman"/>
           <w:sz w:val="28"/>
         </w:rPr>
-        <w:t xml:space="preserve"> A játékosok itt találhatják meg a kisebb küldetéseket a játék során pl.:(kereskedő bemutató küldetése). A játék sztorijának a fő vonala is megtalálható itt, mint STORY és a dungeon-okhoz is innen lehet eljutni, mint felfedezés és irtási küldetések.</w:t>
+        <w:t xml:space="preserve"> A játékosok itt találhatják meg a kisebb küldetéseket a játék során pl.:(kereskedő bemutató küldetése). A játék sztorijának a fő vonala is megtalálható itt, mint STORY és a </w:t>
+      </w:r>
+      <w:proofErr w:type="spellStart"/>
+      <w:r>
+        <w:rPr>
+          <w:rFonts w:ascii="Times New Roman" w:eastAsia="Times New Roman" w:hAnsi="Times New Roman" w:cs="Times New Roman"/>
+          <w:sz w:val="28"/>
+        </w:rPr>
+        <w:t>dungeon</w:t>
+      </w:r>
+      <w:proofErr w:type="spellEnd"/>
+      <w:r>
+        <w:rPr>
+          <w:rFonts w:ascii="Times New Roman" w:eastAsia="Times New Roman" w:hAnsi="Times New Roman" w:cs="Times New Roman"/>
+          <w:sz w:val="28"/>
+        </w:rPr>
+        <w:t>-okhoz is innen lehet eljutni, mint felfedezés és irtási küldetések.</w:t>
       </w:r>
     </w:p>
     <w:p>
@@ -2028,7 +3575,23 @@
           <w:rFonts w:ascii="Times New Roman" w:eastAsia="Times New Roman" w:hAnsi="Times New Roman" w:cs="Times New Roman"/>
           <w:sz w:val="28"/>
         </w:rPr>
-        <w:t xml:space="preserve"> A játékosok itt a papoktól szerezhetnek áldásokat, amik ideiglenes buff-ot ad a főhősnek vagy a csapattársainak vagy az egész csapatnak. A püspök meg lehetőséget ad a játékosnak a használható karaktereinek az újbóli felfejlesztését, hogy előző döntéseit megváltoztassa.</w:t>
+        <w:t xml:space="preserve"> A játékosok itt a papoktól szerezhetnek áldásokat, amik ideiglenes </w:t>
+      </w:r>
+      <w:proofErr w:type="spellStart"/>
+      <w:r>
+        <w:rPr>
+          <w:rFonts w:ascii="Times New Roman" w:eastAsia="Times New Roman" w:hAnsi="Times New Roman" w:cs="Times New Roman"/>
+          <w:sz w:val="28"/>
+        </w:rPr>
+        <w:t>buff</w:t>
+      </w:r>
+      <w:proofErr w:type="spellEnd"/>
+      <w:r>
+        <w:rPr>
+          <w:rFonts w:ascii="Times New Roman" w:eastAsia="Times New Roman" w:hAnsi="Times New Roman" w:cs="Times New Roman"/>
+          <w:sz w:val="28"/>
+        </w:rPr>
+        <w:t>-ot ad a főhősnek vagy a csapattársainak vagy az egész csapatnak. A püspök meg lehetőséget ad a játékosnak a használható karaktereinek az újbóli felfejlesztését, hogy előző döntéseit megváltoztassa.</w:t>
       </w:r>
     </w:p>
     <w:p>
@@ -2046,20 +3609,46 @@
           <w:u w:val="single"/>
         </w:rPr>
       </w:pPr>
+      <w:proofErr w:type="spellStart"/>
       <w:r>
         <w:rPr>
           <w:rFonts w:ascii="Times New Roman" w:eastAsia="Times New Roman" w:hAnsi="Times New Roman" w:cs="Times New Roman"/>
           <w:sz w:val="28"/>
           <w:u w:val="single"/>
         </w:rPr>
-        <w:t>Dungeon:</w:t>
-      </w:r>
-      <w:r>
-        <w:rPr>
-          <w:rFonts w:ascii="Times New Roman" w:eastAsia="Times New Roman" w:hAnsi="Times New Roman" w:cs="Times New Roman"/>
-          <w:sz w:val="28"/>
-        </w:rPr>
-        <w:t xml:space="preserve"> A dungeon felfedezése adja a játék tartalmának haladásához az elemeit (pénz, tapasztalat, küldetések) és a legkomplexebb logikát kód és játék nehézség terén is.</w:t>
+        <w:t>Dungeon</w:t>
+      </w:r>
+      <w:proofErr w:type="spellEnd"/>
+      <w:r>
+        <w:rPr>
+          <w:rFonts w:ascii="Times New Roman" w:eastAsia="Times New Roman" w:hAnsi="Times New Roman" w:cs="Times New Roman"/>
+          <w:sz w:val="28"/>
+          <w:u w:val="single"/>
+        </w:rPr>
+        <w:t>:</w:t>
+      </w:r>
+      <w:r>
+        <w:rPr>
+          <w:rFonts w:ascii="Times New Roman" w:eastAsia="Times New Roman" w:hAnsi="Times New Roman" w:cs="Times New Roman"/>
+          <w:sz w:val="28"/>
+        </w:rPr>
+        <w:t xml:space="preserve"> A </w:t>
+      </w:r>
+      <w:proofErr w:type="spellStart"/>
+      <w:r>
+        <w:rPr>
+          <w:rFonts w:ascii="Times New Roman" w:eastAsia="Times New Roman" w:hAnsi="Times New Roman" w:cs="Times New Roman"/>
+          <w:sz w:val="28"/>
+        </w:rPr>
+        <w:t>dungeon</w:t>
+      </w:r>
+      <w:proofErr w:type="spellEnd"/>
+      <w:r>
+        <w:rPr>
+          <w:rFonts w:ascii="Times New Roman" w:eastAsia="Times New Roman" w:hAnsi="Times New Roman" w:cs="Times New Roman"/>
+          <w:sz w:val="28"/>
+        </w:rPr>
+        <w:t xml:space="preserve"> felfedezése adja a játék tartalmának haladásához az elemeit (pénz, tapasztalat, küldetések) és a legkomplexebb logikát kód és játék nehézség terén is.</w:t>
       </w:r>
     </w:p>
     <w:p>
@@ -2090,7 +3679,103 @@
           <w:rFonts w:ascii="Times New Roman" w:eastAsia="Times New Roman" w:hAnsi="Times New Roman" w:cs="Times New Roman"/>
           <w:sz w:val="28"/>
         </w:rPr>
-        <w:t xml:space="preserve"> A felfedezés során lehet haladni előre és hátra is és akár el is lehet hagyni a dungeon-t, ha a játékos feladja a felfedezését. A hátra haladás a pihenést foglya befolyásolni. Előre haladás során nem lehet tudni mit fogsz találni (üres szoba, kincs, ellenségek, event stb.) csak akkor lehet valamit teljesen tudni, ha a dungeon végére ért a játékos, mert ott található egy elit vagy egy teljes minőségű boss. Feladáskor a játékos megtartja a megszerzett tapasztalatát és pénzét, de a küldetés megszerzett haladását elveszti, ha azt kéri, hogy befejezze a dungeon-t és az elejéről kell majd kezdeni a küldetéshez tartozó dungeon-t.</w:t>
+        <w:t xml:space="preserve"> A felfedezés során lehet haladni előre és hátra is és akár el is lehet hagyni a </w:t>
+      </w:r>
+      <w:proofErr w:type="spellStart"/>
+      <w:r>
+        <w:rPr>
+          <w:rFonts w:ascii="Times New Roman" w:eastAsia="Times New Roman" w:hAnsi="Times New Roman" w:cs="Times New Roman"/>
+          <w:sz w:val="28"/>
+        </w:rPr>
+        <w:t>dungeon</w:t>
+      </w:r>
+      <w:proofErr w:type="spellEnd"/>
+      <w:r>
+        <w:rPr>
+          <w:rFonts w:ascii="Times New Roman" w:eastAsia="Times New Roman" w:hAnsi="Times New Roman" w:cs="Times New Roman"/>
+          <w:sz w:val="28"/>
+        </w:rPr>
+        <w:t xml:space="preserve">-t, ha a játékos feladja a felfedezését. A hátra haladás a pihenést foglya befolyásolni. Előre haladás során nem lehet tudni mit fogsz találni (üres szoba, kincs, ellenségek, </w:t>
+      </w:r>
+      <w:proofErr w:type="spellStart"/>
+      <w:r>
+        <w:rPr>
+          <w:rFonts w:ascii="Times New Roman" w:eastAsia="Times New Roman" w:hAnsi="Times New Roman" w:cs="Times New Roman"/>
+          <w:sz w:val="28"/>
+        </w:rPr>
+        <w:t>event</w:t>
+      </w:r>
+      <w:proofErr w:type="spellEnd"/>
+      <w:r>
+        <w:rPr>
+          <w:rFonts w:ascii="Times New Roman" w:eastAsia="Times New Roman" w:hAnsi="Times New Roman" w:cs="Times New Roman"/>
+          <w:sz w:val="28"/>
+        </w:rPr>
+        <w:t xml:space="preserve"> stb.) csak akkor lehet valamit teljesen tudni, ha a </w:t>
+      </w:r>
+      <w:proofErr w:type="spellStart"/>
+      <w:r>
+        <w:rPr>
+          <w:rFonts w:ascii="Times New Roman" w:eastAsia="Times New Roman" w:hAnsi="Times New Roman" w:cs="Times New Roman"/>
+          <w:sz w:val="28"/>
+        </w:rPr>
+        <w:t>dungeon</w:t>
+      </w:r>
+      <w:proofErr w:type="spellEnd"/>
+      <w:r>
+        <w:rPr>
+          <w:rFonts w:ascii="Times New Roman" w:eastAsia="Times New Roman" w:hAnsi="Times New Roman" w:cs="Times New Roman"/>
+          <w:sz w:val="28"/>
+        </w:rPr>
+        <w:t xml:space="preserve"> végére ért a játékos, mert ott található egy elit vagy egy teljes minőségű </w:t>
+      </w:r>
+      <w:proofErr w:type="spellStart"/>
+      <w:r>
+        <w:rPr>
+          <w:rFonts w:ascii="Times New Roman" w:eastAsia="Times New Roman" w:hAnsi="Times New Roman" w:cs="Times New Roman"/>
+          <w:sz w:val="28"/>
+        </w:rPr>
+        <w:t>boss</w:t>
+      </w:r>
+      <w:proofErr w:type="spellEnd"/>
+      <w:r>
+        <w:rPr>
+          <w:rFonts w:ascii="Times New Roman" w:eastAsia="Times New Roman" w:hAnsi="Times New Roman" w:cs="Times New Roman"/>
+          <w:sz w:val="28"/>
+        </w:rPr>
+        <w:t xml:space="preserve">. Feladáskor a játékos megtartja a megszerzett tapasztalatát és pénzét, de a küldetés megszerzett haladását elveszti, ha azt kéri, hogy befejezze a </w:t>
+      </w:r>
+      <w:proofErr w:type="spellStart"/>
+      <w:r>
+        <w:rPr>
+          <w:rFonts w:ascii="Times New Roman" w:eastAsia="Times New Roman" w:hAnsi="Times New Roman" w:cs="Times New Roman"/>
+          <w:sz w:val="28"/>
+        </w:rPr>
+        <w:t>dungeon</w:t>
+      </w:r>
+      <w:proofErr w:type="spellEnd"/>
+      <w:r>
+        <w:rPr>
+          <w:rFonts w:ascii="Times New Roman" w:eastAsia="Times New Roman" w:hAnsi="Times New Roman" w:cs="Times New Roman"/>
+          <w:sz w:val="28"/>
+        </w:rPr>
+        <w:t xml:space="preserve">-t és az elejéről kell majd kezdeni a küldetéshez tartozó </w:t>
+      </w:r>
+      <w:proofErr w:type="spellStart"/>
+      <w:r>
+        <w:rPr>
+          <w:rFonts w:ascii="Times New Roman" w:eastAsia="Times New Roman" w:hAnsi="Times New Roman" w:cs="Times New Roman"/>
+          <w:sz w:val="28"/>
+        </w:rPr>
+        <w:t>dungeon</w:t>
+      </w:r>
+      <w:proofErr w:type="spellEnd"/>
+      <w:r>
+        <w:rPr>
+          <w:rFonts w:ascii="Times New Roman" w:eastAsia="Times New Roman" w:hAnsi="Times New Roman" w:cs="Times New Roman"/>
+          <w:sz w:val="28"/>
+        </w:rPr>
+        <w:t>-t.</w:t>
       </w:r>
     </w:p>
     <w:p>
@@ -2121,7 +3806,39 @@
           <w:rFonts w:ascii="Times New Roman" w:eastAsia="Times New Roman" w:hAnsi="Times New Roman" w:cs="Times New Roman"/>
           <w:sz w:val="28"/>
         </w:rPr>
-        <w:t xml:space="preserve"> A felfedezés során a játékosok pihenhetnek egyszer egy dungeon-ben, hogy visszaszerezzen az életerejéből, manájából egy megadott adagot. Pihenés során nincsenek a játékosok biztonságban lehet pénzt, tárgyakat vagy akár bájitalokat veszíteni tolvajok által és akár meg is támadhatják az ellenségek a pihenő játékosokat. Pihenés elött, ha a játékosok meghátrálnak akkor csökkenthetik az esélyét a legrosszabbnak, de cserébe a már felfedezett szobákban újból lehet, hogy megjelennek ellenségek.</w:t>
+        <w:t xml:space="preserve"> A felfedezés során a játékosok pihenhetnek egyszer egy </w:t>
+      </w:r>
+      <w:proofErr w:type="spellStart"/>
+      <w:r>
+        <w:rPr>
+          <w:rFonts w:ascii="Times New Roman" w:eastAsia="Times New Roman" w:hAnsi="Times New Roman" w:cs="Times New Roman"/>
+          <w:sz w:val="28"/>
+        </w:rPr>
+        <w:t>dungeon</w:t>
+      </w:r>
+      <w:proofErr w:type="spellEnd"/>
+      <w:r>
+        <w:rPr>
+          <w:rFonts w:ascii="Times New Roman" w:eastAsia="Times New Roman" w:hAnsi="Times New Roman" w:cs="Times New Roman"/>
+          <w:sz w:val="28"/>
+        </w:rPr>
+        <w:t xml:space="preserve">-ben, hogy visszaszerezzen az életerejéből, </w:t>
+      </w:r>
+      <w:proofErr w:type="spellStart"/>
+      <w:r>
+        <w:rPr>
+          <w:rFonts w:ascii="Times New Roman" w:eastAsia="Times New Roman" w:hAnsi="Times New Roman" w:cs="Times New Roman"/>
+          <w:sz w:val="28"/>
+        </w:rPr>
+        <w:t>manájából</w:t>
+      </w:r>
+      <w:proofErr w:type="spellEnd"/>
+      <w:r>
+        <w:rPr>
+          <w:rFonts w:ascii="Times New Roman" w:eastAsia="Times New Roman" w:hAnsi="Times New Roman" w:cs="Times New Roman"/>
+          <w:sz w:val="28"/>
+        </w:rPr>
+        <w:t xml:space="preserve"> egy megadott adagot. Pihenés során nincsenek a játékosok biztonságban lehet pénzt, tárgyakat vagy akár bájitalokat veszíteni tolvajok által és akár meg is támadhatják az ellenségek a pihenő játékosokat. Pihenés elött, ha a játékosok meghátrálnak akkor csökkenthetik az esélyét a legrosszabbnak, de cserébe a már felfedezett szobákban újból lehet, hogy megjelennek ellenségek.</w:t>
       </w:r>
     </w:p>
     <w:p>
@@ -2139,20 +3856,94 @@
           <w:u w:val="single"/>
         </w:rPr>
       </w:pPr>
+      <w:proofErr w:type="spellStart"/>
       <w:r>
         <w:rPr>
           <w:rFonts w:ascii="Times New Roman" w:eastAsia="Times New Roman" w:hAnsi="Times New Roman" w:cs="Times New Roman"/>
           <w:sz w:val="28"/>
           <w:u w:val="single"/>
         </w:rPr>
-        <w:t>Inventory:</w:t>
-      </w:r>
-      <w:r>
-        <w:rPr>
-          <w:rFonts w:ascii="Times New Roman" w:eastAsia="Times New Roman" w:hAnsi="Times New Roman" w:cs="Times New Roman"/>
-          <w:sz w:val="28"/>
-        </w:rPr>
-        <w:t xml:space="preserve"> A felfedezés során lehet felhasználni tárgyakat és bájitalokat harcokon kívül is pl.:(Healing potion, Mana potion). Tárgyak és bájitalok, amik harci hatással bírnak nem használhatók így.</w:t>
+        <w:t>Inventory</w:t>
+      </w:r>
+      <w:proofErr w:type="spellEnd"/>
+      <w:r>
+        <w:rPr>
+          <w:rFonts w:ascii="Times New Roman" w:eastAsia="Times New Roman" w:hAnsi="Times New Roman" w:cs="Times New Roman"/>
+          <w:sz w:val="28"/>
+          <w:u w:val="single"/>
+        </w:rPr>
+        <w:t>:</w:t>
+      </w:r>
+      <w:r>
+        <w:rPr>
+          <w:rFonts w:ascii="Times New Roman" w:eastAsia="Times New Roman" w:hAnsi="Times New Roman" w:cs="Times New Roman"/>
+          <w:sz w:val="28"/>
+        </w:rPr>
+        <w:t xml:space="preserve"> A felfedezés során lehet felhasználni tárgyakat és bájitalokat harcokon kívül is pl.:(</w:t>
+      </w:r>
+      <w:proofErr w:type="spellStart"/>
+      <w:r>
+        <w:rPr>
+          <w:rFonts w:ascii="Times New Roman" w:eastAsia="Times New Roman" w:hAnsi="Times New Roman" w:cs="Times New Roman"/>
+          <w:sz w:val="28"/>
+        </w:rPr>
+        <w:t>Healing</w:t>
+      </w:r>
+      <w:proofErr w:type="spellEnd"/>
+      <w:r>
+        <w:rPr>
+          <w:rFonts w:ascii="Times New Roman" w:eastAsia="Times New Roman" w:hAnsi="Times New Roman" w:cs="Times New Roman"/>
+          <w:sz w:val="28"/>
+        </w:rPr>
+        <w:t xml:space="preserve"> </w:t>
+      </w:r>
+      <w:proofErr w:type="spellStart"/>
+      <w:r>
+        <w:rPr>
+          <w:rFonts w:ascii="Times New Roman" w:eastAsia="Times New Roman" w:hAnsi="Times New Roman" w:cs="Times New Roman"/>
+          <w:sz w:val="28"/>
+        </w:rPr>
+        <w:t>potion</w:t>
+      </w:r>
+      <w:proofErr w:type="spellEnd"/>
+      <w:r>
+        <w:rPr>
+          <w:rFonts w:ascii="Times New Roman" w:eastAsia="Times New Roman" w:hAnsi="Times New Roman" w:cs="Times New Roman"/>
+          <w:sz w:val="28"/>
+        </w:rPr>
+        <w:t xml:space="preserve">, </w:t>
+      </w:r>
+      <w:proofErr w:type="spellStart"/>
+      <w:r>
+        <w:rPr>
+          <w:rFonts w:ascii="Times New Roman" w:eastAsia="Times New Roman" w:hAnsi="Times New Roman" w:cs="Times New Roman"/>
+          <w:sz w:val="28"/>
+        </w:rPr>
+        <w:t>Mana</w:t>
+      </w:r>
+      <w:proofErr w:type="spellEnd"/>
+      <w:r>
+        <w:rPr>
+          <w:rFonts w:ascii="Times New Roman" w:eastAsia="Times New Roman" w:hAnsi="Times New Roman" w:cs="Times New Roman"/>
+          <w:sz w:val="28"/>
+        </w:rPr>
+        <w:t xml:space="preserve"> </w:t>
+      </w:r>
+      <w:proofErr w:type="spellStart"/>
+      <w:r>
+        <w:rPr>
+          <w:rFonts w:ascii="Times New Roman" w:eastAsia="Times New Roman" w:hAnsi="Times New Roman" w:cs="Times New Roman"/>
+          <w:sz w:val="28"/>
+        </w:rPr>
+        <w:t>potion</w:t>
+      </w:r>
+      <w:proofErr w:type="spellEnd"/>
+      <w:r>
+        <w:rPr>
+          <w:rFonts w:ascii="Times New Roman" w:eastAsia="Times New Roman" w:hAnsi="Times New Roman" w:cs="Times New Roman"/>
+          <w:sz w:val="28"/>
+        </w:rPr>
+        <w:t>). Tárgyak és bájitalok, amik harci hatással bírnak nem használhatók így.</w:t>
       </w:r>
     </w:p>
     <w:p>
@@ -2270,14 +4061,96 @@
           <w:sz w:val="28"/>
           <w:u w:val="single"/>
         </w:rPr>
-        <w:t>Kincs/Tárgy encounter:</w:t>
-      </w:r>
-      <w:r>
-        <w:rPr>
-          <w:rFonts w:ascii="Times New Roman" w:eastAsia="Times New Roman" w:hAnsi="Times New Roman" w:cs="Times New Roman"/>
-          <w:sz w:val="28"/>
-        </w:rPr>
-        <w:t xml:space="preserve"> Egy kincs vagy más tárgy találása esetén a játékos egy random eventben vehet részt vagy akár tovább léphet. Ha részt vesz akkor döntést kell hoznia, hogy hogyan közelíti meg. Ládák lehetnek mimikek vagy egyszerű csapdák és elhagyott tárgyak elátkozottak vagy csalik, de ez a dungeon-től függ, hogy milyen tárgyakat lehet találni pl.:(goblin barlangban/odúban nem lesz magas szintű elátkozott fegyverek).</w:t>
+        <w:t xml:space="preserve">Kincs/Tárgy </w:t>
+      </w:r>
+      <w:proofErr w:type="spellStart"/>
+      <w:r>
+        <w:rPr>
+          <w:rFonts w:ascii="Times New Roman" w:eastAsia="Times New Roman" w:hAnsi="Times New Roman" w:cs="Times New Roman"/>
+          <w:sz w:val="28"/>
+          <w:u w:val="single"/>
+        </w:rPr>
+        <w:t>encounter</w:t>
+      </w:r>
+      <w:proofErr w:type="spellEnd"/>
+      <w:r>
+        <w:rPr>
+          <w:rFonts w:ascii="Times New Roman" w:eastAsia="Times New Roman" w:hAnsi="Times New Roman" w:cs="Times New Roman"/>
+          <w:sz w:val="28"/>
+          <w:u w:val="single"/>
+        </w:rPr>
+        <w:t>:</w:t>
+      </w:r>
+      <w:r>
+        <w:rPr>
+          <w:rFonts w:ascii="Times New Roman" w:eastAsia="Times New Roman" w:hAnsi="Times New Roman" w:cs="Times New Roman"/>
+          <w:sz w:val="28"/>
+        </w:rPr>
+        <w:t xml:space="preserve"> Egy kincs vagy más tárgy találása esetén a játékos egy random </w:t>
+      </w:r>
+      <w:proofErr w:type="spellStart"/>
+      <w:r>
+        <w:rPr>
+          <w:rFonts w:ascii="Times New Roman" w:eastAsia="Times New Roman" w:hAnsi="Times New Roman" w:cs="Times New Roman"/>
+          <w:sz w:val="28"/>
+        </w:rPr>
+        <w:t>eventben</w:t>
+      </w:r>
+      <w:proofErr w:type="spellEnd"/>
+      <w:r>
+        <w:rPr>
+          <w:rFonts w:ascii="Times New Roman" w:eastAsia="Times New Roman" w:hAnsi="Times New Roman" w:cs="Times New Roman"/>
+          <w:sz w:val="28"/>
+        </w:rPr>
+        <w:t xml:space="preserve"> vehet részt vagy akár tovább léphet. Ha részt vesz akkor döntést kell hoznia, hogy hogyan közelíti meg. Ládák lehetnek </w:t>
+      </w:r>
+      <w:proofErr w:type="spellStart"/>
+      <w:r>
+        <w:rPr>
+          <w:rFonts w:ascii="Times New Roman" w:eastAsia="Times New Roman" w:hAnsi="Times New Roman" w:cs="Times New Roman"/>
+          <w:sz w:val="28"/>
+        </w:rPr>
+        <w:t>mimikek</w:t>
+      </w:r>
+      <w:proofErr w:type="spellEnd"/>
+      <w:r>
+        <w:rPr>
+          <w:rFonts w:ascii="Times New Roman" w:eastAsia="Times New Roman" w:hAnsi="Times New Roman" w:cs="Times New Roman"/>
+          <w:sz w:val="28"/>
+        </w:rPr>
+        <w:t xml:space="preserve"> vagy egyszerű csapdák és elhagyott tárgyak elátkozottak vagy csalik, de ez a </w:t>
+      </w:r>
+      <w:proofErr w:type="spellStart"/>
+      <w:r>
+        <w:rPr>
+          <w:rFonts w:ascii="Times New Roman" w:eastAsia="Times New Roman" w:hAnsi="Times New Roman" w:cs="Times New Roman"/>
+          <w:sz w:val="28"/>
+        </w:rPr>
+        <w:t>dungeon-től</w:t>
+      </w:r>
+      <w:proofErr w:type="spellEnd"/>
+      <w:r>
+        <w:rPr>
+          <w:rFonts w:ascii="Times New Roman" w:eastAsia="Times New Roman" w:hAnsi="Times New Roman" w:cs="Times New Roman"/>
+          <w:sz w:val="28"/>
+        </w:rPr>
+        <w:t xml:space="preserve"> függ, hogy milyen tárgyakat lehet találni pl.:(</w:t>
+      </w:r>
+      <w:proofErr w:type="spellStart"/>
+      <w:r>
+        <w:rPr>
+          <w:rFonts w:ascii="Times New Roman" w:eastAsia="Times New Roman" w:hAnsi="Times New Roman" w:cs="Times New Roman"/>
+          <w:sz w:val="28"/>
+        </w:rPr>
+        <w:t>goblin</w:t>
+      </w:r>
+      <w:proofErr w:type="spellEnd"/>
+      <w:r>
+        <w:rPr>
+          <w:rFonts w:ascii="Times New Roman" w:eastAsia="Times New Roman" w:hAnsi="Times New Roman" w:cs="Times New Roman"/>
+          <w:sz w:val="28"/>
+        </w:rPr>
+        <w:t xml:space="preserve"> barlangban/odúban nem lesz magas szintű elátkozott fegyverek).</w:t>
       </w:r>
     </w:p>
     <w:p>
@@ -2301,14 +4174,48 @@
           <w:sz w:val="28"/>
           <w:u w:val="single"/>
         </w:rPr>
-        <w:t>Személy/Élőlény encounter:</w:t>
-      </w:r>
-      <w:r>
-        <w:rPr>
-          <w:rFonts w:ascii="Times New Roman" w:eastAsia="Times New Roman" w:hAnsi="Times New Roman" w:cs="Times New Roman"/>
-          <w:sz w:val="28"/>
-        </w:rPr>
-        <w:t xml:space="preserve"> A játékosok találhatnak más kalandorokat, túlélőket, rabokat és más nem emberszerű lényeket, avagy szörnyeket. Ez az encounter fajta sok esettben harcban végződik, de a nehezebben megvalósítható választások eredménye jobb vagy értékesebb jutalmakat ad átlagosan egy kisebb tárgyhoz vagy kincshez képest. A harcokat lehet előnnyel is kezdeni, de ez a választásoktól függ.</w:t>
+        <w:t xml:space="preserve">Személy/Élőlény </w:t>
+      </w:r>
+      <w:proofErr w:type="spellStart"/>
+      <w:r>
+        <w:rPr>
+          <w:rFonts w:ascii="Times New Roman" w:eastAsia="Times New Roman" w:hAnsi="Times New Roman" w:cs="Times New Roman"/>
+          <w:sz w:val="28"/>
+          <w:u w:val="single"/>
+        </w:rPr>
+        <w:t>encounter</w:t>
+      </w:r>
+      <w:proofErr w:type="spellEnd"/>
+      <w:r>
+        <w:rPr>
+          <w:rFonts w:ascii="Times New Roman" w:eastAsia="Times New Roman" w:hAnsi="Times New Roman" w:cs="Times New Roman"/>
+          <w:sz w:val="28"/>
+          <w:u w:val="single"/>
+        </w:rPr>
+        <w:t>:</w:t>
+      </w:r>
+      <w:r>
+        <w:rPr>
+          <w:rFonts w:ascii="Times New Roman" w:eastAsia="Times New Roman" w:hAnsi="Times New Roman" w:cs="Times New Roman"/>
+          <w:sz w:val="28"/>
+        </w:rPr>
+        <w:t xml:space="preserve"> A játékosok találhatnak más kalandorokat, túlélőket, rabokat és más nem emberszerű lényeket, avagy szörnyeket. Ez az </w:t>
+      </w:r>
+      <w:proofErr w:type="spellStart"/>
+      <w:r>
+        <w:rPr>
+          <w:rFonts w:ascii="Times New Roman" w:eastAsia="Times New Roman" w:hAnsi="Times New Roman" w:cs="Times New Roman"/>
+          <w:sz w:val="28"/>
+        </w:rPr>
+        <w:t>encounter</w:t>
+      </w:r>
+      <w:proofErr w:type="spellEnd"/>
+      <w:r>
+        <w:rPr>
+          <w:rFonts w:ascii="Times New Roman" w:eastAsia="Times New Roman" w:hAnsi="Times New Roman" w:cs="Times New Roman"/>
+          <w:sz w:val="28"/>
+        </w:rPr>
+        <w:t xml:space="preserve"> fajta sok esettben harcban végződik, de a nehezebben megvalósítható választások eredménye jobb vagy értékesebb jutalmakat ad átlagosan egy kisebb tárgyhoz vagy kincshez képest. A harcokat lehet előnnyel is kezdeni, de ez a választásoktól függ.</w:t>
       </w:r>
     </w:p>
     <w:p>
@@ -2339,7 +4246,87 @@
           <w:rFonts w:ascii="Times New Roman" w:eastAsia="Times New Roman" w:hAnsi="Times New Roman" w:cs="Times New Roman"/>
           <w:sz w:val="28"/>
         </w:rPr>
-        <w:t xml:space="preserve"> A dungeon akkor van befejezve, ha a végén található küzdelmet a játékos megnyeri. Ekkor a kincsek és tárgyak használhatóvá válnak a városban, hogy új egyedi felszerelést a kovácsnál, de van olyan amiért fizetni kell, hogy megjavítsa vagy átoktalan legyen. Potion és felhasználható tárgyak (healing potion, throwing knife) megtalálása után egyből használhatóvá válnak. A pénz is véglegesen a játékos pénz összegéhez adódik és a tapasztalat is eltárolódik a szint lépéshez.</w:t>
+        <w:t xml:space="preserve"> A </w:t>
+      </w:r>
+      <w:proofErr w:type="spellStart"/>
+      <w:r>
+        <w:rPr>
+          <w:rFonts w:ascii="Times New Roman" w:eastAsia="Times New Roman" w:hAnsi="Times New Roman" w:cs="Times New Roman"/>
+          <w:sz w:val="28"/>
+        </w:rPr>
+        <w:t>dungeon</w:t>
+      </w:r>
+      <w:proofErr w:type="spellEnd"/>
+      <w:r>
+        <w:rPr>
+          <w:rFonts w:ascii="Times New Roman" w:eastAsia="Times New Roman" w:hAnsi="Times New Roman" w:cs="Times New Roman"/>
+          <w:sz w:val="28"/>
+        </w:rPr>
+        <w:t xml:space="preserve"> akkor van befejezve, ha a végén található küzdelmet a játékos megnyeri. Ekkor a kincsek és tárgyak használhatóvá válnak a városban, hogy új egyedi felszerelést a kovácsnál, de van olyan amiért fizetni kell, hogy megjavítsa vagy átoktalan legyen. Potion és felhasználható tárgyak (</w:t>
+      </w:r>
+      <w:proofErr w:type="spellStart"/>
+      <w:r>
+        <w:rPr>
+          <w:rFonts w:ascii="Times New Roman" w:eastAsia="Times New Roman" w:hAnsi="Times New Roman" w:cs="Times New Roman"/>
+          <w:sz w:val="28"/>
+        </w:rPr>
+        <w:t>healing</w:t>
+      </w:r>
+      <w:proofErr w:type="spellEnd"/>
+      <w:r>
+        <w:rPr>
+          <w:rFonts w:ascii="Times New Roman" w:eastAsia="Times New Roman" w:hAnsi="Times New Roman" w:cs="Times New Roman"/>
+          <w:sz w:val="28"/>
+        </w:rPr>
+        <w:t xml:space="preserve"> </w:t>
+      </w:r>
+      <w:proofErr w:type="spellStart"/>
+      <w:r>
+        <w:rPr>
+          <w:rFonts w:ascii="Times New Roman" w:eastAsia="Times New Roman" w:hAnsi="Times New Roman" w:cs="Times New Roman"/>
+          <w:sz w:val="28"/>
+        </w:rPr>
+        <w:t>potion</w:t>
+      </w:r>
+      <w:proofErr w:type="spellEnd"/>
+      <w:r>
+        <w:rPr>
+          <w:rFonts w:ascii="Times New Roman" w:eastAsia="Times New Roman" w:hAnsi="Times New Roman" w:cs="Times New Roman"/>
+          <w:sz w:val="28"/>
+        </w:rPr>
+        <w:t xml:space="preserve">, </w:t>
+      </w:r>
+      <w:proofErr w:type="spellStart"/>
+      <w:r>
+        <w:rPr>
+          <w:rFonts w:ascii="Times New Roman" w:eastAsia="Times New Roman" w:hAnsi="Times New Roman" w:cs="Times New Roman"/>
+          <w:sz w:val="28"/>
+        </w:rPr>
+        <w:t>throwing</w:t>
+      </w:r>
+      <w:proofErr w:type="spellEnd"/>
+      <w:r>
+        <w:rPr>
+          <w:rFonts w:ascii="Times New Roman" w:eastAsia="Times New Roman" w:hAnsi="Times New Roman" w:cs="Times New Roman"/>
+          <w:sz w:val="28"/>
+        </w:rPr>
+        <w:t xml:space="preserve"> </w:t>
+      </w:r>
+      <w:proofErr w:type="spellStart"/>
+      <w:r>
+        <w:rPr>
+          <w:rFonts w:ascii="Times New Roman" w:eastAsia="Times New Roman" w:hAnsi="Times New Roman" w:cs="Times New Roman"/>
+          <w:sz w:val="28"/>
+        </w:rPr>
+        <w:t>knife</w:t>
+      </w:r>
+      <w:proofErr w:type="spellEnd"/>
+      <w:r>
+        <w:rPr>
+          <w:rFonts w:ascii="Times New Roman" w:eastAsia="Times New Roman" w:hAnsi="Times New Roman" w:cs="Times New Roman"/>
+          <w:sz w:val="28"/>
+        </w:rPr>
+        <w:t>) megtalálása után egyből használhatóvá válnak. A pénz is véglegesen a játékos pénz összegéhez adódik és a tapasztalat is eltárolódik a szint lépéshez.</w:t>
       </w:r>
     </w:p>
     <w:p>
@@ -2370,7 +4357,119 @@
           <w:rFonts w:ascii="Times New Roman" w:eastAsia="Times New Roman" w:hAnsi="Times New Roman" w:cs="Times New Roman"/>
           <w:sz w:val="28"/>
         </w:rPr>
-        <w:t xml:space="preserve"> A harc kezdetében eldöntődig a nehézségi szint és ezt kombinálva a dungeon nehézségi szintjével a játék kiválasztja az ellenségeket (utolsó szoba, avagy boss esetén fix) a lehetségesek közül és összerakja egy ellenséges csapatba őket. Ezután hozzáad minden karakternek és szörnyek az extra buff-ot és debuff-ot, amit passive és special képességek vagy ideiglenes buff-ok, amik módosíthatják a harcot. Ezután mindenki kap egy gyorsaságot és ez alapján a sorrend alapján elkezdődik a küzdelem. Megegyező </w:t>
+        <w:t xml:space="preserve"> A harc kezdetében eldöntődig a nehézségi szint és ezt kombinálva a </w:t>
+      </w:r>
+      <w:proofErr w:type="spellStart"/>
+      <w:r>
+        <w:rPr>
+          <w:rFonts w:ascii="Times New Roman" w:eastAsia="Times New Roman" w:hAnsi="Times New Roman" w:cs="Times New Roman"/>
+          <w:sz w:val="28"/>
+        </w:rPr>
+        <w:t>dungeon</w:t>
+      </w:r>
+      <w:proofErr w:type="spellEnd"/>
+      <w:r>
+        <w:rPr>
+          <w:rFonts w:ascii="Times New Roman" w:eastAsia="Times New Roman" w:hAnsi="Times New Roman" w:cs="Times New Roman"/>
+          <w:sz w:val="28"/>
+        </w:rPr>
+        <w:t xml:space="preserve"> nehézségi szintjével a játék kiválasztja az ellenségeket (utolsó szoba, avagy </w:t>
+      </w:r>
+      <w:proofErr w:type="spellStart"/>
+      <w:r>
+        <w:rPr>
+          <w:rFonts w:ascii="Times New Roman" w:eastAsia="Times New Roman" w:hAnsi="Times New Roman" w:cs="Times New Roman"/>
+          <w:sz w:val="28"/>
+        </w:rPr>
+        <w:t>boss</w:t>
+      </w:r>
+      <w:proofErr w:type="spellEnd"/>
+      <w:r>
+        <w:rPr>
+          <w:rFonts w:ascii="Times New Roman" w:eastAsia="Times New Roman" w:hAnsi="Times New Roman" w:cs="Times New Roman"/>
+          <w:sz w:val="28"/>
+        </w:rPr>
+        <w:t xml:space="preserve"> esetén fix) a lehetségesek közül és összerakja egy ellenséges csapatba őket. Ezután hozzáad minden karakternek és szörnyek az extra </w:t>
+      </w:r>
+      <w:proofErr w:type="spellStart"/>
+      <w:r>
+        <w:rPr>
+          <w:rFonts w:ascii="Times New Roman" w:eastAsia="Times New Roman" w:hAnsi="Times New Roman" w:cs="Times New Roman"/>
+          <w:sz w:val="28"/>
+        </w:rPr>
+        <w:t>buff</w:t>
+      </w:r>
+      <w:proofErr w:type="spellEnd"/>
+      <w:r>
+        <w:rPr>
+          <w:rFonts w:ascii="Times New Roman" w:eastAsia="Times New Roman" w:hAnsi="Times New Roman" w:cs="Times New Roman"/>
+          <w:sz w:val="28"/>
+        </w:rPr>
+        <w:t xml:space="preserve">-ot és </w:t>
+      </w:r>
+      <w:proofErr w:type="spellStart"/>
+      <w:r>
+        <w:rPr>
+          <w:rFonts w:ascii="Times New Roman" w:eastAsia="Times New Roman" w:hAnsi="Times New Roman" w:cs="Times New Roman"/>
+          <w:sz w:val="28"/>
+        </w:rPr>
+        <w:t>debuff</w:t>
+      </w:r>
+      <w:proofErr w:type="spellEnd"/>
+      <w:r>
+        <w:rPr>
+          <w:rFonts w:ascii="Times New Roman" w:eastAsia="Times New Roman" w:hAnsi="Times New Roman" w:cs="Times New Roman"/>
+          <w:sz w:val="28"/>
+        </w:rPr>
+        <w:t xml:space="preserve">-ot, amit </w:t>
+      </w:r>
+      <w:proofErr w:type="spellStart"/>
+      <w:r>
+        <w:rPr>
+          <w:rFonts w:ascii="Times New Roman" w:eastAsia="Times New Roman" w:hAnsi="Times New Roman" w:cs="Times New Roman"/>
+          <w:sz w:val="28"/>
+        </w:rPr>
+        <w:t>passive</w:t>
+      </w:r>
+      <w:proofErr w:type="spellEnd"/>
+      <w:r>
+        <w:rPr>
+          <w:rFonts w:ascii="Times New Roman" w:eastAsia="Times New Roman" w:hAnsi="Times New Roman" w:cs="Times New Roman"/>
+          <w:sz w:val="28"/>
+        </w:rPr>
+        <w:t xml:space="preserve"> és </w:t>
+      </w:r>
+      <w:proofErr w:type="spellStart"/>
+      <w:r>
+        <w:rPr>
+          <w:rFonts w:ascii="Times New Roman" w:eastAsia="Times New Roman" w:hAnsi="Times New Roman" w:cs="Times New Roman"/>
+          <w:sz w:val="28"/>
+        </w:rPr>
+        <w:t>special</w:t>
+      </w:r>
+      <w:proofErr w:type="spellEnd"/>
+      <w:r>
+        <w:rPr>
+          <w:rFonts w:ascii="Times New Roman" w:eastAsia="Times New Roman" w:hAnsi="Times New Roman" w:cs="Times New Roman"/>
+          <w:sz w:val="28"/>
+        </w:rPr>
+        <w:t xml:space="preserve"> képességek vagy ideiglenes </w:t>
+      </w:r>
+      <w:proofErr w:type="spellStart"/>
+      <w:r>
+        <w:rPr>
+          <w:rFonts w:ascii="Times New Roman" w:eastAsia="Times New Roman" w:hAnsi="Times New Roman" w:cs="Times New Roman"/>
+          <w:sz w:val="28"/>
+        </w:rPr>
+        <w:t>buff</w:t>
+      </w:r>
+      <w:proofErr w:type="spellEnd"/>
+      <w:r>
+        <w:rPr>
+          <w:rFonts w:ascii="Times New Roman" w:eastAsia="Times New Roman" w:hAnsi="Times New Roman" w:cs="Times New Roman"/>
+          <w:sz w:val="28"/>
+        </w:rPr>
+        <w:t xml:space="preserve">-ok, amik módosíthatják a harcot. Ezután mindenki kap egy gyorsaságot és ez alapján a sorrend alapján elkezdődik a küzdelem. Megegyező </w:t>
       </w:r>
       <w:r>
         <w:rPr>
@@ -2378,7 +4477,39 @@
           <w:sz w:val="28"/>
         </w:rPr>
         <w:lastRenderedPageBreak/>
-        <w:t>számok esetén képességek kapják a legnagyobb prioritást ez mögött a játékos karakterek és ez alatt a csapaton belüli sorrend. A harc csak akkor fog véget érni, ha az egyik oldal veszít vagy a játékos elmenekül (boss harcot nem lehet elhagyni). A harc során a játékos támadhat, védekezhet, felhasználhat tárgyakat és potiont, csapatot segítő képességet és mágiát. A játékos kihagyhatja a körét is. A szörnyek nagy részt random választásokkal cselekednek.</w:t>
+        <w:t>számok esetén képességek kapják a legnagyobb prioritást ez mögött a játékos karakterek és ez alatt a csapaton belüli sorrend. A harc csak akkor fog véget érni, ha az egyik oldal veszít vagy a játékos elmenekül (</w:t>
+      </w:r>
+      <w:proofErr w:type="spellStart"/>
+      <w:r>
+        <w:rPr>
+          <w:rFonts w:ascii="Times New Roman" w:eastAsia="Times New Roman" w:hAnsi="Times New Roman" w:cs="Times New Roman"/>
+          <w:sz w:val="28"/>
+        </w:rPr>
+        <w:t>boss</w:t>
+      </w:r>
+      <w:proofErr w:type="spellEnd"/>
+      <w:r>
+        <w:rPr>
+          <w:rFonts w:ascii="Times New Roman" w:eastAsia="Times New Roman" w:hAnsi="Times New Roman" w:cs="Times New Roman"/>
+          <w:sz w:val="28"/>
+        </w:rPr>
+        <w:t xml:space="preserve"> harcot nem lehet elhagyni). A harc során a játékos támadhat, védekezhet, felhasználhat tárgyakat és </w:t>
+      </w:r>
+      <w:proofErr w:type="spellStart"/>
+      <w:r>
+        <w:rPr>
+          <w:rFonts w:ascii="Times New Roman" w:eastAsia="Times New Roman" w:hAnsi="Times New Roman" w:cs="Times New Roman"/>
+          <w:sz w:val="28"/>
+        </w:rPr>
+        <w:t>potiont</w:t>
+      </w:r>
+      <w:proofErr w:type="spellEnd"/>
+      <w:r>
+        <w:rPr>
+          <w:rFonts w:ascii="Times New Roman" w:eastAsia="Times New Roman" w:hAnsi="Times New Roman" w:cs="Times New Roman"/>
+          <w:sz w:val="28"/>
+        </w:rPr>
+        <w:t>, csapatot segítő képességet és mágiát. A játékos kihagyhatja a körét is. A szörnyek nagy részt random választásokkal cselekednek.</w:t>
       </w:r>
     </w:p>
     <w:p>
@@ -2409,7 +4540,295 @@
           <w:rFonts w:ascii="Times New Roman" w:eastAsia="Times New Roman" w:hAnsi="Times New Roman" w:cs="Times New Roman"/>
           <w:sz w:val="28"/>
         </w:rPr>
-        <w:t xml:space="preserve"> A támadást lehet alap fegyveres támadás ez csak az alap fegyver ATK adatot, special effect-et, karakter passive-ot, buff-ot, debuff-ot és a célpont DEF-et, passive-ot, buff-ot és debuff-ot. Ez alacsony sebzést okoz, ha nincs erre a karakter kiépítve. Van még A Skill szekcióban található a megtanult képességek, amik mind fizikális támadások, ezek mind időről időre használható, avagy megadott körök után lehet használni. Egy Skill az alap támadáshoz képest csak hozzáadja a saját special effect-ét támadási akcióhoz. Nem minden Skill használható közelharci fegyverrel és fordítva is igaz távolságharcra. A Magic az utolsó szekció ezek mágikus sebzést használnak és a karakter MP-jétől függ használhatósága, mert két egymást követő körben is használhatók, ám nagyon erős hatással rendelkező Magic-et is megadott körök után lehet használni újra, sőt van olyan, amit csak megadott alkalommal lehet használni egy harcban vagy akár egy dungeon felfedezése alatt.</w:t>
+        <w:t xml:space="preserve"> A támadást lehet alap fegyveres támadás ez csak az alap fegyver ATK adatot, </w:t>
+      </w:r>
+      <w:proofErr w:type="spellStart"/>
+      <w:r>
+        <w:rPr>
+          <w:rFonts w:ascii="Times New Roman" w:eastAsia="Times New Roman" w:hAnsi="Times New Roman" w:cs="Times New Roman"/>
+          <w:sz w:val="28"/>
+        </w:rPr>
+        <w:t>special</w:t>
+      </w:r>
+      <w:proofErr w:type="spellEnd"/>
+      <w:r>
+        <w:rPr>
+          <w:rFonts w:ascii="Times New Roman" w:eastAsia="Times New Roman" w:hAnsi="Times New Roman" w:cs="Times New Roman"/>
+          <w:sz w:val="28"/>
+        </w:rPr>
+        <w:t xml:space="preserve"> </w:t>
+      </w:r>
+      <w:proofErr w:type="spellStart"/>
+      <w:r>
+        <w:rPr>
+          <w:rFonts w:ascii="Times New Roman" w:eastAsia="Times New Roman" w:hAnsi="Times New Roman" w:cs="Times New Roman"/>
+          <w:sz w:val="28"/>
+        </w:rPr>
+        <w:t>effect-et</w:t>
+      </w:r>
+      <w:proofErr w:type="spellEnd"/>
+      <w:r>
+        <w:rPr>
+          <w:rFonts w:ascii="Times New Roman" w:eastAsia="Times New Roman" w:hAnsi="Times New Roman" w:cs="Times New Roman"/>
+          <w:sz w:val="28"/>
+        </w:rPr>
+        <w:t xml:space="preserve">, karakter </w:t>
+      </w:r>
+      <w:proofErr w:type="spellStart"/>
+      <w:r>
+        <w:rPr>
+          <w:rFonts w:ascii="Times New Roman" w:eastAsia="Times New Roman" w:hAnsi="Times New Roman" w:cs="Times New Roman"/>
+          <w:sz w:val="28"/>
+        </w:rPr>
+        <w:t>passive</w:t>
+      </w:r>
+      <w:proofErr w:type="spellEnd"/>
+      <w:r>
+        <w:rPr>
+          <w:rFonts w:ascii="Times New Roman" w:eastAsia="Times New Roman" w:hAnsi="Times New Roman" w:cs="Times New Roman"/>
+          <w:sz w:val="28"/>
+        </w:rPr>
+        <w:t xml:space="preserve">-ot, </w:t>
+      </w:r>
+      <w:proofErr w:type="spellStart"/>
+      <w:r>
+        <w:rPr>
+          <w:rFonts w:ascii="Times New Roman" w:eastAsia="Times New Roman" w:hAnsi="Times New Roman" w:cs="Times New Roman"/>
+          <w:sz w:val="28"/>
+        </w:rPr>
+        <w:t>buff</w:t>
+      </w:r>
+      <w:proofErr w:type="spellEnd"/>
+      <w:r>
+        <w:rPr>
+          <w:rFonts w:ascii="Times New Roman" w:eastAsia="Times New Roman" w:hAnsi="Times New Roman" w:cs="Times New Roman"/>
+          <w:sz w:val="28"/>
+        </w:rPr>
+        <w:t xml:space="preserve">-ot, </w:t>
+      </w:r>
+      <w:proofErr w:type="spellStart"/>
+      <w:r>
+        <w:rPr>
+          <w:rFonts w:ascii="Times New Roman" w:eastAsia="Times New Roman" w:hAnsi="Times New Roman" w:cs="Times New Roman"/>
+          <w:sz w:val="28"/>
+        </w:rPr>
+        <w:t>debuff</w:t>
+      </w:r>
+      <w:proofErr w:type="spellEnd"/>
+      <w:r>
+        <w:rPr>
+          <w:rFonts w:ascii="Times New Roman" w:eastAsia="Times New Roman" w:hAnsi="Times New Roman" w:cs="Times New Roman"/>
+          <w:sz w:val="28"/>
+        </w:rPr>
+        <w:t>-ot és a célpont DEF-</w:t>
+      </w:r>
+      <w:proofErr w:type="spellStart"/>
+      <w:r>
+        <w:rPr>
+          <w:rFonts w:ascii="Times New Roman" w:eastAsia="Times New Roman" w:hAnsi="Times New Roman" w:cs="Times New Roman"/>
+          <w:sz w:val="28"/>
+        </w:rPr>
+        <w:t>et</w:t>
+      </w:r>
+      <w:proofErr w:type="spellEnd"/>
+      <w:r>
+        <w:rPr>
+          <w:rFonts w:ascii="Times New Roman" w:eastAsia="Times New Roman" w:hAnsi="Times New Roman" w:cs="Times New Roman"/>
+          <w:sz w:val="28"/>
+        </w:rPr>
+        <w:t xml:space="preserve">, </w:t>
+      </w:r>
+      <w:proofErr w:type="spellStart"/>
+      <w:r>
+        <w:rPr>
+          <w:rFonts w:ascii="Times New Roman" w:eastAsia="Times New Roman" w:hAnsi="Times New Roman" w:cs="Times New Roman"/>
+          <w:sz w:val="28"/>
+        </w:rPr>
+        <w:t>passive</w:t>
+      </w:r>
+      <w:proofErr w:type="spellEnd"/>
+      <w:r>
+        <w:rPr>
+          <w:rFonts w:ascii="Times New Roman" w:eastAsia="Times New Roman" w:hAnsi="Times New Roman" w:cs="Times New Roman"/>
+          <w:sz w:val="28"/>
+        </w:rPr>
+        <w:t xml:space="preserve">-ot, </w:t>
+      </w:r>
+      <w:proofErr w:type="spellStart"/>
+      <w:r>
+        <w:rPr>
+          <w:rFonts w:ascii="Times New Roman" w:eastAsia="Times New Roman" w:hAnsi="Times New Roman" w:cs="Times New Roman"/>
+          <w:sz w:val="28"/>
+        </w:rPr>
+        <w:t>buff</w:t>
+      </w:r>
+      <w:proofErr w:type="spellEnd"/>
+      <w:r>
+        <w:rPr>
+          <w:rFonts w:ascii="Times New Roman" w:eastAsia="Times New Roman" w:hAnsi="Times New Roman" w:cs="Times New Roman"/>
+          <w:sz w:val="28"/>
+        </w:rPr>
+        <w:t xml:space="preserve">-ot és </w:t>
+      </w:r>
+      <w:proofErr w:type="spellStart"/>
+      <w:r>
+        <w:rPr>
+          <w:rFonts w:ascii="Times New Roman" w:eastAsia="Times New Roman" w:hAnsi="Times New Roman" w:cs="Times New Roman"/>
+          <w:sz w:val="28"/>
+        </w:rPr>
+        <w:t>debuff</w:t>
+      </w:r>
+      <w:proofErr w:type="spellEnd"/>
+      <w:r>
+        <w:rPr>
+          <w:rFonts w:ascii="Times New Roman" w:eastAsia="Times New Roman" w:hAnsi="Times New Roman" w:cs="Times New Roman"/>
+          <w:sz w:val="28"/>
+        </w:rPr>
+        <w:t xml:space="preserve">-ot. Ez alacsony sebzést okoz, ha nincs erre a karakter kiépítve. Van még A </w:t>
+      </w:r>
+      <w:proofErr w:type="spellStart"/>
+      <w:r>
+        <w:rPr>
+          <w:rFonts w:ascii="Times New Roman" w:eastAsia="Times New Roman" w:hAnsi="Times New Roman" w:cs="Times New Roman"/>
+          <w:sz w:val="28"/>
+        </w:rPr>
+        <w:t>Skill</w:t>
+      </w:r>
+      <w:proofErr w:type="spellEnd"/>
+      <w:r>
+        <w:rPr>
+          <w:rFonts w:ascii="Times New Roman" w:eastAsia="Times New Roman" w:hAnsi="Times New Roman" w:cs="Times New Roman"/>
+          <w:sz w:val="28"/>
+        </w:rPr>
+        <w:t xml:space="preserve"> szekcióban található a megtanult képességek, amik mind fizikális támadások, ezek mind időről időre használható, avagy megadott körök után lehet használni. Egy </w:t>
+      </w:r>
+      <w:proofErr w:type="spellStart"/>
+      <w:r>
+        <w:rPr>
+          <w:rFonts w:ascii="Times New Roman" w:eastAsia="Times New Roman" w:hAnsi="Times New Roman" w:cs="Times New Roman"/>
+          <w:sz w:val="28"/>
+        </w:rPr>
+        <w:t>Skill</w:t>
+      </w:r>
+      <w:proofErr w:type="spellEnd"/>
+      <w:r>
+        <w:rPr>
+          <w:rFonts w:ascii="Times New Roman" w:eastAsia="Times New Roman" w:hAnsi="Times New Roman" w:cs="Times New Roman"/>
+          <w:sz w:val="28"/>
+        </w:rPr>
+        <w:t xml:space="preserve"> az alap támadáshoz képest csak hozzáadja a saját </w:t>
+      </w:r>
+      <w:proofErr w:type="spellStart"/>
+      <w:r>
+        <w:rPr>
+          <w:rFonts w:ascii="Times New Roman" w:eastAsia="Times New Roman" w:hAnsi="Times New Roman" w:cs="Times New Roman"/>
+          <w:sz w:val="28"/>
+        </w:rPr>
+        <w:t>special</w:t>
+      </w:r>
+      <w:proofErr w:type="spellEnd"/>
+      <w:r>
+        <w:rPr>
+          <w:rFonts w:ascii="Times New Roman" w:eastAsia="Times New Roman" w:hAnsi="Times New Roman" w:cs="Times New Roman"/>
+          <w:sz w:val="28"/>
+        </w:rPr>
+        <w:t xml:space="preserve"> </w:t>
+      </w:r>
+      <w:proofErr w:type="spellStart"/>
+      <w:r>
+        <w:rPr>
+          <w:rFonts w:ascii="Times New Roman" w:eastAsia="Times New Roman" w:hAnsi="Times New Roman" w:cs="Times New Roman"/>
+          <w:sz w:val="28"/>
+        </w:rPr>
+        <w:t>effect</w:t>
+      </w:r>
+      <w:proofErr w:type="spellEnd"/>
+      <w:r>
+        <w:rPr>
+          <w:rFonts w:ascii="Times New Roman" w:eastAsia="Times New Roman" w:hAnsi="Times New Roman" w:cs="Times New Roman"/>
+          <w:sz w:val="28"/>
+        </w:rPr>
+        <w:t xml:space="preserve">-ét támadási akcióhoz. Nem minden </w:t>
+      </w:r>
+      <w:proofErr w:type="spellStart"/>
+      <w:r>
+        <w:rPr>
+          <w:rFonts w:ascii="Times New Roman" w:eastAsia="Times New Roman" w:hAnsi="Times New Roman" w:cs="Times New Roman"/>
+          <w:sz w:val="28"/>
+        </w:rPr>
+        <w:t>Skill</w:t>
+      </w:r>
+      <w:proofErr w:type="spellEnd"/>
+      <w:r>
+        <w:rPr>
+          <w:rFonts w:ascii="Times New Roman" w:eastAsia="Times New Roman" w:hAnsi="Times New Roman" w:cs="Times New Roman"/>
+          <w:sz w:val="28"/>
+        </w:rPr>
+        <w:t xml:space="preserve"> használható közelharci fegyverrel és fordítva is igaz távolságharcra. A </w:t>
+      </w:r>
+      <w:proofErr w:type="spellStart"/>
+      <w:r>
+        <w:rPr>
+          <w:rFonts w:ascii="Times New Roman" w:eastAsia="Times New Roman" w:hAnsi="Times New Roman" w:cs="Times New Roman"/>
+          <w:sz w:val="28"/>
+        </w:rPr>
+        <w:t>Magic</w:t>
+      </w:r>
+      <w:proofErr w:type="spellEnd"/>
+      <w:r>
+        <w:rPr>
+          <w:rFonts w:ascii="Times New Roman" w:eastAsia="Times New Roman" w:hAnsi="Times New Roman" w:cs="Times New Roman"/>
+          <w:sz w:val="28"/>
+        </w:rPr>
+        <w:t xml:space="preserve"> az utolsó szekció ezek mágikus sebzést használnak és a karakter MP-</w:t>
+      </w:r>
+      <w:proofErr w:type="spellStart"/>
+      <w:r>
+        <w:rPr>
+          <w:rFonts w:ascii="Times New Roman" w:eastAsia="Times New Roman" w:hAnsi="Times New Roman" w:cs="Times New Roman"/>
+          <w:sz w:val="28"/>
+        </w:rPr>
+        <w:t>jétől</w:t>
+      </w:r>
+      <w:proofErr w:type="spellEnd"/>
+      <w:r>
+        <w:rPr>
+          <w:rFonts w:ascii="Times New Roman" w:eastAsia="Times New Roman" w:hAnsi="Times New Roman" w:cs="Times New Roman"/>
+          <w:sz w:val="28"/>
+        </w:rPr>
+        <w:t xml:space="preserve"> függ használhatósága, mert két egymást követő körben is használhatók, ám nagyon erős hatással rendelkező </w:t>
+      </w:r>
+      <w:proofErr w:type="spellStart"/>
+      <w:r>
+        <w:rPr>
+          <w:rFonts w:ascii="Times New Roman" w:eastAsia="Times New Roman" w:hAnsi="Times New Roman" w:cs="Times New Roman"/>
+          <w:sz w:val="28"/>
+        </w:rPr>
+        <w:t>Magic-et</w:t>
+      </w:r>
+      <w:proofErr w:type="spellEnd"/>
+      <w:r>
+        <w:rPr>
+          <w:rFonts w:ascii="Times New Roman" w:eastAsia="Times New Roman" w:hAnsi="Times New Roman" w:cs="Times New Roman"/>
+          <w:sz w:val="28"/>
+        </w:rPr>
+        <w:t xml:space="preserve"> is megadott körök után lehet használni újra, sőt van olyan, amit csak megadott alkalommal lehet használni egy harcban vagy akár egy </w:t>
+      </w:r>
+      <w:proofErr w:type="spellStart"/>
+      <w:r>
+        <w:rPr>
+          <w:rFonts w:ascii="Times New Roman" w:eastAsia="Times New Roman" w:hAnsi="Times New Roman" w:cs="Times New Roman"/>
+          <w:sz w:val="28"/>
+        </w:rPr>
+        <w:t>dungeon</w:t>
+      </w:r>
+      <w:proofErr w:type="spellEnd"/>
+      <w:r>
+        <w:rPr>
+          <w:rFonts w:ascii="Times New Roman" w:eastAsia="Times New Roman" w:hAnsi="Times New Roman" w:cs="Times New Roman"/>
+          <w:sz w:val="28"/>
+        </w:rPr>
+        <w:t xml:space="preserve"> felfedezése alatt.</w:t>
       </w:r>
     </w:p>
     <w:p>
@@ -2440,7 +4859,71 @@
           <w:rFonts w:ascii="Times New Roman" w:eastAsia="Times New Roman" w:hAnsi="Times New Roman" w:cs="Times New Roman"/>
           <w:sz w:val="28"/>
         </w:rPr>
-        <w:t xml:space="preserve"> Az alap támadás és Skill esetén a fegyver választás után és a Magic esetén a mágia kiválasztása után látható kit tud a fegyver vagy mágia elérni. Vannak támadások, amik több célpontot is megtudnak célozni és van olyan is ami random célpontot céloz meg. Közelharci fegyverek némelyik Skill és Magic nem képes a hátul lévő ellenfeleket megtámadni, de fegyverekre van kivétel és ha már nincs senki elől csak hátul akkor automatikusan képesek a hátulsó vonalat is megtámadni. Ez fordítva is igaz néhány esetben a távolságharci támadásokra.</w:t>
+        <w:t xml:space="preserve"> Az alap támadás és </w:t>
+      </w:r>
+      <w:proofErr w:type="spellStart"/>
+      <w:r>
+        <w:rPr>
+          <w:rFonts w:ascii="Times New Roman" w:eastAsia="Times New Roman" w:hAnsi="Times New Roman" w:cs="Times New Roman"/>
+          <w:sz w:val="28"/>
+        </w:rPr>
+        <w:t>Skill</w:t>
+      </w:r>
+      <w:proofErr w:type="spellEnd"/>
+      <w:r>
+        <w:rPr>
+          <w:rFonts w:ascii="Times New Roman" w:eastAsia="Times New Roman" w:hAnsi="Times New Roman" w:cs="Times New Roman"/>
+          <w:sz w:val="28"/>
+        </w:rPr>
+        <w:t xml:space="preserve"> esetén a fegyver választás után és a </w:t>
+      </w:r>
+      <w:proofErr w:type="spellStart"/>
+      <w:r>
+        <w:rPr>
+          <w:rFonts w:ascii="Times New Roman" w:eastAsia="Times New Roman" w:hAnsi="Times New Roman" w:cs="Times New Roman"/>
+          <w:sz w:val="28"/>
+        </w:rPr>
+        <w:t>Magic</w:t>
+      </w:r>
+      <w:proofErr w:type="spellEnd"/>
+      <w:r>
+        <w:rPr>
+          <w:rFonts w:ascii="Times New Roman" w:eastAsia="Times New Roman" w:hAnsi="Times New Roman" w:cs="Times New Roman"/>
+          <w:sz w:val="28"/>
+        </w:rPr>
+        <w:t xml:space="preserve"> esetén a mágia kiválasztása után látható kit tud a fegyver vagy mágia elérni. Vannak támadások, amik több célpontot is megtudnak célozni és van olyan is ami random célpontot céloz meg. Közelharci fegyverek némelyik </w:t>
+      </w:r>
+      <w:proofErr w:type="spellStart"/>
+      <w:r>
+        <w:rPr>
+          <w:rFonts w:ascii="Times New Roman" w:eastAsia="Times New Roman" w:hAnsi="Times New Roman" w:cs="Times New Roman"/>
+          <w:sz w:val="28"/>
+        </w:rPr>
+        <w:t>Skill</w:t>
+      </w:r>
+      <w:proofErr w:type="spellEnd"/>
+      <w:r>
+        <w:rPr>
+          <w:rFonts w:ascii="Times New Roman" w:eastAsia="Times New Roman" w:hAnsi="Times New Roman" w:cs="Times New Roman"/>
+          <w:sz w:val="28"/>
+        </w:rPr>
+        <w:t xml:space="preserve"> és </w:t>
+      </w:r>
+      <w:proofErr w:type="spellStart"/>
+      <w:r>
+        <w:rPr>
+          <w:rFonts w:ascii="Times New Roman" w:eastAsia="Times New Roman" w:hAnsi="Times New Roman" w:cs="Times New Roman"/>
+          <w:sz w:val="28"/>
+        </w:rPr>
+        <w:t>Magic</w:t>
+      </w:r>
+      <w:proofErr w:type="spellEnd"/>
+      <w:r>
+        <w:rPr>
+          <w:rFonts w:ascii="Times New Roman" w:eastAsia="Times New Roman" w:hAnsi="Times New Roman" w:cs="Times New Roman"/>
+          <w:sz w:val="28"/>
+        </w:rPr>
+        <w:t xml:space="preserve"> nem képes a hátul lévő ellenfeleket megtámadni, de fegyverekre van kivétel és ha már nincs senki elől csak hátul akkor automatikusan képesek a hátulsó vonalat is megtámadni. Ez fordítva is igaz néhány esetben a távolságharci támadásokra.</w:t>
       </w:r>
     </w:p>
     <w:p>
@@ -2472,7 +4955,23 @@
           <w:rFonts w:ascii="Times New Roman" w:eastAsia="Times New Roman" w:hAnsi="Times New Roman" w:cs="Times New Roman"/>
           <w:sz w:val="28"/>
         </w:rPr>
-        <w:t xml:space="preserve"> A védekezéssel három dolgot lehet csinálni: védekezés, visszatámadás(counter), elkerülés. A védekezéssel lehet egy fix mennyiséget (ami a szinttől függ) a beérkező sebzésből csökkenteni. A visszatámadás is védekezik, de ez kevesebb védelemmel jár, de cserébe extra sebzést lehet kiosztani egy ellenségnek, akinek több védelme van a játékos cselekedetekor. Az elkerülés elkerülheti a beérkező sebzést, de ez nem garantált és van olyan támadás, ami ignorálja ezt és akár a többi védekezés módot.</w:t>
+        <w:t xml:space="preserve"> A védekezéssel három dolgot lehet csinálni: védekezés, visszatámadás(</w:t>
+      </w:r>
+      <w:proofErr w:type="spellStart"/>
+      <w:r>
+        <w:rPr>
+          <w:rFonts w:ascii="Times New Roman" w:eastAsia="Times New Roman" w:hAnsi="Times New Roman" w:cs="Times New Roman"/>
+          <w:sz w:val="28"/>
+        </w:rPr>
+        <w:t>counter</w:t>
+      </w:r>
+      <w:proofErr w:type="spellEnd"/>
+      <w:r>
+        <w:rPr>
+          <w:rFonts w:ascii="Times New Roman" w:eastAsia="Times New Roman" w:hAnsi="Times New Roman" w:cs="Times New Roman"/>
+          <w:sz w:val="28"/>
+        </w:rPr>
+        <w:t>), elkerülés. A védekezéssel lehet egy fix mennyiséget (ami a szinttől függ) a beérkező sebzésből csökkenteni. A visszatámadás is védekezik, de ez kevesebb védelemmel jár, de cserébe extra sebzést lehet kiosztani egy ellenségnek, akinek több védelme van a játékos cselekedetekor. Az elkerülés elkerülheti a beérkező sebzést, de ez nem garantált és van olyan támadás, ami ignorálja ezt és akár a többi védekezés módot.</w:t>
       </w:r>
     </w:p>
     <w:p>
@@ -2490,20 +4989,78 @@
           <w:u w:val="single"/>
         </w:rPr>
       </w:pPr>
+      <w:proofErr w:type="spellStart"/>
       <w:r>
         <w:rPr>
           <w:rFonts w:ascii="Times New Roman" w:eastAsia="Times New Roman" w:hAnsi="Times New Roman" w:cs="Times New Roman"/>
           <w:sz w:val="28"/>
           <w:u w:val="single"/>
         </w:rPr>
-        <w:t>Inventory:</w:t>
-      </w:r>
-      <w:r>
-        <w:rPr>
-          <w:rFonts w:ascii="Times New Roman" w:eastAsia="Times New Roman" w:hAnsi="Times New Roman" w:cs="Times New Roman"/>
-          <w:sz w:val="28"/>
-        </w:rPr>
-        <w:t xml:space="preserve"> Az inventory-ban harc közben fel lehet használni harcra hasznos tárgyakat legyen ez sértő (bomba, dobó kés), gyógyító (healing potion) vagy erősítő/gyengítő (erősítő/gyengítő bájital/tekercs). Sértő és gyengítő tárgyak támadásként működnek és a gyógyító és erősítő tárgyak meg segítésként működik.</w:t>
+        <w:t>Inventory</w:t>
+      </w:r>
+      <w:proofErr w:type="spellEnd"/>
+      <w:r>
+        <w:rPr>
+          <w:rFonts w:ascii="Times New Roman" w:eastAsia="Times New Roman" w:hAnsi="Times New Roman" w:cs="Times New Roman"/>
+          <w:sz w:val="28"/>
+          <w:u w:val="single"/>
+        </w:rPr>
+        <w:t>:</w:t>
+      </w:r>
+      <w:r>
+        <w:rPr>
+          <w:rFonts w:ascii="Times New Roman" w:eastAsia="Times New Roman" w:hAnsi="Times New Roman" w:cs="Times New Roman"/>
+          <w:sz w:val="28"/>
+        </w:rPr>
+        <w:t xml:space="preserve"> Az </w:t>
+      </w:r>
+      <w:proofErr w:type="spellStart"/>
+      <w:r>
+        <w:rPr>
+          <w:rFonts w:ascii="Times New Roman" w:eastAsia="Times New Roman" w:hAnsi="Times New Roman" w:cs="Times New Roman"/>
+          <w:sz w:val="28"/>
+        </w:rPr>
+        <w:t>inventory</w:t>
+      </w:r>
+      <w:proofErr w:type="spellEnd"/>
+      <w:r>
+        <w:rPr>
+          <w:rFonts w:ascii="Times New Roman" w:eastAsia="Times New Roman" w:hAnsi="Times New Roman" w:cs="Times New Roman"/>
+          <w:sz w:val="28"/>
+        </w:rPr>
+        <w:t>-ban harc közben fel lehet használni harcra hasznos tárgyakat legyen ez sértő (bomba, dobó kés), gyógyító (</w:t>
+      </w:r>
+      <w:proofErr w:type="spellStart"/>
+      <w:r>
+        <w:rPr>
+          <w:rFonts w:ascii="Times New Roman" w:eastAsia="Times New Roman" w:hAnsi="Times New Roman" w:cs="Times New Roman"/>
+          <w:sz w:val="28"/>
+        </w:rPr>
+        <w:t>healing</w:t>
+      </w:r>
+      <w:proofErr w:type="spellEnd"/>
+      <w:r>
+        <w:rPr>
+          <w:rFonts w:ascii="Times New Roman" w:eastAsia="Times New Roman" w:hAnsi="Times New Roman" w:cs="Times New Roman"/>
+          <w:sz w:val="28"/>
+        </w:rPr>
+        <w:t xml:space="preserve"> </w:t>
+      </w:r>
+      <w:proofErr w:type="spellStart"/>
+      <w:r>
+        <w:rPr>
+          <w:rFonts w:ascii="Times New Roman" w:eastAsia="Times New Roman" w:hAnsi="Times New Roman" w:cs="Times New Roman"/>
+          <w:sz w:val="28"/>
+        </w:rPr>
+        <w:t>potion</w:t>
+      </w:r>
+      <w:proofErr w:type="spellEnd"/>
+      <w:r>
+        <w:rPr>
+          <w:rFonts w:ascii="Times New Roman" w:eastAsia="Times New Roman" w:hAnsi="Times New Roman" w:cs="Times New Roman"/>
+          <w:sz w:val="28"/>
+        </w:rPr>
+        <w:t>) vagy erősítő/gyengítő (erősítő/gyengítő bájital/tekercs). Sértő és gyengítő tárgyak támadásként működnek és a gyógyító és erősítő tárgyak meg segítésként működik.</w:t>
       </w:r>
     </w:p>
     <w:p>
@@ -2534,7 +5091,39 @@
           <w:rFonts w:ascii="Times New Roman" w:eastAsia="Times New Roman" w:hAnsi="Times New Roman" w:cs="Times New Roman"/>
           <w:sz w:val="28"/>
         </w:rPr>
-        <w:t xml:space="preserve"> A segítések a támadáson belül van a Skill és Magic szekciókban. Ezek a cselekedetek a játékos csapatát célozzák meg gyógyításokkal, erősítésekkel (Buff) és tisztításokkal (levesz egy vagy több Debuff-ot a karakter vagy karakterekről). Ám vannak olyan segítések, amik extra támadásokat is okozhatnak.</w:t>
+        <w:t xml:space="preserve"> A segítések a támadáson belül van a </w:t>
+      </w:r>
+      <w:proofErr w:type="spellStart"/>
+      <w:r>
+        <w:rPr>
+          <w:rFonts w:ascii="Times New Roman" w:eastAsia="Times New Roman" w:hAnsi="Times New Roman" w:cs="Times New Roman"/>
+          <w:sz w:val="28"/>
+        </w:rPr>
+        <w:t>Skill</w:t>
+      </w:r>
+      <w:proofErr w:type="spellEnd"/>
+      <w:r>
+        <w:rPr>
+          <w:rFonts w:ascii="Times New Roman" w:eastAsia="Times New Roman" w:hAnsi="Times New Roman" w:cs="Times New Roman"/>
+          <w:sz w:val="28"/>
+        </w:rPr>
+        <w:t xml:space="preserve"> és </w:t>
+      </w:r>
+      <w:proofErr w:type="spellStart"/>
+      <w:r>
+        <w:rPr>
+          <w:rFonts w:ascii="Times New Roman" w:eastAsia="Times New Roman" w:hAnsi="Times New Roman" w:cs="Times New Roman"/>
+          <w:sz w:val="28"/>
+        </w:rPr>
+        <w:t>Magic</w:t>
+      </w:r>
+      <w:proofErr w:type="spellEnd"/>
+      <w:r>
+        <w:rPr>
+          <w:rFonts w:ascii="Times New Roman" w:eastAsia="Times New Roman" w:hAnsi="Times New Roman" w:cs="Times New Roman"/>
+          <w:sz w:val="28"/>
+        </w:rPr>
+        <w:t xml:space="preserve"> szekciókban. Ezek a cselekedetek a játékos csapatát célozzák meg gyógyításokkal, erősítésekkel (Buff) és tisztításokkal (levesz egy vagy több Debuff-ot a karakter vagy karakterekről). Ám vannak olyan segítések, amik extra támadásokat is okozhatnak.</w:t>
       </w:r>
     </w:p>
     <w:p>
@@ -2565,7 +5154,23 @@
           <w:rFonts w:ascii="Times New Roman" w:eastAsia="Times New Roman" w:hAnsi="Times New Roman" w:cs="Times New Roman"/>
           <w:sz w:val="28"/>
         </w:rPr>
-        <w:t xml:space="preserve"> A szörnyek random választásokkal cselekednek, de vannak különböző változatai ennek, amik tudnak fix cselekedés fajtát használni és megadott ellenséget célozni. A főbb ellenségek, akik ilyen irányított választásokkal rendelkeznek a boss és elit kategóriába esnek, de nem csak ezek a szörnyek rendelkeznek ezzel a logikával. Például támogató és gyógyító szörnyek nagyobb eséllyel fognak mágiát és ezen belül támogató és gyógyító mágiát használni megadott helyzetekben.</w:t>
+        <w:t xml:space="preserve"> A szörnyek random választásokkal cselekednek, de vannak különböző változatai ennek, amik tudnak fix cselekedés fajtát használni és megadott ellenséget célozni. A főbb ellenségek, akik ilyen irányított választásokkal rendelkeznek a </w:t>
+      </w:r>
+      <w:proofErr w:type="spellStart"/>
+      <w:r>
+        <w:rPr>
+          <w:rFonts w:ascii="Times New Roman" w:eastAsia="Times New Roman" w:hAnsi="Times New Roman" w:cs="Times New Roman"/>
+          <w:sz w:val="28"/>
+        </w:rPr>
+        <w:t>boss</w:t>
+      </w:r>
+      <w:proofErr w:type="spellEnd"/>
+      <w:r>
+        <w:rPr>
+          <w:rFonts w:ascii="Times New Roman" w:eastAsia="Times New Roman" w:hAnsi="Times New Roman" w:cs="Times New Roman"/>
+          <w:sz w:val="28"/>
+        </w:rPr>
+        <w:t xml:space="preserve"> és elit kategóriába esnek, de nem csak ezek a szörnyek rendelkeznek ezzel a logikával. Például támogató és gyógyító szörnyek nagyobb eséllyel fognak mágiát és ezen belül támogató és gyógyító mágiát használni megadott helyzetekben.</w:t>
       </w:r>
     </w:p>
     <w:p>
@@ -2680,11 +5285,11 @@
         </w:rPr>
       </w:pPr>
       <w:r>
-        <w:object w:dxaOrig="3107" w:dyaOrig="3107">
-          <v:rect id="rectole0000000000" o:spid="_x0000_i1025" style="width:155.4pt;height:155.4pt" o:ole="" o:preferrelative="t" stroked="f">
+        <w:object w:dxaOrig="3107" w:dyaOrig="3107" w14:anchorId="41037FC0">
+          <v:rect id="rectole0000000000" o:spid="_x0000_i1025" style="width:155.25pt;height:155.25pt" o:ole="" o:preferrelative="t" stroked="f">
             <v:imagedata r:id="rId7" o:title=""/>
           </v:rect>
-          <o:OLEObject Type="Embed" ProgID="StaticMetafile" ShapeID="rectole0000000000" DrawAspect="Content" ObjectID="_1805543590" r:id="rId8"/>
+          <o:OLEObject Type="Embed" ProgID="StaticMetafile" ShapeID="rectole0000000000" DrawAspect="Content" ObjectID="_1805648776" r:id="rId8"/>
         </w:object>
       </w:r>
       <w:r>
@@ -2702,11 +5307,11 @@
         <w:t xml:space="preserve">  </w:t>
       </w:r>
       <w:r>
-        <w:object w:dxaOrig="3888" w:dyaOrig="3888">
-          <v:rect id="rectole0000000001" o:spid="_x0000_i1026" style="width:194.4pt;height:194.4pt" o:ole="" o:preferrelative="t" stroked="f">
+        <w:object w:dxaOrig="3888" w:dyaOrig="3888" w14:anchorId="3E48BB3F">
+          <v:rect id="rectole0000000001" o:spid="_x0000_i1026" style="width:194.25pt;height:194.25pt" o:ole="" o:preferrelative="t" stroked="f">
             <v:imagedata r:id="rId9" o:title=""/>
           </v:rect>
-          <o:OLEObject Type="Embed" ProgID="StaticMetafile" ShapeID="rectole0000000001" DrawAspect="Content" ObjectID="_1805543591" r:id="rId10"/>
+          <o:OLEObject Type="Embed" ProgID="StaticMetafile" ShapeID="rectole0000000001" DrawAspect="Content" ObjectID="_1805648777" r:id="rId10"/>
         </w:object>
       </w:r>
     </w:p>
@@ -2841,7 +5446,25 @@
           <w:sz w:val="24"/>
         </w:rPr>
         <w:lastRenderedPageBreak/>
-        <w:t>Ugyanakkor kerüld a laza stílust: rövidítések, smilie-k, szleng kizárva.</w:t>
+        <w:t xml:space="preserve">Ugyanakkor kerüld a laza stílust: rövidítések, </w:t>
+      </w:r>
+      <w:proofErr w:type="spellStart"/>
+      <w:r>
+        <w:rPr>
+          <w:rFonts w:ascii="Times New Roman" w:eastAsia="Times New Roman" w:hAnsi="Times New Roman" w:cs="Times New Roman"/>
+          <w:color w:val="FF0000"/>
+          <w:sz w:val="24"/>
+        </w:rPr>
+        <w:t>smilie</w:t>
+      </w:r>
+      <w:proofErr w:type="spellEnd"/>
+      <w:r>
+        <w:rPr>
+          <w:rFonts w:ascii="Times New Roman" w:eastAsia="Times New Roman" w:hAnsi="Times New Roman" w:cs="Times New Roman"/>
+          <w:color w:val="FF0000"/>
+          <w:sz w:val="24"/>
+        </w:rPr>
+        <w:t>-k, szleng kizárva.</w:t>
       </w:r>
     </w:p>
     <w:p>
@@ -2864,7 +5487,25 @@
           <w:color w:val="FF0000"/>
           <w:sz w:val="24"/>
         </w:rPr>
-        <w:t xml:space="preserve">Alkalmazz ábrákat, screenshot-okat, de a ne legyen túlzott a képek aránya a szöveghez képest. Kb. 2-3 oldalanként egy ábra megfelelő. </w:t>
+        <w:t xml:space="preserve">Alkalmazz ábrákat, </w:t>
+      </w:r>
+      <w:proofErr w:type="spellStart"/>
+      <w:r>
+        <w:rPr>
+          <w:rFonts w:ascii="Times New Roman" w:eastAsia="Times New Roman" w:hAnsi="Times New Roman" w:cs="Times New Roman"/>
+          <w:color w:val="FF0000"/>
+          <w:sz w:val="24"/>
+        </w:rPr>
+        <w:t>screenshot</w:t>
+      </w:r>
+      <w:proofErr w:type="spellEnd"/>
+      <w:r>
+        <w:rPr>
+          <w:rFonts w:ascii="Times New Roman" w:eastAsia="Times New Roman" w:hAnsi="Times New Roman" w:cs="Times New Roman"/>
+          <w:color w:val="FF0000"/>
+          <w:sz w:val="24"/>
+        </w:rPr>
+        <w:t xml:space="preserve">-okat, de a ne legyen túlzott a képek aránya a szöveghez képest. Kb. 2-3 oldalanként egy ábra megfelelő. </w:t>
       </w:r>
     </w:p>
     <w:p>
@@ -2994,13 +5635,31 @@
           <w:u w:val="single"/>
         </w:rPr>
       </w:pPr>
-      <w:r>
-        <w:rPr>
-          <w:rFonts w:ascii="Times New Roman" w:eastAsia="Times New Roman" w:hAnsi="Times New Roman" w:cs="Times New Roman"/>
-          <w:sz w:val="28"/>
-        </w:rPr>
-        <w:t>MySQL Workbench</w:t>
-      </w:r>
+      <w:proofErr w:type="spellStart"/>
+      <w:r>
+        <w:rPr>
+          <w:rFonts w:ascii="Times New Roman" w:eastAsia="Times New Roman" w:hAnsi="Times New Roman" w:cs="Times New Roman"/>
+          <w:sz w:val="28"/>
+        </w:rPr>
+        <w:t>MySQL</w:t>
+      </w:r>
+      <w:proofErr w:type="spellEnd"/>
+      <w:r>
+        <w:rPr>
+          <w:rFonts w:ascii="Times New Roman" w:eastAsia="Times New Roman" w:hAnsi="Times New Roman" w:cs="Times New Roman"/>
+          <w:sz w:val="28"/>
+        </w:rPr>
+        <w:t xml:space="preserve"> </w:t>
+      </w:r>
+      <w:proofErr w:type="spellStart"/>
+      <w:r>
+        <w:rPr>
+          <w:rFonts w:ascii="Times New Roman" w:eastAsia="Times New Roman" w:hAnsi="Times New Roman" w:cs="Times New Roman"/>
+          <w:sz w:val="28"/>
+        </w:rPr>
+        <w:t>Workbench</w:t>
+      </w:r>
+      <w:proofErr w:type="spellEnd"/>
     </w:p>
     <w:p>
       <w:pPr>
@@ -3043,7 +5702,39 @@
           <w:rFonts w:ascii="Times New Roman" w:eastAsia="Times New Roman" w:hAnsi="Times New Roman" w:cs="Times New Roman"/>
           <w:sz w:val="28"/>
         </w:rPr>
-        <w:t>Visual Studio Code/2022</w:t>
+        <w:t xml:space="preserve">Visual </w:t>
+      </w:r>
+      <w:proofErr w:type="spellStart"/>
+      <w:r>
+        <w:rPr>
+          <w:rFonts w:ascii="Times New Roman" w:eastAsia="Times New Roman" w:hAnsi="Times New Roman" w:cs="Times New Roman"/>
+          <w:sz w:val="28"/>
+        </w:rPr>
+        <w:t>Studio</w:t>
+      </w:r>
+      <w:proofErr w:type="spellEnd"/>
+      <w:r>
+        <w:rPr>
+          <w:rFonts w:ascii="Times New Roman" w:eastAsia="Times New Roman" w:hAnsi="Times New Roman" w:cs="Times New Roman"/>
+          <w:sz w:val="28"/>
+        </w:rPr>
+        <w:t xml:space="preserve"> </w:t>
+      </w:r>
+      <w:proofErr w:type="spellStart"/>
+      <w:r>
+        <w:rPr>
+          <w:rFonts w:ascii="Times New Roman" w:eastAsia="Times New Roman" w:hAnsi="Times New Roman" w:cs="Times New Roman"/>
+          <w:sz w:val="28"/>
+        </w:rPr>
+        <w:t>Code</w:t>
+      </w:r>
+      <w:proofErr w:type="spellEnd"/>
+      <w:r>
+        <w:rPr>
+          <w:rFonts w:ascii="Times New Roman" w:eastAsia="Times New Roman" w:hAnsi="Times New Roman" w:cs="Times New Roman"/>
+          <w:sz w:val="28"/>
+        </w:rPr>
+        <w:t>/2022</w:t>
       </w:r>
     </w:p>
     <w:p>
@@ -3060,13 +5751,31 @@
           <w:u w:val="single"/>
         </w:rPr>
       </w:pPr>
-      <w:r>
-        <w:rPr>
-          <w:rFonts w:ascii="Times New Roman" w:eastAsia="Times New Roman" w:hAnsi="Times New Roman" w:cs="Times New Roman"/>
-          <w:sz w:val="28"/>
-        </w:rPr>
-        <w:t>Power Point</w:t>
-      </w:r>
+      <w:proofErr w:type="spellStart"/>
+      <w:r>
+        <w:rPr>
+          <w:rFonts w:ascii="Times New Roman" w:eastAsia="Times New Roman" w:hAnsi="Times New Roman" w:cs="Times New Roman"/>
+          <w:sz w:val="28"/>
+        </w:rPr>
+        <w:t>Power</w:t>
+      </w:r>
+      <w:proofErr w:type="spellEnd"/>
+      <w:r>
+        <w:rPr>
+          <w:rFonts w:ascii="Times New Roman" w:eastAsia="Times New Roman" w:hAnsi="Times New Roman" w:cs="Times New Roman"/>
+          <w:sz w:val="28"/>
+        </w:rPr>
+        <w:t xml:space="preserve"> </w:t>
+      </w:r>
+      <w:proofErr w:type="spellStart"/>
+      <w:r>
+        <w:rPr>
+          <w:rFonts w:ascii="Times New Roman" w:eastAsia="Times New Roman" w:hAnsi="Times New Roman" w:cs="Times New Roman"/>
+          <w:sz w:val="28"/>
+        </w:rPr>
+        <w:t>Point</w:t>
+      </w:r>
+      <w:proofErr w:type="spellEnd"/>
     </w:p>
     <w:p>
       <w:pPr>
@@ -3167,6 +5876,7 @@
           <w:u w:val="single"/>
         </w:rPr>
       </w:pPr>
+      <w:proofErr w:type="spellStart"/>
       <w:r>
         <w:rPr>
           <w:rFonts w:ascii="Times New Roman" w:eastAsia="Times New Roman" w:hAnsi="Times New Roman" w:cs="Times New Roman"/>
@@ -3174,6 +5884,7 @@
         </w:rPr>
         <w:t>MySQL</w:t>
       </w:r>
+      <w:proofErr w:type="spellEnd"/>
     </w:p>
     <w:p>
       <w:pPr>
@@ -3295,12 +6006,21 @@
           <w:u w:val="single"/>
         </w:rPr>
       </w:pPr>
-      <w:r>
-        <w:rPr>
-          <w:rFonts w:ascii="Times New Roman" w:eastAsia="Times New Roman" w:hAnsi="Times New Roman" w:cs="Times New Roman"/>
-          <w:sz w:val="28"/>
-        </w:rPr>
-        <w:t>MySQL. Data</w:t>
+      <w:proofErr w:type="spellStart"/>
+      <w:r>
+        <w:rPr>
+          <w:rFonts w:ascii="Times New Roman" w:eastAsia="Times New Roman" w:hAnsi="Times New Roman" w:cs="Times New Roman"/>
+          <w:sz w:val="28"/>
+        </w:rPr>
+        <w:t>MySQL</w:t>
+      </w:r>
+      <w:proofErr w:type="spellEnd"/>
+      <w:r>
+        <w:rPr>
+          <w:rFonts w:ascii="Times New Roman" w:eastAsia="Times New Roman" w:hAnsi="Times New Roman" w:cs="Times New Roman"/>
+          <w:sz w:val="28"/>
+        </w:rPr>
+        <w:t>. Data</w:t>
       </w:r>
     </w:p>
     <w:p>
@@ -3573,7 +6293,43 @@
           <w:color w:val="FF0000"/>
           <w:sz w:val="24"/>
         </w:rPr>
-        <w:t xml:space="preserve"> Az algoritmizálható részek leírása valamilyen algoritmus-leíró eszközzel (struktogram, pszeudo-kód, esetleg UML aktivitás-diagram) Ajánlott terjedelem: a feladat jellegétől függően 2-5 oldal. 5. Forráskód </w:t>
+        <w:t> Az algoritmizálható részek leírása valamilyen algoritmus-leíró eszközzel (</w:t>
+      </w:r>
+      <w:proofErr w:type="spellStart"/>
+      <w:r>
+        <w:rPr>
+          <w:rFonts w:ascii="Times New Roman" w:eastAsia="Times New Roman" w:hAnsi="Times New Roman" w:cs="Times New Roman"/>
+          <w:color w:val="FF0000"/>
+          <w:sz w:val="24"/>
+        </w:rPr>
+        <w:t>struktogram</w:t>
+      </w:r>
+      <w:proofErr w:type="spellEnd"/>
+      <w:r>
+        <w:rPr>
+          <w:rFonts w:ascii="Times New Roman" w:eastAsia="Times New Roman" w:hAnsi="Times New Roman" w:cs="Times New Roman"/>
+          <w:color w:val="FF0000"/>
+          <w:sz w:val="24"/>
+        </w:rPr>
+        <w:t xml:space="preserve">, </w:t>
+      </w:r>
+      <w:proofErr w:type="spellStart"/>
+      <w:r>
+        <w:rPr>
+          <w:rFonts w:ascii="Times New Roman" w:eastAsia="Times New Roman" w:hAnsi="Times New Roman" w:cs="Times New Roman"/>
+          <w:color w:val="FF0000"/>
+          <w:sz w:val="24"/>
+        </w:rPr>
+        <w:t>pszeudo</w:t>
+      </w:r>
+      <w:proofErr w:type="spellEnd"/>
+      <w:r>
+        <w:rPr>
+          <w:rFonts w:ascii="Times New Roman" w:eastAsia="Times New Roman" w:hAnsi="Times New Roman" w:cs="Times New Roman"/>
+          <w:color w:val="FF0000"/>
+          <w:sz w:val="24"/>
+        </w:rPr>
+        <w:t xml:space="preserve">-kód, esetleg UML aktivitás-diagram) Ajánlott terjedelem: a feladat jellegétől függően 2-5 oldal. 5. Forráskód </w:t>
       </w:r>
       <w:r>
         <w:rPr>
@@ -3670,13 +6426,13 @@
         <w:tblLook w:val="04A0" w:firstRow="1" w:lastRow="0" w:firstColumn="1" w:lastColumn="0" w:noHBand="0" w:noVBand="1"/>
       </w:tblPr>
       <w:tblGrid>
-        <w:gridCol w:w="1722"/>
-        <w:gridCol w:w="1823"/>
-        <w:gridCol w:w="1984"/>
-        <w:gridCol w:w="1985"/>
-        <w:gridCol w:w="2551"/>
-        <w:gridCol w:w="2552"/>
-        <w:gridCol w:w="2693"/>
+        <w:gridCol w:w="1716"/>
+        <w:gridCol w:w="1820"/>
+        <w:gridCol w:w="2038"/>
+        <w:gridCol w:w="1980"/>
+        <w:gridCol w:w="2541"/>
+        <w:gridCol w:w="2538"/>
+        <w:gridCol w:w="2677"/>
       </w:tblGrid>
       <w:tr>
         <w:trPr>
@@ -4189,8 +6945,17 @@
                 <w:rFonts w:ascii="Times New Roman" w:eastAsia="Times New Roman" w:hAnsi="Times New Roman" w:cs="Times New Roman"/>
                 <w:sz w:val="24"/>
               </w:rPr>
-              <w:t>Mentés insertálása</w:t>
+              <w:t xml:space="preserve">Mentés </w:t>
             </w:r>
+            <w:proofErr w:type="spellStart"/>
+            <w:r>
+              <w:rPr>
+                <w:rFonts w:ascii="Times New Roman" w:eastAsia="Times New Roman" w:hAnsi="Times New Roman" w:cs="Times New Roman"/>
+                <w:sz w:val="24"/>
+              </w:rPr>
+              <w:t>insertálása</w:t>
+            </w:r>
+            <w:proofErr w:type="spellEnd"/>
           </w:p>
         </w:tc>
         <w:tc>
@@ -4279,8 +7044,17 @@
                 <w:rFonts w:ascii="Times New Roman" w:eastAsia="Times New Roman" w:hAnsi="Times New Roman" w:cs="Times New Roman"/>
                 <w:sz w:val="24"/>
               </w:rPr>
-              <w:t>Formázott új mentési rekord insertálása</w:t>
+              <w:t xml:space="preserve">Formázott új mentési rekord </w:t>
             </w:r>
+            <w:proofErr w:type="spellStart"/>
+            <w:r>
+              <w:rPr>
+                <w:rFonts w:ascii="Times New Roman" w:eastAsia="Times New Roman" w:hAnsi="Times New Roman" w:cs="Times New Roman"/>
+                <w:sz w:val="24"/>
+              </w:rPr>
+              <w:t>insertálása</w:t>
+            </w:r>
+            <w:proofErr w:type="spellEnd"/>
           </w:p>
         </w:tc>
         <w:tc>
@@ -4404,7 +7178,23 @@
                 <w:rFonts w:ascii="Times New Roman" w:eastAsia="Times New Roman" w:hAnsi="Times New Roman" w:cs="Times New Roman"/>
                 <w:sz w:val="24"/>
               </w:rPr>
-              <w:t>Mentés insertálása javítás</w:t>
+              <w:t xml:space="preserve">Mentés </w:t>
+            </w:r>
+            <w:proofErr w:type="spellStart"/>
+            <w:r>
+              <w:rPr>
+                <w:rFonts w:ascii="Times New Roman" w:eastAsia="Times New Roman" w:hAnsi="Times New Roman" w:cs="Times New Roman"/>
+                <w:sz w:val="24"/>
+              </w:rPr>
+              <w:t>insertálása</w:t>
+            </w:r>
+            <w:proofErr w:type="spellEnd"/>
+            <w:r>
+              <w:rPr>
+                <w:rFonts w:ascii="Times New Roman" w:eastAsia="Times New Roman" w:hAnsi="Times New Roman" w:cs="Times New Roman"/>
+                <w:sz w:val="24"/>
+              </w:rPr>
+              <w:t xml:space="preserve"> javítás</w:t>
             </w:r>
           </w:p>
         </w:tc>
@@ -4494,8 +7284,17 @@
                 <w:rFonts w:ascii="Times New Roman" w:eastAsia="Times New Roman" w:hAnsi="Times New Roman" w:cs="Times New Roman"/>
                 <w:sz w:val="24"/>
               </w:rPr>
-              <w:t>Formázott új mentési rekord insertálása</w:t>
+              <w:t xml:space="preserve">Formázott új mentési rekord </w:t>
             </w:r>
+            <w:proofErr w:type="spellStart"/>
+            <w:r>
+              <w:rPr>
+                <w:rFonts w:ascii="Times New Roman" w:eastAsia="Times New Roman" w:hAnsi="Times New Roman" w:cs="Times New Roman"/>
+                <w:sz w:val="24"/>
+              </w:rPr>
+              <w:t>insertálása</w:t>
+            </w:r>
+            <w:proofErr w:type="spellEnd"/>
           </w:p>
         </w:tc>
         <w:tc>
@@ -4647,6 +7446,12 @@
                 <w:rFonts w:ascii="Calibri" w:eastAsia="Calibri" w:hAnsi="Calibri" w:cs="Calibri"/>
               </w:rPr>
             </w:pPr>
+            <w:r>
+              <w:rPr>
+                <w:rFonts w:ascii="Calibri" w:eastAsia="Calibri" w:hAnsi="Calibri" w:cs="Calibri"/>
+              </w:rPr>
+              <w:t>Figyeltem arra, hogy az elemek ne fedjék egymást, és ne lógjanak ki a képernyőről.</w:t>
+            </w:r>
           </w:p>
         </w:tc>
         <w:tc>
@@ -4858,6 +7663,25 @@
                 <w:rFonts w:ascii="Calibri" w:eastAsia="Calibri" w:hAnsi="Calibri" w:cs="Calibri"/>
               </w:rPr>
             </w:pPr>
+            <w:r>
+              <w:rPr>
+                <w:rFonts w:ascii="Calibri" w:eastAsia="Calibri" w:hAnsi="Calibri" w:cs="Calibri"/>
+              </w:rPr>
+              <w:t>Végig lapoztam</w:t>
+            </w:r>
+            <w:r>
+              <w:rPr>
+                <w:rFonts w:ascii="Calibri" w:eastAsia="Calibri" w:hAnsi="Calibri" w:cs="Calibri"/>
+              </w:rPr>
+              <w:t xml:space="preserve"> a könyv összes oldalát, figyelve arra, hogy minden tartalom (szöveg, cím, lábjegyzet stb.) </w:t>
+            </w:r>
+            <w:r>
+              <w:rPr>
+                <w:rFonts w:ascii="Calibri" w:eastAsia="Calibri" w:hAnsi="Calibri" w:cs="Calibri"/>
+              </w:rPr>
+              <w:lastRenderedPageBreak/>
+              <w:t>teljes egészében megjelenjen.</w:t>
+            </w:r>
           </w:p>
         </w:tc>
         <w:tc>
@@ -4886,6 +7710,7 @@
                 <w:rFonts w:ascii="Times New Roman" w:eastAsia="Times New Roman" w:hAnsi="Times New Roman" w:cs="Times New Roman"/>
                 <w:sz w:val="24"/>
               </w:rPr>
+              <w:lastRenderedPageBreak/>
               <w:t>Levágta a könyvnek az utolsó mondatait az oldalakról</w:t>
             </w:r>
           </w:p>
@@ -5011,7 +7836,6 @@
                 <w:rFonts w:ascii="Times New Roman" w:eastAsia="Times New Roman" w:hAnsi="Times New Roman" w:cs="Times New Roman"/>
                 <w:sz w:val="24"/>
               </w:rPr>
-              <w:lastRenderedPageBreak/>
               <w:t>2025.03.24</w:t>
             </w:r>
           </w:p>
@@ -5072,6 +7896,36 @@
                 <w:rFonts w:ascii="Calibri" w:eastAsia="Calibri" w:hAnsi="Calibri" w:cs="Calibri"/>
               </w:rPr>
             </w:pPr>
+            <w:r>
+              <w:rPr>
+                <w:rFonts w:ascii="Calibri" w:eastAsia="Calibri" w:hAnsi="Calibri" w:cs="Calibri"/>
+              </w:rPr>
+              <w:t xml:space="preserve">Különböző képernyőméreteken is ellenőriztem a megjelenést (pl. mobilon, tableten, számítógépen), hogy reszponzívan </w:t>
+            </w:r>
+            <w:r>
+              <w:rPr>
+                <w:rFonts w:ascii="Calibri" w:eastAsia="Calibri" w:hAnsi="Calibri" w:cs="Calibri"/>
+              </w:rPr>
+              <w:t>működj</w:t>
+            </w:r>
+            <w:r>
+              <w:rPr>
+                <w:rFonts w:ascii="Calibri" w:eastAsia="Calibri" w:hAnsi="Calibri" w:cs="Calibri"/>
+              </w:rPr>
+              <w:t>e</w:t>
+            </w:r>
+            <w:r>
+              <w:rPr>
+                <w:rFonts w:ascii="Calibri" w:eastAsia="Calibri" w:hAnsi="Calibri" w:cs="Calibri"/>
+              </w:rPr>
+              <w:t>n</w:t>
+            </w:r>
+            <w:r>
+              <w:rPr>
+                <w:rFonts w:ascii="Calibri" w:eastAsia="Calibri" w:hAnsi="Calibri" w:cs="Calibri"/>
+              </w:rPr>
+              <w:t>.</w:t>
+            </w:r>
           </w:p>
         </w:tc>
         <w:tc>
@@ -5098,6 +7952,12 @@
                 <w:rFonts w:ascii="Calibri" w:eastAsia="Calibri" w:hAnsi="Calibri" w:cs="Calibri"/>
               </w:rPr>
             </w:pPr>
+            <w:r>
+              <w:rPr>
+                <w:rFonts w:ascii="Calibri" w:eastAsia="Calibri" w:hAnsi="Calibri" w:cs="Calibri"/>
+              </w:rPr>
+              <w:t>Mobilnézetben a könyv tartalma kilógott a képernyőről.</w:t>
+            </w:r>
           </w:p>
         </w:tc>
         <w:tc>
@@ -5124,6 +7984,13 @@
                 <w:rFonts w:ascii="Calibri" w:eastAsia="Calibri" w:hAnsi="Calibri" w:cs="Calibri"/>
               </w:rPr>
             </w:pPr>
+            <w:r>
+              <w:rPr>
+                <w:rFonts w:ascii="Times New Roman" w:eastAsia="Times New Roman" w:hAnsi="Times New Roman" w:cs="Times New Roman"/>
+                <w:sz w:val="24"/>
+              </w:rPr>
+              <w:t>Megfelelő elhelyezkedés</w:t>
+            </w:r>
           </w:p>
         </w:tc>
         <w:tc>
@@ -5150,6 +8017,19 @@
                 <w:rFonts w:ascii="Calibri" w:eastAsia="Calibri" w:hAnsi="Calibri" w:cs="Calibri"/>
               </w:rPr>
             </w:pPr>
+            <w:r>
+              <w:rPr>
+                <w:rFonts w:ascii="Calibri" w:eastAsia="Calibri" w:hAnsi="Calibri" w:cs="Calibri"/>
+              </w:rPr>
+              <w:t xml:space="preserve">Nem kaptunk </w:t>
+            </w:r>
+            <w:r>
+              <w:rPr>
+                <w:rFonts w:ascii="Times New Roman" w:eastAsia="Times New Roman" w:hAnsi="Times New Roman" w:cs="Times New Roman"/>
+                <w:sz w:val="24"/>
+              </w:rPr>
+              <w:t>hibaüzenetet</w:t>
+            </w:r>
           </w:p>
         </w:tc>
         <w:tc>
@@ -5176,6 +8056,13 @@
                 <w:rFonts w:ascii="Calibri" w:eastAsia="Calibri" w:hAnsi="Calibri" w:cs="Calibri"/>
               </w:rPr>
             </w:pPr>
+            <w:r>
+              <w:rPr>
+                <w:rFonts w:ascii="Times New Roman" w:eastAsia="Times New Roman" w:hAnsi="Times New Roman" w:cs="Times New Roman"/>
+                <w:sz w:val="24"/>
+              </w:rPr>
+              <w:t>CSS módosítása és javítása</w:t>
+            </w:r>
           </w:p>
         </w:tc>
       </w:tr>
@@ -5513,6 +8400,86 @@
     </w:p>
     <w:p>
       <w:pPr>
+        <w:keepNext/>
+        <w:keepLines/>
+        <w:spacing w:before="200" w:after="120" w:line="360" w:lineRule="auto"/>
+        <w:ind w:left="576"/>
+        <w:rPr>
+          <w:rFonts w:ascii="Calibri" w:eastAsia="Calibri" w:hAnsi="Calibri" w:cs="Calibri"/>
+          <w:color w:val="090B05"/>
+          <w:sz w:val="26"/>
+        </w:rPr>
+      </w:pPr>
+      <w:r>
+        <w:rPr>
+          <w:rFonts w:ascii="Calibri" w:eastAsia="Calibri" w:hAnsi="Calibri" w:cs="Calibri"/>
+          <w:b/>
+          <w:bCs/>
+          <w:color w:val="090B05"/>
+          <w:sz w:val="26"/>
+        </w:rPr>
+        <w:t>Sabján Patrik:</w:t>
+      </w:r>
+      <w:r>
+        <w:rPr>
+          <w:rFonts w:ascii="Calibri" w:eastAsia="Calibri" w:hAnsi="Calibri" w:cs="Calibri"/>
+          <w:b/>
+          <w:bCs/>
+          <w:color w:val="090B05"/>
+          <w:sz w:val="26"/>
+        </w:rPr>
+        <w:t xml:space="preserve"> </w:t>
+      </w:r>
+      <w:r>
+        <w:rPr>
+          <w:rFonts w:ascii="Calibri" w:eastAsia="Calibri" w:hAnsi="Calibri" w:cs="Calibri"/>
+          <w:color w:val="090B05"/>
+          <w:sz w:val="26"/>
+        </w:rPr>
+        <w:t>Én úgy éreztem magam, hogy fejlődtem ugyan úgy, mint a többiek és a csapat munkák is fejlődött a múlthoz képest és ez a projekt közben is. A saját tudásom programozással kapcsolatban is jobb lett és vissza nézve a projekt kezdetére azt kell mondanom, hogy ha megtehetném akkor máshogy álltam volna hozzá, de ezek az ötletek miatt már túl nagy és nehéz lett volna a projektünket egy bemutatható állapotba hozni.</w:t>
+      </w:r>
+    </w:p>
+    <w:p>
+      <w:pPr>
+        <w:keepNext/>
+        <w:keepLines/>
+        <w:spacing w:before="200" w:after="120" w:line="360" w:lineRule="auto"/>
+        <w:ind w:left="576"/>
+        <w:rPr>
+          <w:rFonts w:ascii="Calibri" w:eastAsia="Calibri" w:hAnsi="Calibri" w:cs="Calibri"/>
+          <w:color w:val="090B05"/>
+          <w:sz w:val="26"/>
+        </w:rPr>
+      </w:pPr>
+      <w:r>
+        <w:rPr>
+          <w:rFonts w:ascii="Calibri" w:eastAsia="Calibri" w:hAnsi="Calibri" w:cs="Calibri"/>
+          <w:b/>
+          <w:bCs/>
+          <w:color w:val="090B05"/>
+          <w:sz w:val="26"/>
+        </w:rPr>
+        <w:t>Kemeniczky Tamás:</w:t>
+      </w:r>
+      <w:r>
+        <w:rPr>
+          <w:rFonts w:ascii="Calibri" w:eastAsia="Calibri" w:hAnsi="Calibri" w:cs="Calibri"/>
+          <w:color w:val="090B05"/>
+          <w:sz w:val="26"/>
+        </w:rPr>
+        <w:t xml:space="preserve"> </w:t>
+      </w:r>
+      <w:r>
+        <w:rPr>
+          <w:rFonts w:ascii="Calibri" w:eastAsia="Calibri" w:hAnsi="Calibri" w:cs="Calibri"/>
+          <w:color w:val="090B05"/>
+          <w:sz w:val="26"/>
+        </w:rPr>
+        <w:t>Úgy érzem, hogy az előző időszakhoz képest jelentős fejlődésen mentem keresztül. A korábban megszerzett tudásomat sikeresen alkalmaztam a feladatok során, és ezek elvégzése megerősített abban, hogy stabil alapokkal rendelkezem. A mestermunka készítése közben számos új tapasztalatot szereztem, amelyek hozzájárultak a szakmai fejlődésemhez. Több új módszert is elsajátítottam, jobban megismertem a saját munkastílusomat, és magabiztosabbá váltam a kivitelezés különböző szakaszaiban. A kitűzött célokat nagyrészt sikerült elérnem, a felmerült problémákat pedig önállóan vagy segítséggel meg tudtam oldani. Összességében úgy érzem, hogy a gyakorlat során fejlődött a szakmai tudásom, a problémamegoldó képességem, és jobban átlátom a folyamatokat is.</w:t>
+      </w:r>
+    </w:p>
+    <w:p>
+      <w:pPr>
         <w:spacing w:after="120" w:line="360" w:lineRule="auto"/>
         <w:ind w:firstLine="340"/>
         <w:rPr>
@@ -5592,6 +8559,7 @@
           <w:color w:val="090B05"/>
           <w:sz w:val="26"/>
         </w:rPr>
+        <w:lastRenderedPageBreak/>
         <w:t>Továbbfejlesztési lehetőségek</w:t>
       </w:r>
     </w:p>
@@ -5612,7 +8580,25 @@
           <w:b/>
           <w:sz w:val="28"/>
         </w:rPr>
-        <w:t>Terveztünk még egy Chatelős felületet is részletek:</w:t>
+        <w:t xml:space="preserve">Terveztünk még egy </w:t>
+      </w:r>
+      <w:proofErr w:type="spellStart"/>
+      <w:r>
+        <w:rPr>
+          <w:rFonts w:ascii="Calibri" w:eastAsia="Calibri" w:hAnsi="Calibri" w:cs="Calibri"/>
+          <w:b/>
+          <w:sz w:val="28"/>
+        </w:rPr>
+        <w:t>Chatelős</w:t>
+      </w:r>
+      <w:proofErr w:type="spellEnd"/>
+      <w:r>
+        <w:rPr>
+          <w:rFonts w:ascii="Calibri" w:eastAsia="Calibri" w:hAnsi="Calibri" w:cs="Calibri"/>
+          <w:b/>
+          <w:sz w:val="28"/>
+        </w:rPr>
+        <w:t xml:space="preserve"> felületet is részletek:</w:t>
       </w:r>
     </w:p>
     <w:p>
@@ -5669,19 +8655,19 @@
         </w:rPr>
       </w:pPr>
       <w:r>
-        <w:object w:dxaOrig="2692" w:dyaOrig="4677">
-          <v:rect id="_x0000_i1027" style="width:134.4pt;height:234pt" o:ole="" o:preferrelative="t" stroked="f">
+        <w:object w:dxaOrig="2692" w:dyaOrig="4677" w14:anchorId="07443934">
+          <v:rect id="_x0000_i1027" style="width:134.25pt;height:234pt" o:ole="" o:preferrelative="t" stroked="f">
             <v:imagedata r:id="rId11" o:title=""/>
           </v:rect>
-          <o:OLEObject Type="Embed" ProgID="StaticMetafile" ShapeID="_x0000_i1027" DrawAspect="Content" ObjectID="_1805543592" r:id="rId12"/>
+          <o:OLEObject Type="Embed" ProgID="StaticMetafile" ShapeID="_x0000_i1027" DrawAspect="Content" ObjectID="_1805648778" r:id="rId12"/>
         </w:object>
       </w:r>
       <w:r>
-        <w:object w:dxaOrig="2976" w:dyaOrig="4778">
-          <v:rect id="_x0000_i1028" style="width:148.8pt;height:239.4pt" o:ole="" o:preferrelative="t" stroked="f">
+        <w:object w:dxaOrig="2976" w:dyaOrig="4778" w14:anchorId="5F534725">
+          <v:rect id="_x0000_i1028" style="width:148.5pt;height:239.25pt" o:ole="" o:preferrelative="t" stroked="f">
             <v:imagedata r:id="rId13" o:title=""/>
           </v:rect>
-          <o:OLEObject Type="Embed" ProgID="StaticMetafile" ShapeID="_x0000_i1028" DrawAspect="Content" ObjectID="_1805543593" r:id="rId14"/>
+          <o:OLEObject Type="Embed" ProgID="StaticMetafile" ShapeID="_x0000_i1028" DrawAspect="Content" ObjectID="_1805648779" r:id="rId14"/>
         </w:object>
       </w:r>
     </w:p>
@@ -5772,8 +8758,18 @@
           <w:rFonts w:ascii="Calibri" w:eastAsia="Calibri" w:hAnsi="Calibri" w:cs="Calibri"/>
           <w:sz w:val="28"/>
         </w:rPr>
-        <w:t>Aktuális Tutorial</w:t>
-      </w:r>
+        <w:lastRenderedPageBreak/>
+        <w:t xml:space="preserve">Aktuális </w:t>
+      </w:r>
+      <w:proofErr w:type="spellStart"/>
+      <w:r>
+        <w:rPr>
+          <w:rFonts w:ascii="Calibri" w:eastAsia="Calibri" w:hAnsi="Calibri" w:cs="Calibri"/>
+          <w:sz w:val="28"/>
+        </w:rPr>
+        <w:t>Tutorial</w:t>
+      </w:r>
+      <w:proofErr w:type="spellEnd"/>
     </w:p>
     <w:p>
       <w:pPr>
@@ -5981,7 +8977,7 @@
     </w:p>
     <w:p>
       <w:pPr>
-        <w:pStyle w:val="Listaszerbekezds"/>
+        <w:pStyle w:val="ListParagraph"/>
         <w:numPr>
           <w:ilvl w:val="0"/>
           <w:numId w:val="31"/>
@@ -6013,7 +9009,7 @@
     </w:p>
     <w:p>
       <w:pPr>
-        <w:pStyle w:val="Listaszerbekezds"/>
+        <w:pStyle w:val="ListParagraph"/>
         <w:numPr>
           <w:ilvl w:val="0"/>
           <w:numId w:val="31"/>
@@ -6035,7 +9031,7 @@
     </w:p>
     <w:p>
       <w:pPr>
-        <w:pStyle w:val="Listaszerbekezds"/>
+        <w:pStyle w:val="ListParagraph"/>
         <w:numPr>
           <w:ilvl w:val="0"/>
           <w:numId w:val="31"/>
@@ -6135,7 +9131,7 @@
 </file>
 
 <file path=word/endnotes.xml><?xml version="1.0" encoding="utf-8"?>
-<w:endnotes xmlns:wpc="http://schemas.microsoft.com/office/word/2010/wordprocessingCanvas" xmlns:cx="http://schemas.microsoft.com/office/drawing/2014/chartex" xmlns:cx1="http://schemas.microsoft.com/office/drawing/2015/9/8/chartex" xmlns:cx2="http://schemas.microsoft.com/office/drawing/2015/10/21/chartex" xmlns:cx3="http://schemas.microsoft.com/office/drawing/2016/5/9/chartex" xmlns:cx4="http://schemas.microsoft.com/office/drawing/2016/5/10/chartex" xmlns:cx5="http://schemas.microsoft.com/office/drawing/2016/5/11/chartex" xmlns:cx6="http://schemas.microsoft.com/office/drawing/2016/5/12/chartex" xmlns:cx7="http://schemas.microsoft.com/office/drawing/2016/5/13/chartex" xmlns:cx8="http://schemas.microsoft.com/office/drawing/2016/5/14/chartex" xmlns:mc="http://schemas.openxmlformats.org/markup-compatibility/2006" xmlns:aink="http://schemas.microsoft.com/office/drawing/2016/ink" xmlns:am3d="http://schemas.microsoft.com/office/drawing/2017/model3d" xmlns:o="urn:schemas-microsoft-com:office:office" xmlns:r="http://schemas.openxmlformats.org/officeDocument/2006/relationships" xmlns:m="http://schemas.openxmlformats.org/officeDocument/2006/math" xmlns:v="urn:schemas-microsoft-com:vml" xmlns:wp14="http://schemas.microsoft.com/office/word/2010/wordprocessingDrawing" xmlns:wp="http://schemas.openxmlformats.org/drawingml/2006/wordprocessingDrawing" xmlns:w10="urn:schemas-microsoft-com:office:word" xmlns:w="http://schemas.openxmlformats.org/wordprocessingml/2006/main" xmlns:w14="http://schemas.microsoft.com/office/word/2010/wordml" xmlns:w15="http://schemas.microsoft.com/office/word/2012/wordml" xmlns:w16cid="http://schemas.microsoft.com/office/word/2016/wordml/cid" xmlns:w16se="http://schemas.microsoft.com/office/word/2015/wordml/symex" xmlns:wpg="http://schemas.microsoft.com/office/word/2010/wordprocessingGroup" xmlns:wpi="http://schemas.microsoft.com/office/word/2010/wordprocessingInk" xmlns:wne="http://schemas.microsoft.com/office/word/2006/wordml" xmlns:wps="http://schemas.microsoft.com/office/word/2010/wordprocessingShape" mc:Ignorable="w14 w15 w16se w16cid wp14">
+<w:endnotes xmlns:wpc="http://schemas.microsoft.com/office/word/2010/wordprocessingCanvas" xmlns:cx="http://schemas.microsoft.com/office/drawing/2014/chartex" xmlns:cx1="http://schemas.microsoft.com/office/drawing/2015/9/8/chartex" xmlns:cx2="http://schemas.microsoft.com/office/drawing/2015/10/21/chartex" xmlns:cx3="http://schemas.microsoft.com/office/drawing/2016/5/9/chartex" xmlns:cx4="http://schemas.microsoft.com/office/drawing/2016/5/10/chartex" xmlns:cx5="http://schemas.microsoft.com/office/drawing/2016/5/11/chartex" xmlns:cx6="http://schemas.microsoft.com/office/drawing/2016/5/12/chartex" xmlns:cx7="http://schemas.microsoft.com/office/drawing/2016/5/13/chartex" xmlns:cx8="http://schemas.microsoft.com/office/drawing/2016/5/14/chartex" xmlns:mc="http://schemas.openxmlformats.org/markup-compatibility/2006" xmlns:aink="http://schemas.microsoft.com/office/drawing/2016/ink" xmlns:am3d="http://schemas.microsoft.com/office/drawing/2017/model3d" xmlns:o="urn:schemas-microsoft-com:office:office" xmlns:oel="http://schemas.microsoft.com/office/2019/extlst" xmlns:r="http://schemas.openxmlformats.org/officeDocument/2006/relationships" xmlns:m="http://schemas.openxmlformats.org/officeDocument/2006/math" xmlns:v="urn:schemas-microsoft-com:vml" xmlns:wp14="http://schemas.microsoft.com/office/word/2010/wordprocessingDrawing" xmlns:wp="http://schemas.openxmlformats.org/drawingml/2006/wordprocessingDrawing" xmlns:w10="urn:schemas-microsoft-com:office:word" xmlns:w="http://schemas.openxmlformats.org/wordprocessingml/2006/main" xmlns:w14="http://schemas.microsoft.com/office/word/2010/wordml" xmlns:w15="http://schemas.microsoft.com/office/word/2012/wordml" xmlns:w16cex="http://schemas.microsoft.com/office/word/2018/wordml/cex" xmlns:w16cid="http://schemas.microsoft.com/office/word/2016/wordml/cid" xmlns:w16="http://schemas.microsoft.com/office/word/2018/wordml" xmlns:w16du="http://schemas.microsoft.com/office/word/2023/wordml/word16du" xmlns:w16sdtdh="http://schemas.microsoft.com/office/word/2020/wordml/sdtdatahash" xmlns:w16sdtfl="http://schemas.microsoft.com/office/word/2024/wordml/sdtformatlock" xmlns:w16se="http://schemas.microsoft.com/office/word/2015/wordml/symex" xmlns:wpg="http://schemas.microsoft.com/office/word/2010/wordprocessingGroup" xmlns:wpi="http://schemas.microsoft.com/office/word/2010/wordprocessingInk" xmlns:wne="http://schemas.microsoft.com/office/word/2006/wordml" xmlns:wps="http://schemas.microsoft.com/office/word/2010/wordprocessingShape" mc:Ignorable="w14 w15 w16se w16cid w16 w16cex w16sdtdh w16sdtfl w16du wp14">
   <w:endnote w:type="separator" w:id="-1">
     <w:p>
       <w:pPr>
@@ -6160,7 +9156,7 @@
 </file>
 
 <file path=word/footnotes.xml><?xml version="1.0" encoding="utf-8"?>
-<w:footnotes xmlns:wpc="http://schemas.microsoft.com/office/word/2010/wordprocessingCanvas" xmlns:cx="http://schemas.microsoft.com/office/drawing/2014/chartex" xmlns:cx1="http://schemas.microsoft.com/office/drawing/2015/9/8/chartex" xmlns:cx2="http://schemas.microsoft.com/office/drawing/2015/10/21/chartex" xmlns:cx3="http://schemas.microsoft.com/office/drawing/2016/5/9/chartex" xmlns:cx4="http://schemas.microsoft.com/office/drawing/2016/5/10/chartex" xmlns:cx5="http://schemas.microsoft.com/office/drawing/2016/5/11/chartex" xmlns:cx6="http://schemas.microsoft.com/office/drawing/2016/5/12/chartex" xmlns:cx7="http://schemas.microsoft.com/office/drawing/2016/5/13/chartex" xmlns:cx8="http://schemas.microsoft.com/office/drawing/2016/5/14/chartex" xmlns:mc="http://schemas.openxmlformats.org/markup-compatibility/2006" xmlns:aink="http://schemas.microsoft.com/office/drawing/2016/ink" xmlns:am3d="http://schemas.microsoft.com/office/drawing/2017/model3d" xmlns:o="urn:schemas-microsoft-com:office:office" xmlns:r="http://schemas.openxmlformats.org/officeDocument/2006/relationships" xmlns:m="http://schemas.openxmlformats.org/officeDocument/2006/math" xmlns:v="urn:schemas-microsoft-com:vml" xmlns:wp14="http://schemas.microsoft.com/office/word/2010/wordprocessingDrawing" xmlns:wp="http://schemas.openxmlformats.org/drawingml/2006/wordprocessingDrawing" xmlns:w10="urn:schemas-microsoft-com:office:word" xmlns:w="http://schemas.openxmlformats.org/wordprocessingml/2006/main" xmlns:w14="http://schemas.microsoft.com/office/word/2010/wordml" xmlns:w15="http://schemas.microsoft.com/office/word/2012/wordml" xmlns:w16cid="http://schemas.microsoft.com/office/word/2016/wordml/cid" xmlns:w16se="http://schemas.microsoft.com/office/word/2015/wordml/symex" xmlns:wpg="http://schemas.microsoft.com/office/word/2010/wordprocessingGroup" xmlns:wpi="http://schemas.microsoft.com/office/word/2010/wordprocessingInk" xmlns:wne="http://schemas.microsoft.com/office/word/2006/wordml" xmlns:wps="http://schemas.microsoft.com/office/word/2010/wordprocessingShape" mc:Ignorable="w14 w15 w16se w16cid wp14">
+<w:footnotes xmlns:wpc="http://schemas.microsoft.com/office/word/2010/wordprocessingCanvas" xmlns:cx="http://schemas.microsoft.com/office/drawing/2014/chartex" xmlns:cx1="http://schemas.microsoft.com/office/drawing/2015/9/8/chartex" xmlns:cx2="http://schemas.microsoft.com/office/drawing/2015/10/21/chartex" xmlns:cx3="http://schemas.microsoft.com/office/drawing/2016/5/9/chartex" xmlns:cx4="http://schemas.microsoft.com/office/drawing/2016/5/10/chartex" xmlns:cx5="http://schemas.microsoft.com/office/drawing/2016/5/11/chartex" xmlns:cx6="http://schemas.microsoft.com/office/drawing/2016/5/12/chartex" xmlns:cx7="http://schemas.microsoft.com/office/drawing/2016/5/13/chartex" xmlns:cx8="http://schemas.microsoft.com/office/drawing/2016/5/14/chartex" xmlns:mc="http://schemas.openxmlformats.org/markup-compatibility/2006" xmlns:aink="http://schemas.microsoft.com/office/drawing/2016/ink" xmlns:am3d="http://schemas.microsoft.com/office/drawing/2017/model3d" xmlns:o="urn:schemas-microsoft-com:office:office" xmlns:oel="http://schemas.microsoft.com/office/2019/extlst" xmlns:r="http://schemas.openxmlformats.org/officeDocument/2006/relationships" xmlns:m="http://schemas.openxmlformats.org/officeDocument/2006/math" xmlns:v="urn:schemas-microsoft-com:vml" xmlns:wp14="http://schemas.microsoft.com/office/word/2010/wordprocessingDrawing" xmlns:wp="http://schemas.openxmlformats.org/drawingml/2006/wordprocessingDrawing" xmlns:w10="urn:schemas-microsoft-com:office:word" xmlns:w="http://schemas.openxmlformats.org/wordprocessingml/2006/main" xmlns:w14="http://schemas.microsoft.com/office/word/2010/wordml" xmlns:w15="http://schemas.microsoft.com/office/word/2012/wordml" xmlns:w16cex="http://schemas.microsoft.com/office/word/2018/wordml/cex" xmlns:w16cid="http://schemas.microsoft.com/office/word/2016/wordml/cid" xmlns:w16="http://schemas.microsoft.com/office/word/2018/wordml" xmlns:w16du="http://schemas.microsoft.com/office/word/2023/wordml/word16du" xmlns:w16sdtdh="http://schemas.microsoft.com/office/word/2020/wordml/sdtdatahash" xmlns:w16sdtfl="http://schemas.microsoft.com/office/word/2024/wordml/sdtformatlock" xmlns:w16se="http://schemas.microsoft.com/office/word/2015/wordml/symex" xmlns:wpg="http://schemas.microsoft.com/office/word/2010/wordprocessingGroup" xmlns:wpi="http://schemas.microsoft.com/office/word/2010/wordprocessingInk" xmlns:wne="http://schemas.microsoft.com/office/word/2006/wordml" xmlns:wps="http://schemas.microsoft.com/office/word/2010/wordprocessingShape" mc:Ignorable="w14 w15 w16se w16cid w16 w16cex w16sdtdh w16sdtfl w16du wp14">
   <w:footnote w:type="separator" w:id="-1">
     <w:p>
       <w:pPr>
@@ -6185,7 +9181,7 @@
 </file>
 
 <file path=word/numbering.xml><?xml version="1.0" encoding="utf-8"?>
-<w:numbering xmlns:wpc="http://schemas.microsoft.com/office/word/2010/wordprocessingCanvas" xmlns:cx="http://schemas.microsoft.com/office/drawing/2014/chartex" xmlns:cx1="http://schemas.microsoft.com/office/drawing/2015/9/8/chartex" xmlns:cx2="http://schemas.microsoft.com/office/drawing/2015/10/21/chartex" xmlns:cx3="http://schemas.microsoft.com/office/drawing/2016/5/9/chartex" xmlns:cx4="http://schemas.microsoft.com/office/drawing/2016/5/10/chartex" xmlns:cx5="http://schemas.microsoft.com/office/drawing/2016/5/11/chartex" xmlns:cx6="http://schemas.microsoft.com/office/drawing/2016/5/12/chartex" xmlns:cx7="http://schemas.microsoft.com/office/drawing/2016/5/13/chartex" xmlns:cx8="http://schemas.microsoft.com/office/drawing/2016/5/14/chartex" xmlns:mc="http://schemas.openxmlformats.org/markup-compatibility/2006" xmlns:aink="http://schemas.microsoft.com/office/drawing/2016/ink" xmlns:am3d="http://schemas.microsoft.com/office/drawing/2017/model3d" xmlns:o="urn:schemas-microsoft-com:office:office" xmlns:r="http://schemas.openxmlformats.org/officeDocument/2006/relationships" xmlns:m="http://schemas.openxmlformats.org/officeDocument/2006/math" xmlns:v="urn:schemas-microsoft-com:vml" xmlns:wp14="http://schemas.microsoft.com/office/word/2010/wordprocessingDrawing" xmlns:wp="http://schemas.openxmlformats.org/drawingml/2006/wordprocessingDrawing" xmlns:w10="urn:schemas-microsoft-com:office:word" xmlns:w="http://schemas.openxmlformats.org/wordprocessingml/2006/main" xmlns:w14="http://schemas.microsoft.com/office/word/2010/wordml" xmlns:w15="http://schemas.microsoft.com/office/word/2012/wordml" xmlns:w16cid="http://schemas.microsoft.com/office/word/2016/wordml/cid" xmlns:w16se="http://schemas.microsoft.com/office/word/2015/wordml/symex" xmlns:wpg="http://schemas.microsoft.com/office/word/2010/wordprocessingGroup" xmlns:wpi="http://schemas.microsoft.com/office/word/2010/wordprocessingInk" xmlns:wne="http://schemas.microsoft.com/office/word/2006/wordml" xmlns:wps="http://schemas.microsoft.com/office/word/2010/wordprocessingShape" mc:Ignorable="w14 w15 w16se w16cid wp14">
+<w:numbering xmlns:wpc="http://schemas.microsoft.com/office/word/2010/wordprocessingCanvas" xmlns:cx="http://schemas.microsoft.com/office/drawing/2014/chartex" xmlns:cx1="http://schemas.microsoft.com/office/drawing/2015/9/8/chartex" xmlns:cx2="http://schemas.microsoft.com/office/drawing/2015/10/21/chartex" xmlns:cx3="http://schemas.microsoft.com/office/drawing/2016/5/9/chartex" xmlns:cx4="http://schemas.microsoft.com/office/drawing/2016/5/10/chartex" xmlns:cx5="http://schemas.microsoft.com/office/drawing/2016/5/11/chartex" xmlns:cx6="http://schemas.microsoft.com/office/drawing/2016/5/12/chartex" xmlns:cx7="http://schemas.microsoft.com/office/drawing/2016/5/13/chartex" xmlns:cx8="http://schemas.microsoft.com/office/drawing/2016/5/14/chartex" xmlns:mc="http://schemas.openxmlformats.org/markup-compatibility/2006" xmlns:aink="http://schemas.microsoft.com/office/drawing/2016/ink" xmlns:am3d="http://schemas.microsoft.com/office/drawing/2017/model3d" xmlns:o="urn:schemas-microsoft-com:office:office" xmlns:oel="http://schemas.microsoft.com/office/2019/extlst" xmlns:r="http://schemas.openxmlformats.org/officeDocument/2006/relationships" xmlns:m="http://schemas.openxmlformats.org/officeDocument/2006/math" xmlns:v="urn:schemas-microsoft-com:vml" xmlns:wp14="http://schemas.microsoft.com/office/word/2010/wordprocessingDrawing" xmlns:wp="http://schemas.openxmlformats.org/drawingml/2006/wordprocessingDrawing" xmlns:w10="urn:schemas-microsoft-com:office:word" xmlns:w="http://schemas.openxmlformats.org/wordprocessingml/2006/main" xmlns:w14="http://schemas.microsoft.com/office/word/2010/wordml" xmlns:w15="http://schemas.microsoft.com/office/word/2012/wordml" xmlns:w16cex="http://schemas.microsoft.com/office/word/2018/wordml/cex" xmlns:w16cid="http://schemas.microsoft.com/office/word/2016/wordml/cid" xmlns:w16="http://schemas.microsoft.com/office/word/2018/wordml" xmlns:w16du="http://schemas.microsoft.com/office/word/2023/wordml/word16du" xmlns:w16sdtdh="http://schemas.microsoft.com/office/word/2020/wordml/sdtdatahash" xmlns:w16sdtfl="http://schemas.microsoft.com/office/word/2024/wordml/sdtformatlock" xmlns:w16se="http://schemas.microsoft.com/office/word/2015/wordml/symex" xmlns:wpg="http://schemas.microsoft.com/office/word/2010/wordprocessingGroup" xmlns:wpi="http://schemas.microsoft.com/office/word/2010/wordprocessingInk" xmlns:wne="http://schemas.microsoft.com/office/word/2006/wordml" xmlns:wps="http://schemas.microsoft.com/office/word/2010/wordprocessingShape" mc:Ignorable="w14 w15 w16se w16cid w16 w16cex w16sdtdh w16sdtfl w16du wp14">
   <w:abstractNum w:abstractNumId="0" w15:restartNumberingAfterBreak="0">
     <w:nsid w:val="0D036A1D"/>
     <w:multiLevelType w:val="multilevel"/>
@@ -7829,104 +10825,104 @@
       <w:lvlJc w:val="left"/>
     </w:lvl>
   </w:abstractNum>
-  <w:num w:numId="1">
+  <w:num w:numId="1" w16cid:durableId="1274631660">
     <w:abstractNumId w:val="6"/>
   </w:num>
-  <w:num w:numId="2">
+  <w:num w:numId="2" w16cid:durableId="1539320070">
     <w:abstractNumId w:val="12"/>
   </w:num>
-  <w:num w:numId="3">
+  <w:num w:numId="3" w16cid:durableId="668294621">
     <w:abstractNumId w:val="28"/>
   </w:num>
-  <w:num w:numId="4">
+  <w:num w:numId="4" w16cid:durableId="393818843">
     <w:abstractNumId w:val="11"/>
   </w:num>
-  <w:num w:numId="5">
+  <w:num w:numId="5" w16cid:durableId="5404847">
     <w:abstractNumId w:val="4"/>
   </w:num>
-  <w:num w:numId="6">
+  <w:num w:numId="6" w16cid:durableId="1592935022">
     <w:abstractNumId w:val="21"/>
   </w:num>
-  <w:num w:numId="7">
+  <w:num w:numId="7" w16cid:durableId="35933370">
     <w:abstractNumId w:val="3"/>
   </w:num>
-  <w:num w:numId="8">
+  <w:num w:numId="8" w16cid:durableId="1516461746">
     <w:abstractNumId w:val="24"/>
   </w:num>
-  <w:num w:numId="9">
+  <w:num w:numId="9" w16cid:durableId="796535307">
     <w:abstractNumId w:val="1"/>
   </w:num>
-  <w:num w:numId="10">
+  <w:num w:numId="10" w16cid:durableId="517622481">
     <w:abstractNumId w:val="14"/>
   </w:num>
-  <w:num w:numId="11">
+  <w:num w:numId="11" w16cid:durableId="748043417">
     <w:abstractNumId w:val="30"/>
   </w:num>
-  <w:num w:numId="12">
+  <w:num w:numId="12" w16cid:durableId="1976133810">
     <w:abstractNumId w:val="5"/>
   </w:num>
-  <w:num w:numId="13">
+  <w:num w:numId="13" w16cid:durableId="278076495">
     <w:abstractNumId w:val="29"/>
   </w:num>
-  <w:num w:numId="14">
+  <w:num w:numId="14" w16cid:durableId="940725442">
     <w:abstractNumId w:val="15"/>
   </w:num>
-  <w:num w:numId="15">
+  <w:num w:numId="15" w16cid:durableId="262878748">
     <w:abstractNumId w:val="22"/>
   </w:num>
-  <w:num w:numId="16">
+  <w:num w:numId="16" w16cid:durableId="215895750">
     <w:abstractNumId w:val="2"/>
   </w:num>
-  <w:num w:numId="17">
+  <w:num w:numId="17" w16cid:durableId="119498638">
     <w:abstractNumId w:val="27"/>
   </w:num>
-  <w:num w:numId="18">
+  <w:num w:numId="18" w16cid:durableId="1639607308">
     <w:abstractNumId w:val="9"/>
   </w:num>
-  <w:num w:numId="19">
+  <w:num w:numId="19" w16cid:durableId="2039774110">
     <w:abstractNumId w:val="25"/>
   </w:num>
-  <w:num w:numId="20">
+  <w:num w:numId="20" w16cid:durableId="1342242925">
     <w:abstractNumId w:val="18"/>
   </w:num>
-  <w:num w:numId="21">
+  <w:num w:numId="21" w16cid:durableId="981808006">
     <w:abstractNumId w:val="10"/>
   </w:num>
-  <w:num w:numId="22">
+  <w:num w:numId="22" w16cid:durableId="932055784">
     <w:abstractNumId w:val="19"/>
   </w:num>
-  <w:num w:numId="23">
+  <w:num w:numId="23" w16cid:durableId="1113553774">
     <w:abstractNumId w:val="17"/>
   </w:num>
-  <w:num w:numId="24">
+  <w:num w:numId="24" w16cid:durableId="1297489284">
     <w:abstractNumId w:val="13"/>
   </w:num>
-  <w:num w:numId="25">
+  <w:num w:numId="25" w16cid:durableId="687414952">
     <w:abstractNumId w:val="20"/>
   </w:num>
-  <w:num w:numId="26">
+  <w:num w:numId="26" w16cid:durableId="1864320512">
     <w:abstractNumId w:val="0"/>
   </w:num>
-  <w:num w:numId="27">
+  <w:num w:numId="27" w16cid:durableId="218326841">
     <w:abstractNumId w:val="26"/>
   </w:num>
-  <w:num w:numId="28">
+  <w:num w:numId="28" w16cid:durableId="1412846808">
     <w:abstractNumId w:val="7"/>
   </w:num>
-  <w:num w:numId="29">
+  <w:num w:numId="29" w16cid:durableId="1041905588">
     <w:abstractNumId w:val="23"/>
   </w:num>
-  <w:num w:numId="30">
+  <w:num w:numId="30" w16cid:durableId="1346204367">
     <w:abstractNumId w:val="8"/>
   </w:num>
-  <w:num w:numId="31">
+  <w:num w:numId="31" w16cid:durableId="550654457">
     <w:abstractNumId w:val="16"/>
   </w:num>
 </w:numbering>
 </file>
 
 <file path=word/styles.xml><?xml version="1.0" encoding="utf-8"?>
-<w:styles xmlns:mc="http://schemas.openxmlformats.org/markup-compatibility/2006" xmlns:r="http://schemas.openxmlformats.org/officeDocument/2006/relationships" xmlns:w="http://schemas.openxmlformats.org/wordprocessingml/2006/main" xmlns:w14="http://schemas.microsoft.com/office/word/2010/wordml" xmlns:w15="http://schemas.microsoft.com/office/word/2012/wordml" xmlns:w16cid="http://schemas.microsoft.com/office/word/2016/wordml/cid" xmlns:w16se="http://schemas.microsoft.com/office/word/2015/wordml/symex" mc:Ignorable="w14 w15 w16se w16cid">
+<w:styles xmlns:mc="http://schemas.openxmlformats.org/markup-compatibility/2006" xmlns:r="http://schemas.openxmlformats.org/officeDocument/2006/relationships" xmlns:w="http://schemas.openxmlformats.org/wordprocessingml/2006/main" xmlns:w14="http://schemas.microsoft.com/office/word/2010/wordml" xmlns:w15="http://schemas.microsoft.com/office/word/2012/wordml" xmlns:w16cex="http://schemas.microsoft.com/office/word/2018/wordml/cex" xmlns:w16cid="http://schemas.microsoft.com/office/word/2016/wordml/cid" xmlns:w16="http://schemas.microsoft.com/office/word/2018/wordml" xmlns:w16du="http://schemas.microsoft.com/office/word/2023/wordml/word16du" xmlns:w16sdtdh="http://schemas.microsoft.com/office/word/2020/wordml/sdtdatahash" xmlns:w16sdtfl="http://schemas.microsoft.com/office/word/2024/wordml/sdtformatlock" xmlns:w16se="http://schemas.microsoft.com/office/word/2015/wordml/symex" mc:Ignorable="w14 w15 w16se w16cid w16 w16cex w16sdtdh w16sdtfl w16du">
   <w:docDefaults>
     <w:rPrDefault>
       <w:rPr>
@@ -7942,7 +10938,7 @@
       </w:pPr>
     </w:pPrDefault>
   </w:docDefaults>
-  <w:latentStyles w:defLockedState="0" w:defUIPriority="99" w:defSemiHidden="0" w:defUnhideWhenUsed="0" w:defQFormat="0" w:count="375">
+  <w:latentStyles w:defLockedState="0" w:defUIPriority="99" w:defSemiHidden="0" w:defUnhideWhenUsed="0" w:defQFormat="0" w:count="376">
     <w:lsdException w:name="Normal" w:uiPriority="0" w:qFormat="1"/>
     <w:lsdException w:name="heading 1" w:uiPriority="9" w:qFormat="1"/>
     <w:lsdException w:name="heading 2" w:semiHidden="1" w:uiPriority="9" w:unhideWhenUsed="1" w:qFormat="1"/>
@@ -8318,18 +11314,18 @@
     <w:lsdException w:name="Smart Hyperlink" w:semiHidden="1" w:unhideWhenUsed="1"/>
     <w:lsdException w:name="Hashtag" w:semiHidden="1" w:unhideWhenUsed="1"/>
     <w:lsdException w:name="Unresolved Mention" w:semiHidden="1" w:unhideWhenUsed="1"/>
+    <w:lsdException w:name="Smart Link" w:semiHidden="1" w:unhideWhenUsed="1"/>
   </w:latentStyles>
-  <w:style w:type="paragraph" w:default="1" w:styleId="Norml">
+  <w:style w:type="paragraph" w:default="1" w:styleId="Normal">
     <w:name w:val="Normal"/>
     <w:qFormat/>
   </w:style>
-  <w:style w:type="character" w:default="1" w:styleId="Bekezdsalapbettpusa">
+  <w:style w:type="character" w:default="1" w:styleId="DefaultParagraphFont">
     <w:name w:val="Default Paragraph Font"/>
     <w:uiPriority w:val="1"/>
-    <w:semiHidden/>
     <w:unhideWhenUsed/>
   </w:style>
-  <w:style w:type="table" w:default="1" w:styleId="Normltblzat">
+  <w:style w:type="table" w:default="1" w:styleId="TableNormal">
     <w:name w:val="Normal Table"/>
     <w:uiPriority w:val="99"/>
     <w:semiHidden/>
@@ -8344,16 +11340,16 @@
       </w:tblCellMar>
     </w:tblPr>
   </w:style>
-  <w:style w:type="numbering" w:default="1" w:styleId="Nemlista">
+  <w:style w:type="numbering" w:default="1" w:styleId="NoList">
     <w:name w:val="No List"/>
     <w:uiPriority w:val="99"/>
     <w:semiHidden/>
     <w:unhideWhenUsed/>
   </w:style>
-  <w:style w:type="paragraph" w:styleId="lfej">
+  <w:style w:type="paragraph" w:styleId="Header">
     <w:name w:val="header"/>
-    <w:basedOn w:val="Norml"/>
-    <w:link w:val="lfejChar"/>
+    <w:basedOn w:val="Normal"/>
+    <w:link w:val="HeaderChar"/>
     <w:uiPriority w:val="99"/>
     <w:unhideWhenUsed/>
     <w:rsid w:val="00A731CD"/>
@@ -8365,17 +11361,17 @@
       <w:spacing w:after="0" w:line="240" w:lineRule="auto"/>
     </w:pPr>
   </w:style>
-  <w:style w:type="character" w:customStyle="1" w:styleId="lfejChar">
-    <w:name w:val="Élőfej Char"/>
-    <w:basedOn w:val="Bekezdsalapbettpusa"/>
-    <w:link w:val="lfej"/>
+  <w:style w:type="character" w:customStyle="1" w:styleId="HeaderChar">
+    <w:name w:val="Header Char"/>
+    <w:basedOn w:val="DefaultParagraphFont"/>
+    <w:link w:val="Header"/>
     <w:uiPriority w:val="99"/>
     <w:rsid w:val="00A731CD"/>
   </w:style>
-  <w:style w:type="paragraph" w:styleId="llb">
+  <w:style w:type="paragraph" w:styleId="Footer">
     <w:name w:val="footer"/>
-    <w:basedOn w:val="Norml"/>
-    <w:link w:val="llbChar"/>
+    <w:basedOn w:val="Normal"/>
+    <w:link w:val="FooterChar"/>
     <w:uiPriority w:val="99"/>
     <w:unhideWhenUsed/>
     <w:rsid w:val="00A731CD"/>
@@ -8387,16 +11383,16 @@
       <w:spacing w:after="0" w:line="240" w:lineRule="auto"/>
     </w:pPr>
   </w:style>
-  <w:style w:type="character" w:customStyle="1" w:styleId="llbChar">
-    <w:name w:val="Élőláb Char"/>
-    <w:basedOn w:val="Bekezdsalapbettpusa"/>
-    <w:link w:val="llb"/>
+  <w:style w:type="character" w:customStyle="1" w:styleId="FooterChar">
+    <w:name w:val="Footer Char"/>
+    <w:basedOn w:val="DefaultParagraphFont"/>
+    <w:link w:val="Footer"/>
     <w:uiPriority w:val="99"/>
     <w:rsid w:val="00A731CD"/>
   </w:style>
-  <w:style w:type="paragraph" w:styleId="Listaszerbekezds">
+  <w:style w:type="paragraph" w:styleId="ListParagraph">
     <w:name w:val="List Paragraph"/>
-    <w:basedOn w:val="Norml"/>
+    <w:basedOn w:val="Normal"/>
     <w:uiPriority w:val="34"/>
     <w:qFormat/>
     <w:rsid w:val="00023A30"/>

</xml_diff>